<commit_message>
Updated letter of transmittal and fixed references.
</commit_message>
<xml_diff>
--- a/latex/final_recommendation_report/letter_of_transmittal.docx
+++ b/latex/final_recommendation_report/letter_of_transmittal.docx
@@ -60,8 +60,10 @@
     <w:p>
       <w:pPr>
         <w:pStyle w:val="NormalWeb"/>
-      </w:pPr>
-      <w:proofErr w:type="gramStart"/>
+        <w:rPr>
+          <w:rFonts w:ascii="Arial" w:hAnsi="Arial" w:cs="Arial"/>
+        </w:rPr>
+      </w:pPr>
       <w:r>
         <w:rPr>
           <w:rFonts w:hAnsi="Symbol"/>
@@ -69,8 +71,9 @@
         <w:t></w:t>
       </w:r>
       <w:r>
-        <w:t xml:space="preserve">  </w:t>
-      </w:r>
+        <w:t xml:space="preserve"> </w:t>
+      </w:r>
+      <w:proofErr w:type="gramStart"/>
       <w:r>
         <w:rPr>
           <w:rFonts w:ascii="Arial" w:hAnsi="Arial" w:cs="Arial"/>
@@ -89,7 +92,52 @@
       <w:pPr>
         <w:pStyle w:val="NormalWeb"/>
       </w:pPr>
+      <w:r>
+        <w:rPr>
+          <w:rFonts w:ascii="Arial" w:hAnsi="Arial" w:cs="Arial"/>
+        </w:rPr>
+        <w:t xml:space="preserve">This report was written to provide context for the evaluation of infrared cameras for the detection of obstacles at sea, and to indicate the next steps for UBC Sailbot team in the goal of avoiding hazards during their upcoming autonomous crossing of the Atlantic </w:t>
+      </w:r>
+      <w:r>
+        <w:rPr>
+          <w:rFonts w:ascii="Arial" w:hAnsi="Arial" w:cs="Arial"/>
+        </w:rPr>
+        <w:t>Ocean</w:t>
+      </w:r>
+      <w:r>
+        <w:rPr>
+          <w:rFonts w:ascii="Arial" w:hAnsi="Arial" w:cs="Arial"/>
+        </w:rPr>
+        <w:t>.</w:t>
+      </w:r>
+      <w:r>
+        <w:rPr>
+          <w:rFonts w:ascii="Arial" w:hAnsi="Arial" w:cs="Arial"/>
+        </w:rPr>
+        <w:t xml:space="preserve"> The Sailbot team has been planning to attempt this crossing since </w:t>
+      </w:r>
       <w:proofErr w:type="gramStart"/>
+      <w:r>
+        <w:rPr>
+          <w:rFonts w:ascii="Arial" w:hAnsi="Arial" w:cs="Arial"/>
+        </w:rPr>
+        <w:t>Fall</w:t>
+      </w:r>
+      <w:proofErr w:type="gramEnd"/>
+      <w:r>
+        <w:rPr>
+          <w:rFonts w:ascii="Arial" w:hAnsi="Arial" w:cs="Arial"/>
+        </w:rPr>
+        <w:t xml:space="preserve"> 2014, and our group has assisted with this project from January to the end of March 2015.</w:t>
+      </w:r>
+    </w:p>
+    <w:p>
+      <w:pPr>
+        <w:pStyle w:val="NormalWeb"/>
+        <w:rPr>
+          <w:rFonts w:ascii="Arial" w:hAnsi="Arial" w:cs="Arial"/>
+        </w:rPr>
+      </w:pPr>
       <w:r>
         <w:rPr>
           <w:rFonts w:hAnsi="Symbol"/>
@@ -97,8 +145,9 @@
         <w:t></w:t>
       </w:r>
       <w:r>
-        <w:t xml:space="preserve">  </w:t>
-      </w:r>
+        <w:t xml:space="preserve"> </w:t>
+      </w:r>
+      <w:proofErr w:type="gramStart"/>
       <w:r>
         <w:rPr>
           <w:rFonts w:ascii="Arial" w:hAnsi="Arial" w:cs="Arial"/>
@@ -117,7 +166,31 @@
       <w:pPr>
         <w:pStyle w:val="NormalWeb"/>
       </w:pPr>
-      <w:proofErr w:type="gramStart"/>
+      <w:r>
+        <w:rPr>
+          <w:rFonts w:ascii="Arial" w:hAnsi="Arial" w:cs="Arial"/>
+        </w:rPr>
+        <w:t>Contained in the report is an outline of the equipment developed for the protection during testing of a small infrared sensor</w:t>
+      </w:r>
+      <w:r>
+        <w:rPr>
+          <w:rFonts w:ascii="Arial" w:hAnsi="Arial" w:cs="Arial"/>
+        </w:rPr>
+        <w:t>, and consideration of</w:t>
+      </w:r>
+      <w:r>
+        <w:rPr>
+          <w:rFonts w:ascii="Arial" w:hAnsi="Arial" w:cs="Arial"/>
+        </w:rPr>
+        <w:t xml:space="preserve"> the effectiveness of a FLIR Lepton sensor for the detection of floating obstacles on the open ocean.</w:t>
+      </w:r>
+      <w:bookmarkStart w:id="0" w:name="_GoBack"/>
+      <w:bookmarkEnd w:id="0"/>
+    </w:p>
+    <w:p>
+      <w:pPr>
+        <w:pStyle w:val="NormalWeb"/>
+      </w:pPr>
       <w:r>
         <w:rPr>
           <w:rFonts w:hAnsi="Symbol"/>
@@ -125,8 +198,9 @@
         <w:t></w:t>
       </w:r>
       <w:r>
-        <w:t xml:space="preserve">  </w:t>
-      </w:r>
+        <w:t xml:space="preserve"> </w:t>
+      </w:r>
+      <w:proofErr w:type="gramStart"/>
       <w:r>
         <w:rPr>
           <w:rFonts w:ascii="Arial" w:hAnsi="Arial" w:cs="Arial"/>
@@ -144,8 +218,10 @@
     <w:p>
       <w:pPr>
         <w:pStyle w:val="NormalWeb"/>
-      </w:pPr>
-      <w:proofErr w:type="gramStart"/>
+        <w:rPr>
+          <w:rFonts w:ascii="Arial" w:hAnsi="Arial" w:cs="Arial"/>
+        </w:rPr>
+      </w:pPr>
       <w:r>
         <w:rPr>
           <w:rFonts w:hAnsi="Symbol"/>
@@ -159,17 +235,19 @@
         <w:rPr>
           <w:rFonts w:ascii="Arial" w:hAnsi="Arial" w:cs="Arial"/>
         </w:rPr>
-        <w:t>An</w:t>
-      </w:r>
-      <w:proofErr w:type="gramEnd"/>
+        <w:t>An indication of what the recipient is to do with the report, particularly if the report is not directed primarily to him or her.  In other words, should the recipient respond in some way to it, or simply be aware and keep it on file?</w:t>
+      </w:r>
+    </w:p>
+    <w:p>
+      <w:pPr>
+        <w:pStyle w:val="NormalWeb"/>
+      </w:pPr>
       <w:r>
         <w:rPr>
           <w:rFonts w:ascii="Arial" w:hAnsi="Arial" w:cs="Arial"/>
         </w:rPr>
-        <w:t xml:space="preserve"> indication of what the recipient is to do with the report, particularly if the report is not directed primarily to him or her.  In other words, should the recipient respond in some way to it, or simply be aware and keep it on file?</w:t>
-      </w:r>
-      <w:bookmarkStart w:id="0" w:name="_GoBack"/>
-      <w:bookmarkEnd w:id="0"/>
+        <w:t>The recipient of this report may keep it on file.</w:t>
+      </w:r>
     </w:p>
     <w:sectPr>
       <w:headerReference w:type="default" r:id="rId9"/>
@@ -1652,8 +1730,8 @@
     <w:compatSetting w:name="differentiateMultirowTableHeaders" w:uri="http://schemas.microsoft.com/office/word" w:val="1"/>
   </w:compat>
   <w:rsids>
-    <w:rsidRoot w:val="00071E92"/>
-    <w:rsid w:val="00071E92"/>
+    <w:rsidRoot w:val="00A30131"/>
+    <w:rsid w:val="00A30131"/>
   </w:rsids>
   <m:mathPr>
     <m:mathFont m:val="Cambria Math"/>
@@ -2408,7 +2486,7 @@
 </file>
 
 <file path=customXml/itemProps2.xml><?xml version="1.0" encoding="utf-8"?>
-<ds:datastoreItem xmlns:ds="http://schemas.openxmlformats.org/officeDocument/2006/customXml" ds:itemID="{E1B2F561-1A30-46AC-96B3-82ADA83672B6}">
+<ds:datastoreItem xmlns:ds="http://schemas.openxmlformats.org/officeDocument/2006/customXml" ds:itemID="{899BA04B-0B6A-4FFF-80D3-86E99BA1BCEE}">
   <ds:schemaRefs>
     <ds:schemaRef ds:uri="http://schemas.openxmlformats.org/officeDocument/2006/bibliography"/>
   </ds:schemaRefs>

</xml_diff>

<commit_message>
software added to Letter
</commit_message>
<xml_diff>
--- a/latex/final_recommendation_report/letter_of_transmittal.docx
+++ b/latex/final_recommendation_report/letter_of_transmittal.docx
@@ -1,6 +1,6 @@
 
 <file path=word/document.xml><?xml version="1.0" encoding="utf-8"?>
-<w:document xmlns:wpc="http://schemas.microsoft.com/office/word/2010/wordprocessingCanvas" xmlns:mc="http://schemas.openxmlformats.org/markup-compatibility/2006" xmlns:o="urn:schemas-microsoft-com:office:office" xmlns:r="http://schemas.openxmlformats.org/officeDocument/2006/relationships" xmlns:m="http://schemas.openxmlformats.org/officeDocument/2006/math" xmlns:v="urn:schemas-microsoft-com:vml" xmlns:wp14="http://schemas.microsoft.com/office/word/2010/wordprocessingDrawing" xmlns:wp="http://schemas.openxmlformats.org/drawingml/2006/wordprocessingDrawing" xmlns:w10="urn:schemas-microsoft-com:office:word" xmlns:w="http://schemas.openxmlformats.org/wordprocessingml/2006/main" xmlns:w14="http://schemas.microsoft.com/office/word/2010/wordml" xmlns:w15="http://schemas.microsoft.com/office/word/2012/wordml" xmlns:wpg="http://schemas.microsoft.com/office/word/2010/wordprocessingGroup" xmlns:wpi="http://schemas.microsoft.com/office/word/2010/wordprocessingInk" xmlns:wne="http://schemas.microsoft.com/office/word/2006/wordml" xmlns:wps="http://schemas.microsoft.com/office/word/2010/wordprocessingShape" mc:Ignorable="w14 w15 wp14">
+<w:document xmlns:wpc="http://schemas.microsoft.com/office/word/2010/wordprocessingCanvas" xmlns:mo="http://schemas.microsoft.com/office/mac/office/2008/main" xmlns:mc="http://schemas.openxmlformats.org/markup-compatibility/2006" xmlns:mv="urn:schemas-microsoft-com:mac:vml" xmlns:o="urn:schemas-microsoft-com:office:office" xmlns:r="http://schemas.openxmlformats.org/officeDocument/2006/relationships" xmlns:m="http://schemas.openxmlformats.org/officeDocument/2006/math" xmlns:v="urn:schemas-microsoft-com:vml" xmlns:wp14="http://schemas.microsoft.com/office/word/2010/wordprocessingDrawing" xmlns:wp="http://schemas.openxmlformats.org/drawingml/2006/wordprocessingDrawing" xmlns:w10="urn:schemas-microsoft-com:office:word" xmlns:w="http://schemas.openxmlformats.org/wordprocessingml/2006/main" xmlns:w14="http://schemas.microsoft.com/office/word/2010/wordml" xmlns:wpg="http://schemas.microsoft.com/office/word/2010/wordprocessingGroup" xmlns:wpi="http://schemas.microsoft.com/office/word/2010/wordprocessingInk" xmlns:wne="http://schemas.microsoft.com/office/word/2006/wordml" xmlns:wps="http://schemas.microsoft.com/office/word/2010/wordprocessingShape" mc:Ignorable="w14 wp14">
   <w:body>
     <w:p>
       <w:pPr>
@@ -114,21 +114,7 @@
         <w:rPr>
           <w:rFonts w:ascii="Arial" w:hAnsi="Arial" w:cs="Arial"/>
         </w:rPr>
-        <w:t xml:space="preserve"> The Sailbot team has been planning to attempt this crossing since </w:t>
-      </w:r>
-      <w:proofErr w:type="gramStart"/>
-      <w:r>
-        <w:rPr>
-          <w:rFonts w:ascii="Arial" w:hAnsi="Arial" w:cs="Arial"/>
-        </w:rPr>
-        <w:t>Fall</w:t>
-      </w:r>
-      <w:proofErr w:type="gramEnd"/>
-      <w:r>
-        <w:rPr>
-          <w:rFonts w:ascii="Arial" w:hAnsi="Arial" w:cs="Arial"/>
-        </w:rPr>
-        <w:t xml:space="preserve"> 2014, and our group has assisted with this project from January to the end of March 2015.</w:t>
+        <w:t xml:space="preserve"> The Sailbot team has been planning to attempt this crossing since Fall 2014, and our group has assisted with this project from January to the end of March 2015.</w:t>
       </w:r>
     </w:p>
     <w:p>
@@ -176,6 +162,14 @@
         <w:rPr>
           <w:rFonts w:ascii="Arial" w:hAnsi="Arial" w:cs="Arial"/>
         </w:rPr>
+        <w:t>, an overview of the software used to detect obstacles</w:t>
+      </w:r>
+      <w:bookmarkStart w:id="0" w:name="_GoBack"/>
+      <w:bookmarkEnd w:id="0"/>
+      <w:r>
+        <w:rPr>
+          <w:rFonts w:ascii="Arial" w:hAnsi="Arial" w:cs="Arial"/>
+        </w:rPr>
         <w:t>, and consideration of</w:t>
       </w:r>
       <w:r>
@@ -184,8 +178,6 @@
         </w:rPr>
         <w:t xml:space="preserve"> the effectiveness of a FLIR Lepton sensor for the detection of floating obstacles on the open ocean.</w:t>
       </w:r>
-      <w:bookmarkStart w:id="0" w:name="_GoBack"/>
-      <w:bookmarkEnd w:id="0"/>
     </w:p>
     <w:p>
       <w:pPr>
@@ -250,7 +242,7 @@
       </w:r>
     </w:p>
     <w:sectPr>
-      <w:headerReference w:type="default" r:id="rId9"/>
+      <w:headerReference w:type="default" r:id="rId10"/>
       <w:pgSz w:w="12240" w:h="15840" w:code="1"/>
       <w:pgMar w:top="1440" w:right="1440" w:bottom="1440" w:left="1440" w:header="720" w:footer="864" w:gutter="0"/>
       <w:cols w:space="720"/>
@@ -261,7 +253,7 @@
 </file>
 
 <file path=word/endnotes.xml><?xml version="1.0" encoding="utf-8"?>
-<w:endnotes xmlns:wpc="http://schemas.microsoft.com/office/word/2010/wordprocessingCanvas" xmlns:mc="http://schemas.openxmlformats.org/markup-compatibility/2006" xmlns:o="urn:schemas-microsoft-com:office:office" xmlns:r="http://schemas.openxmlformats.org/officeDocument/2006/relationships" xmlns:m="http://schemas.openxmlformats.org/officeDocument/2006/math" xmlns:v="urn:schemas-microsoft-com:vml" xmlns:wp14="http://schemas.microsoft.com/office/word/2010/wordprocessingDrawing" xmlns:wp="http://schemas.openxmlformats.org/drawingml/2006/wordprocessingDrawing" xmlns:w10="urn:schemas-microsoft-com:office:word" xmlns:w="http://schemas.openxmlformats.org/wordprocessingml/2006/main" xmlns:w14="http://schemas.microsoft.com/office/word/2010/wordml" xmlns:w15="http://schemas.microsoft.com/office/word/2012/wordml" xmlns:wpg="http://schemas.microsoft.com/office/word/2010/wordprocessingGroup" xmlns:wpi="http://schemas.microsoft.com/office/word/2010/wordprocessingInk" xmlns:wne="http://schemas.microsoft.com/office/word/2006/wordml" xmlns:wps="http://schemas.microsoft.com/office/word/2010/wordprocessingShape" mc:Ignorable="w14 w15 wp14">
+<w:endnotes xmlns:wpc="http://schemas.microsoft.com/office/word/2010/wordprocessingCanvas" xmlns:mo="http://schemas.microsoft.com/office/mac/office/2008/main" xmlns:mc="http://schemas.openxmlformats.org/markup-compatibility/2006" xmlns:mv="urn:schemas-microsoft-com:mac:vml" xmlns:o="urn:schemas-microsoft-com:office:office" xmlns:r="http://schemas.openxmlformats.org/officeDocument/2006/relationships" xmlns:m="http://schemas.openxmlformats.org/officeDocument/2006/math" xmlns:v="urn:schemas-microsoft-com:vml" xmlns:wp14="http://schemas.microsoft.com/office/word/2010/wordprocessingDrawing" xmlns:wp="http://schemas.openxmlformats.org/drawingml/2006/wordprocessingDrawing" xmlns:w10="urn:schemas-microsoft-com:office:word" xmlns:w="http://schemas.openxmlformats.org/wordprocessingml/2006/main" xmlns:w14="http://schemas.microsoft.com/office/word/2010/wordml" xmlns:wpg="http://schemas.microsoft.com/office/word/2010/wordprocessingGroup" xmlns:wpi="http://schemas.microsoft.com/office/word/2010/wordprocessingInk" xmlns:wne="http://schemas.microsoft.com/office/word/2006/wordml" xmlns:wps="http://schemas.microsoft.com/office/word/2010/wordprocessingShape" mc:Ignorable="w14 wp14">
   <w:endnote w:type="separator" w:id="-1">
     <w:p>
       <w:pPr>
@@ -286,7 +278,7 @@
 </file>
 
 <file path=word/footnotes.xml><?xml version="1.0" encoding="utf-8"?>
-<w:footnotes xmlns:wpc="http://schemas.microsoft.com/office/word/2010/wordprocessingCanvas" xmlns:mc="http://schemas.openxmlformats.org/markup-compatibility/2006" xmlns:o="urn:schemas-microsoft-com:office:office" xmlns:r="http://schemas.openxmlformats.org/officeDocument/2006/relationships" xmlns:m="http://schemas.openxmlformats.org/officeDocument/2006/math" xmlns:v="urn:schemas-microsoft-com:vml" xmlns:wp14="http://schemas.microsoft.com/office/word/2010/wordprocessingDrawing" xmlns:wp="http://schemas.openxmlformats.org/drawingml/2006/wordprocessingDrawing" xmlns:w10="urn:schemas-microsoft-com:office:word" xmlns:w="http://schemas.openxmlformats.org/wordprocessingml/2006/main" xmlns:w14="http://schemas.microsoft.com/office/word/2010/wordml" xmlns:w15="http://schemas.microsoft.com/office/word/2012/wordml" xmlns:wpg="http://schemas.microsoft.com/office/word/2010/wordprocessingGroup" xmlns:wpi="http://schemas.microsoft.com/office/word/2010/wordprocessingInk" xmlns:wne="http://schemas.microsoft.com/office/word/2006/wordml" xmlns:wps="http://schemas.microsoft.com/office/word/2010/wordprocessingShape" mc:Ignorable="w14 w15 wp14">
+<w:footnotes xmlns:wpc="http://schemas.microsoft.com/office/word/2010/wordprocessingCanvas" xmlns:mo="http://schemas.microsoft.com/office/mac/office/2008/main" xmlns:mc="http://schemas.openxmlformats.org/markup-compatibility/2006" xmlns:mv="urn:schemas-microsoft-com:mac:vml" xmlns:o="urn:schemas-microsoft-com:office:office" xmlns:r="http://schemas.openxmlformats.org/officeDocument/2006/relationships" xmlns:m="http://schemas.openxmlformats.org/officeDocument/2006/math" xmlns:v="urn:schemas-microsoft-com:vml" xmlns:wp14="http://schemas.microsoft.com/office/word/2010/wordprocessingDrawing" xmlns:wp="http://schemas.openxmlformats.org/drawingml/2006/wordprocessingDrawing" xmlns:w10="urn:schemas-microsoft-com:office:word" xmlns:w="http://schemas.openxmlformats.org/wordprocessingml/2006/main" xmlns:w14="http://schemas.microsoft.com/office/word/2010/wordml" xmlns:wpg="http://schemas.microsoft.com/office/word/2010/wordprocessingGroup" xmlns:wpi="http://schemas.microsoft.com/office/word/2010/wordprocessingInk" xmlns:wne="http://schemas.microsoft.com/office/word/2006/wordml" xmlns:wps="http://schemas.microsoft.com/office/word/2010/wordprocessingShape" mc:Ignorable="w14 wp14">
   <w:footnote w:type="separator" w:id="-1">
     <w:p>
       <w:pPr>
@@ -311,7 +303,7 @@
 </file>
 
 <file path=word/header1.xml><?xml version="1.0" encoding="utf-8"?>
-<w:hdr xmlns:wpc="http://schemas.microsoft.com/office/word/2010/wordprocessingCanvas" xmlns:mc="http://schemas.openxmlformats.org/markup-compatibility/2006" xmlns:o="urn:schemas-microsoft-com:office:office" xmlns:r="http://schemas.openxmlformats.org/officeDocument/2006/relationships" xmlns:m="http://schemas.openxmlformats.org/officeDocument/2006/math" xmlns:v="urn:schemas-microsoft-com:vml" xmlns:wp14="http://schemas.microsoft.com/office/word/2010/wordprocessingDrawing" xmlns:wp="http://schemas.openxmlformats.org/drawingml/2006/wordprocessingDrawing" xmlns:w10="urn:schemas-microsoft-com:office:word" xmlns:w="http://schemas.openxmlformats.org/wordprocessingml/2006/main" xmlns:w14="http://schemas.microsoft.com/office/word/2010/wordml" xmlns:w15="http://schemas.microsoft.com/office/word/2012/wordml" xmlns:wpg="http://schemas.microsoft.com/office/word/2010/wordprocessingGroup" xmlns:wpi="http://schemas.microsoft.com/office/word/2010/wordprocessingInk" xmlns:wne="http://schemas.microsoft.com/office/word/2006/wordml" xmlns:wps="http://schemas.microsoft.com/office/word/2010/wordprocessingShape" mc:Ignorable="w14 w15 wp14">
+<w:hdr xmlns:wpc="http://schemas.microsoft.com/office/word/2010/wordprocessingCanvas" xmlns:mo="http://schemas.microsoft.com/office/mac/office/2008/main" xmlns:mc="http://schemas.openxmlformats.org/markup-compatibility/2006" xmlns:mv="urn:schemas-microsoft-com:mac:vml" xmlns:o="urn:schemas-microsoft-com:office:office" xmlns:r="http://schemas.openxmlformats.org/officeDocument/2006/relationships" xmlns:m="http://schemas.openxmlformats.org/officeDocument/2006/math" xmlns:v="urn:schemas-microsoft-com:vml" xmlns:wp14="http://schemas.microsoft.com/office/word/2010/wordprocessingDrawing" xmlns:wp="http://schemas.openxmlformats.org/drawingml/2006/wordprocessingDrawing" xmlns:w10="urn:schemas-microsoft-com:office:word" xmlns:w="http://schemas.openxmlformats.org/wordprocessingml/2006/main" xmlns:w14="http://schemas.microsoft.com/office/word/2010/wordml" xmlns:wpg="http://schemas.microsoft.com/office/word/2010/wordprocessingGroup" xmlns:wpi="http://schemas.microsoft.com/office/word/2010/wordprocessingInk" xmlns:wne="http://schemas.microsoft.com/office/word/2006/wordml" xmlns:wps="http://schemas.microsoft.com/office/word/2010/wordprocessingShape" mc:Ignorable="w14 wp14">
   <w:p>
     <w:pPr>
       <w:pStyle w:val="Header"/>
@@ -319,12 +311,12 @@
     <w:r>
       <w:rPr>
         <w:noProof/>
-        <w:lang w:val="en-CA" w:eastAsia="en-CA"/>
+        <w:lang w:eastAsia="en-US"/>
       </w:rPr>
       <mc:AlternateContent>
         <mc:Choice Requires="wps">
           <w:drawing>
-            <wp:anchor distT="0" distB="0" distL="114300" distR="114300" simplePos="0" relativeHeight="251659264" behindDoc="0" locked="0" layoutInCell="1" allowOverlap="1">
+            <wp:anchor distT="0" distB="0" distL="114300" distR="114300" simplePos="0" relativeHeight="251659264" behindDoc="0" locked="0" layoutInCell="1" allowOverlap="1" wp14:anchorId="7508E56F" wp14:editId="7156C151">
               <wp:simplePos x="0" y="0"/>
               <wp:positionH relativeFrom="leftMargin">
                 <wp:align>right</wp:align>
@@ -332,7 +324,7 @@
               <wp:positionV relativeFrom="bottomMargin">
                 <wp:posOffset>0</wp:posOffset>
               </wp:positionV>
-              <wp:extent cx="339090" cy="182880"/>
+              <wp:extent cx="339090" cy="312420"/>
               <wp:effectExtent l="0" t="0" r="3810" b="11430"/>
               <wp:wrapNone/>
               <wp:docPr id="22" name="Text Box 22"/>
@@ -344,7 +336,7 @@
                     <wps:spPr>
                       <a:xfrm>
                         <a:off x="0" y="0"/>
-                        <a:ext cx="339090" cy="182880"/>
+                        <a:ext cx="339090" cy="312420"/>
                       </a:xfrm>
                       <a:prstGeom prst="rect">
                         <a:avLst/>
@@ -411,7 +403,7 @@
             </wp:anchor>
           </w:drawing>
         </mc:Choice>
-        <mc:Fallback>
+        <mc:Fallback xmlns:w15="http://schemas.microsoft.com/office/word/2012/wordml">
           <w:pict>
             <v:shapetype id="_x0000_t202" coordsize="21600,21600" o:spt="202" path="m,l,21600r21600,l21600,xe">
               <v:stroke joinstyle="miter"/>
@@ -453,7 +445,7 @@
 </file>
 
 <file path=word/numbering.xml><?xml version="1.0" encoding="utf-8"?>
-<w:numbering xmlns:wpc="http://schemas.microsoft.com/office/word/2010/wordprocessingCanvas" xmlns:mc="http://schemas.openxmlformats.org/markup-compatibility/2006" xmlns:o="urn:schemas-microsoft-com:office:office" xmlns:r="http://schemas.openxmlformats.org/officeDocument/2006/relationships" xmlns:m="http://schemas.openxmlformats.org/officeDocument/2006/math" xmlns:v="urn:schemas-microsoft-com:vml" xmlns:wp14="http://schemas.microsoft.com/office/word/2010/wordprocessingDrawing" xmlns:wp="http://schemas.openxmlformats.org/drawingml/2006/wordprocessingDrawing" xmlns:w10="urn:schemas-microsoft-com:office:word" xmlns:w="http://schemas.openxmlformats.org/wordprocessingml/2006/main" xmlns:w14="http://schemas.microsoft.com/office/word/2010/wordml" xmlns:w15="http://schemas.microsoft.com/office/word/2012/wordml" xmlns:wpg="http://schemas.microsoft.com/office/word/2010/wordprocessingGroup" xmlns:wpi="http://schemas.microsoft.com/office/word/2010/wordprocessingInk" xmlns:wne="http://schemas.microsoft.com/office/word/2006/wordml" xmlns:wps="http://schemas.microsoft.com/office/word/2010/wordprocessingShape" mc:Ignorable="w14 w15 wp14">
+<w:numbering xmlns:wpc="http://schemas.microsoft.com/office/word/2010/wordprocessingCanvas" xmlns:mo="http://schemas.microsoft.com/office/mac/office/2008/main" xmlns:mc="http://schemas.openxmlformats.org/markup-compatibility/2006" xmlns:mv="urn:schemas-microsoft-com:mac:vml" xmlns:o="urn:schemas-microsoft-com:office:office" xmlns:r="http://schemas.openxmlformats.org/officeDocument/2006/relationships" xmlns:m="http://schemas.openxmlformats.org/officeDocument/2006/math" xmlns:v="urn:schemas-microsoft-com:vml" xmlns:wp14="http://schemas.microsoft.com/office/word/2010/wordprocessingDrawing" xmlns:wp="http://schemas.openxmlformats.org/drawingml/2006/wordprocessingDrawing" xmlns:w10="urn:schemas-microsoft-com:office:word" xmlns:w="http://schemas.openxmlformats.org/wordprocessingml/2006/main" xmlns:w14="http://schemas.microsoft.com/office/word/2010/wordml" xmlns:wpg="http://schemas.microsoft.com/office/word/2010/wordprocessingGroup" xmlns:wpi="http://schemas.microsoft.com/office/word/2010/wordprocessingInk" xmlns:wne="http://schemas.microsoft.com/office/word/2006/wordml" xmlns:wps="http://schemas.microsoft.com/office/word/2010/wordprocessingShape" mc:Ignorable="w14 wp14">
   <w:abstractNum w:abstractNumId="0">
     <w:nsid w:val="FFFFFF89"/>
     <w:multiLevelType w:val="singleLevel"/>
@@ -704,7 +696,7 @@
 </file>
 
 <file path=word/styles.xml><?xml version="1.0" encoding="utf-8"?>
-<w:styles xmlns:mc="http://schemas.openxmlformats.org/markup-compatibility/2006" xmlns:r="http://schemas.openxmlformats.org/officeDocument/2006/relationships" xmlns:w="http://schemas.openxmlformats.org/wordprocessingml/2006/main" xmlns:w14="http://schemas.microsoft.com/office/word/2010/wordml" xmlns:w15="http://schemas.microsoft.com/office/word/2012/wordml" mc:Ignorable="w14 w15">
+<w:styles xmlns:mc="http://schemas.openxmlformats.org/markup-compatibility/2006" xmlns:r="http://schemas.openxmlformats.org/officeDocument/2006/relationships" xmlns:w="http://schemas.openxmlformats.org/wordprocessingml/2006/main" xmlns:w14="http://schemas.microsoft.com/office/word/2010/wordml" mc:Ignorable="w14">
   <w:docDefaults>
     <w:rPrDefault>
       <w:rPr>
@@ -720,378 +712,155 @@
       </w:pPr>
     </w:pPrDefault>
   </w:docDefaults>
-  <w:latentStyles w:defLockedState="0" w:defUIPriority="99" w:defSemiHidden="0" w:defUnhideWhenUsed="0" w:defQFormat="0" w:count="371">
-    <w:lsdException w:name="Normal" w:uiPriority="0" w:qFormat="1"/>
-    <w:lsdException w:name="heading 1" w:uiPriority="9" w:qFormat="1"/>
-    <w:lsdException w:name="heading 2" w:semiHidden="1" w:uiPriority="9" w:unhideWhenUsed="1" w:qFormat="1"/>
-    <w:lsdException w:name="heading 3" w:semiHidden="1" w:uiPriority="9" w:unhideWhenUsed="1" w:qFormat="1"/>
-    <w:lsdException w:name="heading 4" w:semiHidden="1" w:uiPriority="9" w:unhideWhenUsed="1" w:qFormat="1"/>
-    <w:lsdException w:name="heading 5" w:semiHidden="1" w:uiPriority="9" w:unhideWhenUsed="1" w:qFormat="1"/>
-    <w:lsdException w:name="heading 6" w:semiHidden="1" w:uiPriority="9" w:unhideWhenUsed="1" w:qFormat="1"/>
-    <w:lsdException w:name="heading 7" w:semiHidden="1" w:uiPriority="9" w:unhideWhenUsed="1" w:qFormat="1"/>
-    <w:lsdException w:name="heading 8" w:semiHidden="1" w:uiPriority="9" w:unhideWhenUsed="1" w:qFormat="1"/>
-    <w:lsdException w:name="heading 9" w:semiHidden="1" w:uiPriority="9" w:unhideWhenUsed="1" w:qFormat="1"/>
-    <w:lsdException w:name="index 1" w:semiHidden="1" w:unhideWhenUsed="1"/>
-    <w:lsdException w:name="index 2" w:semiHidden="1" w:unhideWhenUsed="1"/>
-    <w:lsdException w:name="index 3" w:semiHidden="1" w:unhideWhenUsed="1"/>
-    <w:lsdException w:name="index 4" w:semiHidden="1" w:unhideWhenUsed="1"/>
-    <w:lsdException w:name="index 5" w:semiHidden="1" w:unhideWhenUsed="1"/>
-    <w:lsdException w:name="index 6" w:semiHidden="1" w:unhideWhenUsed="1"/>
-    <w:lsdException w:name="index 7" w:semiHidden="1" w:unhideWhenUsed="1"/>
-    <w:lsdException w:name="index 8" w:semiHidden="1" w:unhideWhenUsed="1"/>
-    <w:lsdException w:name="index 9" w:semiHidden="1" w:unhideWhenUsed="1"/>
-    <w:lsdException w:name="toc 1" w:semiHidden="1" w:uiPriority="39" w:unhideWhenUsed="1"/>
-    <w:lsdException w:name="toc 2" w:semiHidden="1" w:uiPriority="39" w:unhideWhenUsed="1"/>
-    <w:lsdException w:name="toc 3" w:semiHidden="1" w:uiPriority="39" w:unhideWhenUsed="1"/>
-    <w:lsdException w:name="toc 4" w:semiHidden="1" w:uiPriority="39" w:unhideWhenUsed="1"/>
-    <w:lsdException w:name="toc 5" w:semiHidden="1" w:uiPriority="39" w:unhideWhenUsed="1"/>
-    <w:lsdException w:name="toc 6" w:semiHidden="1" w:uiPriority="39" w:unhideWhenUsed="1"/>
-    <w:lsdException w:name="toc 7" w:semiHidden="1" w:uiPriority="39" w:unhideWhenUsed="1"/>
-    <w:lsdException w:name="toc 8" w:semiHidden="1" w:uiPriority="39" w:unhideWhenUsed="1"/>
-    <w:lsdException w:name="toc 9" w:semiHidden="1" w:uiPriority="39" w:unhideWhenUsed="1"/>
-    <w:lsdException w:name="Normal Indent" w:semiHidden="1" w:unhideWhenUsed="1"/>
-    <w:lsdException w:name="footnote text" w:semiHidden="1" w:unhideWhenUsed="1"/>
-    <w:lsdException w:name="annotation text" w:semiHidden="1" w:unhideWhenUsed="1"/>
-    <w:lsdException w:name="header" w:semiHidden="1" w:unhideWhenUsed="1"/>
-    <w:lsdException w:name="footer" w:semiHidden="1" w:unhideWhenUsed="1"/>
-    <w:lsdException w:name="index heading" w:semiHidden="1" w:unhideWhenUsed="1"/>
-    <w:lsdException w:name="caption" w:semiHidden="1" w:uiPriority="35" w:unhideWhenUsed="1" w:qFormat="1"/>
-    <w:lsdException w:name="table of figures" w:semiHidden="1" w:unhideWhenUsed="1"/>
-    <w:lsdException w:name="envelope address" w:semiHidden="1" w:unhideWhenUsed="1"/>
-    <w:lsdException w:name="envelope return" w:semiHidden="1" w:unhideWhenUsed="1"/>
-    <w:lsdException w:name="footnote reference" w:semiHidden="1" w:unhideWhenUsed="1"/>
-    <w:lsdException w:name="annotation reference" w:semiHidden="1" w:unhideWhenUsed="1"/>
-    <w:lsdException w:name="line number" w:semiHidden="1" w:unhideWhenUsed="1"/>
-    <w:lsdException w:name="page number" w:semiHidden="1" w:unhideWhenUsed="1"/>
-    <w:lsdException w:name="endnote reference" w:semiHidden="1" w:unhideWhenUsed="1"/>
-    <w:lsdException w:name="endnote text" w:semiHidden="1" w:unhideWhenUsed="1"/>
-    <w:lsdException w:name="table of authorities" w:semiHidden="1" w:unhideWhenUsed="1"/>
-    <w:lsdException w:name="macro" w:semiHidden="1" w:unhideWhenUsed="1"/>
-    <w:lsdException w:name="toa heading" w:semiHidden="1" w:unhideWhenUsed="1"/>
-    <w:lsdException w:name="List" w:semiHidden="1" w:unhideWhenUsed="1"/>
-    <w:lsdException w:name="List Bullet" w:semiHidden="1" w:unhideWhenUsed="1" w:qFormat="1"/>
-    <w:lsdException w:name="List Number" w:semiHidden="1" w:unhideWhenUsed="1"/>
-    <w:lsdException w:name="List 2" w:semiHidden="1" w:unhideWhenUsed="1"/>
-    <w:lsdException w:name="List 3" w:semiHidden="1" w:unhideWhenUsed="1"/>
-    <w:lsdException w:name="List 4" w:semiHidden="1" w:unhideWhenUsed="1"/>
-    <w:lsdException w:name="List 5" w:semiHidden="1" w:unhideWhenUsed="1"/>
-    <w:lsdException w:name="List Bullet 2" w:semiHidden="1" w:unhideWhenUsed="1"/>
-    <w:lsdException w:name="List Bullet 3" w:semiHidden="1" w:unhideWhenUsed="1"/>
-    <w:lsdException w:name="List Bullet 4" w:semiHidden="1" w:unhideWhenUsed="1"/>
-    <w:lsdException w:name="List Bullet 5" w:semiHidden="1" w:unhideWhenUsed="1"/>
-    <w:lsdException w:name="List Number 2" w:semiHidden="1" w:unhideWhenUsed="1"/>
-    <w:lsdException w:name="List Number 3" w:semiHidden="1" w:unhideWhenUsed="1"/>
-    <w:lsdException w:name="List Number 4" w:semiHidden="1" w:unhideWhenUsed="1"/>
-    <w:lsdException w:name="List Number 5" w:semiHidden="1" w:unhideWhenUsed="1"/>
-    <w:lsdException w:name="Title" w:uiPriority="10" w:qFormat="1"/>
-    <w:lsdException w:name="Closing" w:semiHidden="1" w:unhideWhenUsed="1"/>
-    <w:lsdException w:name="Signature" w:semiHidden="1" w:unhideWhenUsed="1" w:qFormat="1"/>
-    <w:lsdException w:name="Default Paragraph Font" w:semiHidden="1" w:uiPriority="1" w:unhideWhenUsed="1"/>
-    <w:lsdException w:name="Body Text" w:semiHidden="1" w:unhideWhenUsed="1"/>
-    <w:lsdException w:name="Body Text Indent" w:semiHidden="1" w:unhideWhenUsed="1"/>
-    <w:lsdException w:name="List Continue" w:semiHidden="1" w:unhideWhenUsed="1"/>
-    <w:lsdException w:name="List Continue 2" w:semiHidden="1" w:unhideWhenUsed="1"/>
-    <w:lsdException w:name="List Continue 3" w:semiHidden="1" w:unhideWhenUsed="1"/>
-    <w:lsdException w:name="List Continue 4" w:semiHidden="1" w:unhideWhenUsed="1"/>
-    <w:lsdException w:name="List Continue 5" w:semiHidden="1" w:unhideWhenUsed="1"/>
-    <w:lsdException w:name="Message Header" w:semiHidden="1" w:unhideWhenUsed="1"/>
-    <w:lsdException w:name="Subtitle" w:uiPriority="11" w:qFormat="1"/>
-    <w:lsdException w:name="Salutation" w:semiHidden="1" w:unhideWhenUsed="1"/>
-    <w:lsdException w:name="Date" w:semiHidden="1" w:unhideWhenUsed="1"/>
-    <w:lsdException w:name="Body Text First Indent" w:semiHidden="1" w:unhideWhenUsed="1"/>
-    <w:lsdException w:name="Body Text First Indent 2" w:semiHidden="1" w:unhideWhenUsed="1"/>
-    <w:lsdException w:name="Note Heading" w:semiHidden="1" w:unhideWhenUsed="1"/>
-    <w:lsdException w:name="Body Text 2" w:semiHidden="1" w:unhideWhenUsed="1"/>
-    <w:lsdException w:name="Body Text 3" w:semiHidden="1" w:unhideWhenUsed="1"/>
-    <w:lsdException w:name="Body Text Indent 2" w:semiHidden="1" w:unhideWhenUsed="1"/>
-    <w:lsdException w:name="Body Text Indent 3" w:semiHidden="1" w:unhideWhenUsed="1"/>
-    <w:lsdException w:name="Block Text" w:semiHidden="1" w:unhideWhenUsed="1"/>
-    <w:lsdException w:name="Hyperlink" w:semiHidden="1" w:unhideWhenUsed="1"/>
-    <w:lsdException w:name="FollowedHyperlink" w:semiHidden="1" w:unhideWhenUsed="1"/>
-    <w:lsdException w:name="Strong" w:semiHidden="1" w:uiPriority="22" w:unhideWhenUsed="1" w:qFormat="1"/>
-    <w:lsdException w:name="Emphasis" w:semiHidden="1" w:uiPriority="20" w:unhideWhenUsed="1" w:qFormat="1"/>
-    <w:lsdException w:name="Document Map" w:semiHidden="1" w:unhideWhenUsed="1"/>
-    <w:lsdException w:name="Plain Text" w:semiHidden="1" w:unhideWhenUsed="1"/>
-    <w:lsdException w:name="E-mail Signature" w:semiHidden="1" w:unhideWhenUsed="1"/>
-    <w:lsdException w:name="HTML Top of Form" w:semiHidden="1" w:unhideWhenUsed="1"/>
-    <w:lsdException w:name="HTML Bottom of Form" w:semiHidden="1" w:unhideWhenUsed="1"/>
-    <w:lsdException w:name="Normal (Web)" w:semiHidden="1" w:unhideWhenUsed="1"/>
-    <w:lsdException w:name="HTML Acronym" w:semiHidden="1" w:unhideWhenUsed="1"/>
-    <w:lsdException w:name="HTML Address" w:semiHidden="1" w:unhideWhenUsed="1"/>
-    <w:lsdException w:name="HTML Cite" w:semiHidden="1" w:unhideWhenUsed="1"/>
-    <w:lsdException w:name="HTML Code" w:semiHidden="1" w:unhideWhenUsed="1"/>
-    <w:lsdException w:name="HTML Definition" w:semiHidden="1" w:unhideWhenUsed="1"/>
-    <w:lsdException w:name="HTML Keyboard" w:semiHidden="1" w:unhideWhenUsed="1"/>
-    <w:lsdException w:name="HTML Preformatted" w:semiHidden="1" w:unhideWhenUsed="1"/>
-    <w:lsdException w:name="HTML Sample" w:semiHidden="1" w:unhideWhenUsed="1"/>
-    <w:lsdException w:name="HTML Typewriter" w:semiHidden="1" w:unhideWhenUsed="1"/>
-    <w:lsdException w:name="HTML Variable" w:semiHidden="1" w:unhideWhenUsed="1"/>
-    <w:lsdException w:name="Normal Table" w:semiHidden="1" w:unhideWhenUsed="1"/>
-    <w:lsdException w:name="annotation subject" w:semiHidden="1" w:unhideWhenUsed="1"/>
-    <w:lsdException w:name="No List" w:semiHidden="1" w:unhideWhenUsed="1"/>
-    <w:lsdException w:name="Outline List 1" w:semiHidden="1" w:unhideWhenUsed="1"/>
-    <w:lsdException w:name="Outline List 2" w:semiHidden="1" w:unhideWhenUsed="1"/>
-    <w:lsdException w:name="Outline List 3" w:semiHidden="1" w:unhideWhenUsed="1"/>
-    <w:lsdException w:name="Table Simple 1" w:semiHidden="1" w:unhideWhenUsed="1"/>
-    <w:lsdException w:name="Table Simple 2" w:semiHidden="1" w:unhideWhenUsed="1"/>
-    <w:lsdException w:name="Table Simple 3" w:semiHidden="1" w:unhideWhenUsed="1"/>
-    <w:lsdException w:name="Table Classic 1" w:semiHidden="1" w:unhideWhenUsed="1"/>
-    <w:lsdException w:name="Table Classic 2" w:semiHidden="1" w:unhideWhenUsed="1"/>
-    <w:lsdException w:name="Table Classic 3" w:semiHidden="1" w:unhideWhenUsed="1"/>
-    <w:lsdException w:name="Table Classic 4" w:semiHidden="1" w:unhideWhenUsed="1"/>
-    <w:lsdException w:name="Table Colorful 1" w:semiHidden="1" w:unhideWhenUsed="1"/>
-    <w:lsdException w:name="Table Colorful 2" w:semiHidden="1" w:unhideWhenUsed="1"/>
-    <w:lsdException w:name="Table Colorful 3" w:semiHidden="1" w:unhideWhenUsed="1"/>
-    <w:lsdException w:name="Table Columns 1" w:semiHidden="1" w:unhideWhenUsed="1"/>
-    <w:lsdException w:name="Table Columns 2" w:semiHidden="1" w:unhideWhenUsed="1"/>
-    <w:lsdException w:name="Table Columns 3" w:semiHidden="1" w:unhideWhenUsed="1"/>
-    <w:lsdException w:name="Table Columns 4" w:semiHidden="1" w:unhideWhenUsed="1"/>
-    <w:lsdException w:name="Table Columns 5" w:semiHidden="1" w:unhideWhenUsed="1"/>
-    <w:lsdException w:name="Table Grid 1" w:semiHidden="1" w:unhideWhenUsed="1"/>
-    <w:lsdException w:name="Table Grid 2" w:semiHidden="1" w:unhideWhenUsed="1"/>
-    <w:lsdException w:name="Table Grid 3" w:semiHidden="1" w:unhideWhenUsed="1"/>
-    <w:lsdException w:name="Table Grid 4" w:semiHidden="1" w:unhideWhenUsed="1"/>
-    <w:lsdException w:name="Table Grid 5" w:semiHidden="1" w:unhideWhenUsed="1"/>
-    <w:lsdException w:name="Table Grid 6" w:semiHidden="1" w:unhideWhenUsed="1"/>
-    <w:lsdException w:name="Table Grid 7" w:semiHidden="1" w:unhideWhenUsed="1"/>
-    <w:lsdException w:name="Table Grid 8" w:semiHidden="1" w:unhideWhenUsed="1"/>
-    <w:lsdException w:name="Table List 1" w:semiHidden="1" w:unhideWhenUsed="1"/>
-    <w:lsdException w:name="Table List 2" w:semiHidden="1" w:unhideWhenUsed="1"/>
-    <w:lsdException w:name="Table List 3" w:semiHidden="1" w:unhideWhenUsed="1"/>
-    <w:lsdException w:name="Table List 4" w:semiHidden="1" w:unhideWhenUsed="1"/>
-    <w:lsdException w:name="Table List 5" w:semiHidden="1" w:unhideWhenUsed="1"/>
-    <w:lsdException w:name="Table List 6" w:semiHidden="1" w:unhideWhenUsed="1"/>
-    <w:lsdException w:name="Table List 7" w:semiHidden="1" w:unhideWhenUsed="1"/>
-    <w:lsdException w:name="Table List 8" w:semiHidden="1" w:unhideWhenUsed="1"/>
-    <w:lsdException w:name="Table 3D effects 1" w:semiHidden="1" w:unhideWhenUsed="1"/>
-    <w:lsdException w:name="Table 3D effects 2" w:semiHidden="1" w:unhideWhenUsed="1"/>
-    <w:lsdException w:name="Table 3D effects 3" w:semiHidden="1" w:unhideWhenUsed="1"/>
-    <w:lsdException w:name="Table Contemporary" w:semiHidden="1" w:unhideWhenUsed="1"/>
-    <w:lsdException w:name="Table Elegant" w:semiHidden="1" w:unhideWhenUsed="1"/>
-    <w:lsdException w:name="Table Professional" w:semiHidden="1" w:unhideWhenUsed="1"/>
-    <w:lsdException w:name="Table Subtle 1" w:semiHidden="1" w:unhideWhenUsed="1"/>
-    <w:lsdException w:name="Table Subtle 2" w:semiHidden="1" w:unhideWhenUsed="1"/>
-    <w:lsdException w:name="Table Web 1" w:semiHidden="1" w:unhideWhenUsed="1"/>
-    <w:lsdException w:name="Table Web 2" w:semiHidden="1" w:unhideWhenUsed="1"/>
-    <w:lsdException w:name="Table Web 3" w:semiHidden="1" w:unhideWhenUsed="1"/>
-    <w:lsdException w:name="Balloon Text" w:semiHidden="1" w:unhideWhenUsed="1"/>
-    <w:lsdException w:name="Table Grid" w:uiPriority="39"/>
-    <w:lsdException w:name="Table Theme" w:semiHidden="1" w:unhideWhenUsed="1"/>
-    <w:lsdException w:name="Placeholder Text" w:semiHidden="1"/>
-    <w:lsdException w:name="No Spacing" w:uiPriority="36" w:qFormat="1"/>
-    <w:lsdException w:name="Light Shading" w:uiPriority="60"/>
-    <w:lsdException w:name="Light List" w:uiPriority="61"/>
-    <w:lsdException w:name="Light Grid" w:uiPriority="62"/>
-    <w:lsdException w:name="Medium Shading 1" w:uiPriority="63"/>
-    <w:lsdException w:name="Medium Shading 2" w:uiPriority="64"/>
-    <w:lsdException w:name="Medium List 1" w:uiPriority="65"/>
-    <w:lsdException w:name="Medium List 2" w:uiPriority="66"/>
-    <w:lsdException w:name="Medium Grid 1" w:uiPriority="67"/>
-    <w:lsdException w:name="Medium Grid 2" w:uiPriority="68"/>
-    <w:lsdException w:name="Medium Grid 3" w:uiPriority="69"/>
-    <w:lsdException w:name="Dark List" w:uiPriority="70"/>
-    <w:lsdException w:name="Colorful Shading" w:uiPriority="71"/>
-    <w:lsdException w:name="Colorful List" w:uiPriority="72"/>
-    <w:lsdException w:name="Colorful Grid" w:uiPriority="73"/>
-    <w:lsdException w:name="Light Shading Accent 1" w:uiPriority="60"/>
-    <w:lsdException w:name="Light List Accent 1" w:uiPriority="61"/>
-    <w:lsdException w:name="Light Grid Accent 1" w:uiPriority="62"/>
-    <w:lsdException w:name="Medium Shading 1 Accent 1" w:uiPriority="63"/>
-    <w:lsdException w:name="Medium Shading 2 Accent 1" w:uiPriority="64"/>
-    <w:lsdException w:name="Medium List 1 Accent 1" w:uiPriority="65"/>
-    <w:lsdException w:name="Revision" w:semiHidden="1"/>
-    <w:lsdException w:name="List Paragraph" w:semiHidden="1" w:uiPriority="34" w:unhideWhenUsed="1" w:qFormat="1"/>
-    <w:lsdException w:name="Quote" w:semiHidden="1" w:uiPriority="29" w:unhideWhenUsed="1" w:qFormat="1"/>
-    <w:lsdException w:name="Intense Quote" w:semiHidden="1" w:uiPriority="30" w:unhideWhenUsed="1" w:qFormat="1"/>
-    <w:lsdException w:name="Medium List 2 Accent 1" w:uiPriority="66"/>
-    <w:lsdException w:name="Medium Grid 1 Accent 1" w:uiPriority="67"/>
-    <w:lsdException w:name="Medium Grid 2 Accent 1" w:uiPriority="68"/>
-    <w:lsdException w:name="Medium Grid 3 Accent 1" w:uiPriority="69"/>
-    <w:lsdException w:name="Dark List Accent 1" w:uiPriority="70"/>
-    <w:lsdException w:name="Colorful Shading Accent 1" w:uiPriority="71"/>
-    <w:lsdException w:name="Colorful List Accent 1" w:uiPriority="72"/>
-    <w:lsdException w:name="Colorful Grid Accent 1" w:uiPriority="73"/>
-    <w:lsdException w:name="Light Shading Accent 2" w:uiPriority="60"/>
-    <w:lsdException w:name="Light List Accent 2" w:uiPriority="61"/>
-    <w:lsdException w:name="Light Grid Accent 2" w:uiPriority="62"/>
-    <w:lsdException w:name="Medium Shading 1 Accent 2" w:uiPriority="63"/>
-    <w:lsdException w:name="Medium Shading 2 Accent 2" w:uiPriority="64"/>
-    <w:lsdException w:name="Medium List 1 Accent 2" w:uiPriority="65"/>
-    <w:lsdException w:name="Medium List 2 Accent 2" w:uiPriority="66"/>
-    <w:lsdException w:name="Medium Grid 1 Accent 2" w:uiPriority="67"/>
-    <w:lsdException w:name="Medium Grid 2 Accent 2" w:uiPriority="68"/>
-    <w:lsdException w:name="Medium Grid 3 Accent 2" w:uiPriority="69"/>
-    <w:lsdException w:name="Dark List Accent 2" w:uiPriority="70"/>
-    <w:lsdException w:name="Colorful Shading Accent 2" w:uiPriority="71"/>
-    <w:lsdException w:name="Colorful List Accent 2" w:uiPriority="72"/>
-    <w:lsdException w:name="Colorful Grid Accent 2" w:uiPriority="73"/>
-    <w:lsdException w:name="Light Shading Accent 3" w:uiPriority="60"/>
-    <w:lsdException w:name="Light List Accent 3" w:uiPriority="61"/>
-    <w:lsdException w:name="Light Grid Accent 3" w:uiPriority="62"/>
-    <w:lsdException w:name="Medium Shading 1 Accent 3" w:uiPriority="63"/>
-    <w:lsdException w:name="Medium Shading 2 Accent 3" w:uiPriority="64"/>
-    <w:lsdException w:name="Medium List 1 Accent 3" w:uiPriority="65"/>
-    <w:lsdException w:name="Medium List 2 Accent 3" w:uiPriority="66"/>
-    <w:lsdException w:name="Medium Grid 1 Accent 3" w:uiPriority="67"/>
-    <w:lsdException w:name="Medium Grid 2 Accent 3" w:uiPriority="68"/>
-    <w:lsdException w:name="Medium Grid 3 Accent 3" w:uiPriority="69"/>
-    <w:lsdException w:name="Dark List Accent 3" w:uiPriority="70"/>
-    <w:lsdException w:name="Colorful Shading Accent 3" w:uiPriority="71"/>
-    <w:lsdException w:name="Colorful List Accent 3" w:uiPriority="72"/>
-    <w:lsdException w:name="Colorful Grid Accent 3" w:uiPriority="73"/>
-    <w:lsdException w:name="Light Shading Accent 4" w:uiPriority="60"/>
-    <w:lsdException w:name="Light List Accent 4" w:uiPriority="61"/>
-    <w:lsdException w:name="Light Grid Accent 4" w:uiPriority="62"/>
-    <w:lsdException w:name="Medium Shading 1 Accent 4" w:uiPriority="63"/>
-    <w:lsdException w:name="Medium Shading 2 Accent 4" w:uiPriority="64"/>
-    <w:lsdException w:name="Medium List 1 Accent 4" w:uiPriority="65"/>
-    <w:lsdException w:name="Medium List 2 Accent 4" w:uiPriority="66"/>
-    <w:lsdException w:name="Medium Grid 1 Accent 4" w:uiPriority="67"/>
-    <w:lsdException w:name="Medium Grid 2 Accent 4" w:uiPriority="68"/>
-    <w:lsdException w:name="Medium Grid 3 Accent 4" w:uiPriority="69"/>
-    <w:lsdException w:name="Dark List Accent 4" w:uiPriority="70"/>
-    <w:lsdException w:name="Colorful Shading Accent 4" w:uiPriority="71"/>
-    <w:lsdException w:name="Colorful List Accent 4" w:uiPriority="72"/>
-    <w:lsdException w:name="Colorful Grid Accent 4" w:uiPriority="73"/>
-    <w:lsdException w:name="Light Shading Accent 5" w:uiPriority="60"/>
-    <w:lsdException w:name="Light List Accent 5" w:uiPriority="61"/>
-    <w:lsdException w:name="Light Grid Accent 5" w:uiPriority="62"/>
-    <w:lsdException w:name="Medium Shading 1 Accent 5" w:uiPriority="63"/>
-    <w:lsdException w:name="Medium Shading 2 Accent 5" w:uiPriority="64"/>
-    <w:lsdException w:name="Medium List 1 Accent 5" w:uiPriority="65"/>
-    <w:lsdException w:name="Medium List 2 Accent 5" w:uiPriority="66"/>
-    <w:lsdException w:name="Medium Grid 1 Accent 5" w:uiPriority="67"/>
-    <w:lsdException w:name="Medium Grid 2 Accent 5" w:uiPriority="68"/>
-    <w:lsdException w:name="Medium Grid 3 Accent 5" w:uiPriority="69"/>
-    <w:lsdException w:name="Dark List Accent 5" w:uiPriority="70"/>
-    <w:lsdException w:name="Colorful Shading Accent 5" w:uiPriority="71"/>
-    <w:lsdException w:name="Colorful List Accent 5" w:uiPriority="72"/>
-    <w:lsdException w:name="Colorful Grid Accent 5" w:uiPriority="73"/>
-    <w:lsdException w:name="Light Shading Accent 6" w:uiPriority="60"/>
-    <w:lsdException w:name="Light List Accent 6" w:uiPriority="61"/>
-    <w:lsdException w:name="Light Grid Accent 6" w:uiPriority="62"/>
-    <w:lsdException w:name="Medium Shading 1 Accent 6" w:uiPriority="63"/>
-    <w:lsdException w:name="Medium Shading 2 Accent 6" w:uiPriority="64"/>
-    <w:lsdException w:name="Medium List 1 Accent 6" w:uiPriority="65"/>
-    <w:lsdException w:name="Medium List 2 Accent 6" w:uiPriority="66"/>
-    <w:lsdException w:name="Medium Grid 1 Accent 6" w:uiPriority="67"/>
-    <w:lsdException w:name="Medium Grid 2 Accent 6" w:uiPriority="68"/>
-    <w:lsdException w:name="Medium Grid 3 Accent 6" w:uiPriority="69"/>
-    <w:lsdException w:name="Dark List Accent 6" w:uiPriority="70"/>
-    <w:lsdException w:name="Colorful Shading Accent 6" w:uiPriority="71"/>
-    <w:lsdException w:name="Colorful List Accent 6" w:uiPriority="72"/>
-    <w:lsdException w:name="Colorful Grid Accent 6" w:uiPriority="73"/>
-    <w:lsdException w:name="Subtle Emphasis" w:semiHidden="1" w:uiPriority="19" w:unhideWhenUsed="1" w:qFormat="1"/>
-    <w:lsdException w:name="Intense Emphasis" w:semiHidden="1" w:uiPriority="21" w:unhideWhenUsed="1" w:qFormat="1"/>
-    <w:lsdException w:name="Subtle Reference" w:semiHidden="1" w:uiPriority="31" w:unhideWhenUsed="1" w:qFormat="1"/>
-    <w:lsdException w:name="Intense Reference" w:semiHidden="1" w:uiPriority="32" w:unhideWhenUsed="1" w:qFormat="1"/>
-    <w:lsdException w:name="Book Title" w:semiHidden="1" w:uiPriority="33" w:unhideWhenUsed="1" w:qFormat="1"/>
-    <w:lsdException w:name="Bibliography" w:semiHidden="1" w:uiPriority="37" w:unhideWhenUsed="1"/>
-    <w:lsdException w:name="TOC Heading" w:semiHidden="1" w:uiPriority="39" w:unhideWhenUsed="1" w:qFormat="1"/>
-    <w:lsdException w:name="Plain Table 1" w:uiPriority="41"/>
-    <w:lsdException w:name="Plain Table 2" w:uiPriority="42"/>
-    <w:lsdException w:name="Plain Table 3" w:uiPriority="43"/>
-    <w:lsdException w:name="Plain Table 4" w:uiPriority="44"/>
-    <w:lsdException w:name="Plain Table 5" w:uiPriority="45"/>
-    <w:lsdException w:name="Grid Table Light" w:uiPriority="40"/>
-    <w:lsdException w:name="Grid Table 1 Light" w:uiPriority="46"/>
-    <w:lsdException w:name="Grid Table 2" w:uiPriority="47"/>
-    <w:lsdException w:name="Grid Table 3" w:uiPriority="48"/>
-    <w:lsdException w:name="Grid Table 4" w:uiPriority="49"/>
-    <w:lsdException w:name="Grid Table 5 Dark" w:uiPriority="50"/>
-    <w:lsdException w:name="Grid Table 6 Colorful" w:uiPriority="51"/>
-    <w:lsdException w:name="Grid Table 7 Colorful" w:uiPriority="52"/>
-    <w:lsdException w:name="Grid Table 1 Light Accent 1" w:uiPriority="46"/>
-    <w:lsdException w:name="Grid Table 2 Accent 1" w:uiPriority="47"/>
-    <w:lsdException w:name="Grid Table 3 Accent 1" w:uiPriority="48"/>
-    <w:lsdException w:name="Grid Table 4 Accent 1" w:uiPriority="49"/>
-    <w:lsdException w:name="Grid Table 5 Dark Accent 1" w:uiPriority="50"/>
-    <w:lsdException w:name="Grid Table 6 Colorful Accent 1" w:uiPriority="51"/>
-    <w:lsdException w:name="Grid Table 7 Colorful Accent 1" w:uiPriority="52"/>
-    <w:lsdException w:name="Grid Table 1 Light Accent 2" w:uiPriority="46"/>
-    <w:lsdException w:name="Grid Table 2 Accent 2" w:uiPriority="47"/>
-    <w:lsdException w:name="Grid Table 3 Accent 2" w:uiPriority="48"/>
-    <w:lsdException w:name="Grid Table 4 Accent 2" w:uiPriority="49"/>
-    <w:lsdException w:name="Grid Table 5 Dark Accent 2" w:uiPriority="50"/>
-    <w:lsdException w:name="Grid Table 6 Colorful Accent 2" w:uiPriority="51"/>
-    <w:lsdException w:name="Grid Table 7 Colorful Accent 2" w:uiPriority="52"/>
-    <w:lsdException w:name="Grid Table 1 Light Accent 3" w:uiPriority="46"/>
-    <w:lsdException w:name="Grid Table 2 Accent 3" w:uiPriority="47"/>
-    <w:lsdException w:name="Grid Table 3 Accent 3" w:uiPriority="48"/>
-    <w:lsdException w:name="Grid Table 4 Accent 3" w:uiPriority="49"/>
-    <w:lsdException w:name="Grid Table 5 Dark Accent 3" w:uiPriority="50"/>
-    <w:lsdException w:name="Grid Table 6 Colorful Accent 3" w:uiPriority="51"/>
-    <w:lsdException w:name="Grid Table 7 Colorful Accent 3" w:uiPriority="52"/>
-    <w:lsdException w:name="Grid Table 1 Light Accent 4" w:uiPriority="46"/>
-    <w:lsdException w:name="Grid Table 2 Accent 4" w:uiPriority="47"/>
-    <w:lsdException w:name="Grid Table 3 Accent 4" w:uiPriority="48"/>
-    <w:lsdException w:name="Grid Table 4 Accent 4" w:uiPriority="49"/>
-    <w:lsdException w:name="Grid Table 5 Dark Accent 4" w:uiPriority="50"/>
-    <w:lsdException w:name="Grid Table 6 Colorful Accent 4" w:uiPriority="51"/>
-    <w:lsdException w:name="Grid Table 7 Colorful Accent 4" w:uiPriority="52"/>
-    <w:lsdException w:name="Grid Table 1 Light Accent 5" w:uiPriority="46"/>
-    <w:lsdException w:name="Grid Table 2 Accent 5" w:uiPriority="47"/>
-    <w:lsdException w:name="Grid Table 3 Accent 5" w:uiPriority="48"/>
-    <w:lsdException w:name="Grid Table 4 Accent 5" w:uiPriority="49"/>
-    <w:lsdException w:name="Grid Table 5 Dark Accent 5" w:uiPriority="50"/>
-    <w:lsdException w:name="Grid Table 6 Colorful Accent 5" w:uiPriority="51"/>
-    <w:lsdException w:name="Grid Table 7 Colorful Accent 5" w:uiPriority="52"/>
-    <w:lsdException w:name="Grid Table 1 Light Accent 6" w:uiPriority="46"/>
-    <w:lsdException w:name="Grid Table 2 Accent 6" w:uiPriority="47"/>
-    <w:lsdException w:name="Grid Table 3 Accent 6" w:uiPriority="48"/>
-    <w:lsdException w:name="Grid Table 4 Accent 6" w:uiPriority="49"/>
-    <w:lsdException w:name="Grid Table 5 Dark Accent 6" w:uiPriority="50"/>
-    <w:lsdException w:name="Grid Table 6 Colorful Accent 6" w:uiPriority="51"/>
-    <w:lsdException w:name="Grid Table 7 Colorful Accent 6" w:uiPriority="52"/>
-    <w:lsdException w:name="List Table 1 Light" w:uiPriority="46"/>
-    <w:lsdException w:name="List Table 2" w:uiPriority="47"/>
-    <w:lsdException w:name="List Table 3" w:uiPriority="48"/>
-    <w:lsdException w:name="List Table 4" w:uiPriority="49"/>
-    <w:lsdException w:name="List Table 5 Dark" w:uiPriority="50"/>
-    <w:lsdException w:name="List Table 6 Colorful" w:uiPriority="51"/>
-    <w:lsdException w:name="List Table 7 Colorful" w:uiPriority="52"/>
-    <w:lsdException w:name="List Table 1 Light Accent 1" w:uiPriority="46"/>
-    <w:lsdException w:name="List Table 2 Accent 1" w:uiPriority="47"/>
-    <w:lsdException w:name="List Table 3 Accent 1" w:uiPriority="48"/>
-    <w:lsdException w:name="List Table 4 Accent 1" w:uiPriority="49"/>
-    <w:lsdException w:name="List Table 5 Dark Accent 1" w:uiPriority="50"/>
-    <w:lsdException w:name="List Table 6 Colorful Accent 1" w:uiPriority="51"/>
-    <w:lsdException w:name="List Table 7 Colorful Accent 1" w:uiPriority="52"/>
-    <w:lsdException w:name="List Table 1 Light Accent 2" w:uiPriority="46"/>
-    <w:lsdException w:name="List Table 2 Accent 2" w:uiPriority="47"/>
-    <w:lsdException w:name="List Table 3 Accent 2" w:uiPriority="48"/>
-    <w:lsdException w:name="List Table 4 Accent 2" w:uiPriority="49"/>
-    <w:lsdException w:name="List Table 5 Dark Accent 2" w:uiPriority="50"/>
-    <w:lsdException w:name="List Table 6 Colorful Accent 2" w:uiPriority="51"/>
-    <w:lsdException w:name="List Table 7 Colorful Accent 2" w:uiPriority="52"/>
-    <w:lsdException w:name="List Table 1 Light Accent 3" w:uiPriority="46"/>
-    <w:lsdException w:name="List Table 2 Accent 3" w:uiPriority="47"/>
-    <w:lsdException w:name="List Table 3 Accent 3" w:uiPriority="48"/>
-    <w:lsdException w:name="List Table 4 Accent 3" w:uiPriority="49"/>
-    <w:lsdException w:name="List Table 5 Dark Accent 3" w:uiPriority="50"/>
-    <w:lsdException w:name="List Table 6 Colorful Accent 3" w:uiPriority="51"/>
-    <w:lsdException w:name="List Table 7 Colorful Accent 3" w:uiPriority="52"/>
-    <w:lsdException w:name="List Table 1 Light Accent 4" w:uiPriority="46"/>
-    <w:lsdException w:name="List Table 2 Accent 4" w:uiPriority="47"/>
-    <w:lsdException w:name="List Table 3 Accent 4" w:uiPriority="48"/>
-    <w:lsdException w:name="List Table 4 Accent 4" w:uiPriority="49"/>
-    <w:lsdException w:name="List Table 5 Dark Accent 4" w:uiPriority="50"/>
-    <w:lsdException w:name="List Table 6 Colorful Accent 4" w:uiPriority="51"/>
-    <w:lsdException w:name="List Table 7 Colorful Accent 4" w:uiPriority="52"/>
-    <w:lsdException w:name="List Table 1 Light Accent 5" w:uiPriority="46"/>
-    <w:lsdException w:name="List Table 2 Accent 5" w:uiPriority="47"/>
-    <w:lsdException w:name="List Table 3 Accent 5" w:uiPriority="48"/>
-    <w:lsdException w:name="List Table 4 Accent 5" w:uiPriority="49"/>
-    <w:lsdException w:name="List Table 5 Dark Accent 5" w:uiPriority="50"/>
-    <w:lsdException w:name="List Table 6 Colorful Accent 5" w:uiPriority="51"/>
-    <w:lsdException w:name="List Table 7 Colorful Accent 5" w:uiPriority="52"/>
-    <w:lsdException w:name="List Table 1 Light Accent 6" w:uiPriority="46"/>
-    <w:lsdException w:name="List Table 2 Accent 6" w:uiPriority="47"/>
-    <w:lsdException w:name="List Table 3 Accent 6" w:uiPriority="48"/>
-    <w:lsdException w:name="List Table 4 Accent 6" w:uiPriority="49"/>
-    <w:lsdException w:name="List Table 5 Dark Accent 6" w:uiPriority="50"/>
-    <w:lsdException w:name="List Table 6 Colorful Accent 6" w:uiPriority="51"/>
-    <w:lsdException w:name="List Table 7 Colorful Accent 6" w:uiPriority="52"/>
+  <w:latentStyles w:defLockedState="0" w:defUIPriority="99" w:defSemiHidden="1" w:defUnhideWhenUsed="1" w:defQFormat="0" w:count="276">
+    <w:lsdException w:name="Normal" w:semiHidden="0" w:uiPriority="0" w:unhideWhenUsed="0" w:qFormat="1"/>
+    <w:lsdException w:name="heading 1" w:semiHidden="0" w:uiPriority="9" w:unhideWhenUsed="0" w:qFormat="1"/>
+    <w:lsdException w:name="heading 2" w:uiPriority="9" w:qFormat="1"/>
+    <w:lsdException w:name="heading 3" w:uiPriority="9" w:qFormat="1"/>
+    <w:lsdException w:name="heading 4" w:uiPriority="9" w:qFormat="1"/>
+    <w:lsdException w:name="heading 5" w:uiPriority="9" w:qFormat="1"/>
+    <w:lsdException w:name="heading 6" w:uiPriority="9" w:qFormat="1"/>
+    <w:lsdException w:name="heading 7" w:uiPriority="9" w:qFormat="1"/>
+    <w:lsdException w:name="heading 8" w:uiPriority="9" w:qFormat="1"/>
+    <w:lsdException w:name="heading 9" w:uiPriority="9" w:qFormat="1"/>
+    <w:lsdException w:name="toc 1" w:uiPriority="39"/>
+    <w:lsdException w:name="toc 2" w:uiPriority="39"/>
+    <w:lsdException w:name="toc 3" w:uiPriority="39"/>
+    <w:lsdException w:name="toc 4" w:uiPriority="39"/>
+    <w:lsdException w:name="toc 5" w:uiPriority="39"/>
+    <w:lsdException w:name="toc 6" w:uiPriority="39"/>
+    <w:lsdException w:name="toc 7" w:uiPriority="39"/>
+    <w:lsdException w:name="toc 8" w:uiPriority="39"/>
+    <w:lsdException w:name="toc 9" w:uiPriority="39"/>
+    <w:lsdException w:name="caption" w:uiPriority="35" w:qFormat="1"/>
+    <w:lsdException w:name="List Bullet" w:qFormat="1"/>
+    <w:lsdException w:name="Title" w:semiHidden="0" w:uiPriority="10" w:unhideWhenUsed="0" w:qFormat="1"/>
+    <w:lsdException w:name="Signature" w:qFormat="1"/>
+    <w:lsdException w:name="Default Paragraph Font" w:uiPriority="1"/>
+    <w:lsdException w:name="Subtitle" w:semiHidden="0" w:uiPriority="11" w:unhideWhenUsed="0" w:qFormat="1"/>
+    <w:lsdException w:name="Strong" w:uiPriority="22" w:qFormat="1"/>
+    <w:lsdException w:name="Emphasis" w:uiPriority="20" w:qFormat="1"/>
+    <w:lsdException w:name="Table Grid" w:semiHidden="0" w:uiPriority="39" w:unhideWhenUsed="0"/>
+    <w:lsdException w:name="Note Level 1" w:semiHidden="0" w:unhideWhenUsed="0"/>
+    <w:lsdException w:name="Note Level 2" w:semiHidden="0" w:unhideWhenUsed="0"/>
+    <w:lsdException w:name="Note Level 3" w:semiHidden="0" w:unhideWhenUsed="0"/>
+    <w:lsdException w:name="Note Level 4" w:semiHidden="0" w:unhideWhenUsed="0"/>
+    <w:lsdException w:name="Note Level 5" w:semiHidden="0" w:unhideWhenUsed="0"/>
+    <w:lsdException w:name="Note Level 6" w:semiHidden="0" w:unhideWhenUsed="0"/>
+    <w:lsdException w:name="Note Level 7" w:semiHidden="0" w:unhideWhenUsed="0"/>
+    <w:lsdException w:name="Note Level 8" w:semiHidden="0" w:unhideWhenUsed="0"/>
+    <w:lsdException w:name="Note Level 9" w:semiHidden="0" w:unhideWhenUsed="0"/>
+    <w:lsdException w:name="Placeholder Text" w:unhideWhenUsed="0"/>
+    <w:lsdException w:name="No Spacing" w:semiHidden="0" w:uiPriority="36" w:unhideWhenUsed="0" w:qFormat="1"/>
+    <w:lsdException w:name="Light Shading" w:semiHidden="0" w:uiPriority="60" w:unhideWhenUsed="0"/>
+    <w:lsdException w:name="Light List" w:semiHidden="0" w:uiPriority="61" w:unhideWhenUsed="0"/>
+    <w:lsdException w:name="Light Grid" w:semiHidden="0" w:uiPriority="62" w:unhideWhenUsed="0"/>
+    <w:lsdException w:name="Medium Shading 1" w:semiHidden="0" w:uiPriority="63" w:unhideWhenUsed="0"/>
+    <w:lsdException w:name="Medium Shading 2" w:semiHidden="0" w:uiPriority="64" w:unhideWhenUsed="0"/>
+    <w:lsdException w:name="Medium List 1" w:semiHidden="0" w:uiPriority="65" w:unhideWhenUsed="0"/>
+    <w:lsdException w:name="Medium List 2" w:semiHidden="0" w:uiPriority="66" w:unhideWhenUsed="0"/>
+    <w:lsdException w:name="Medium Grid 1" w:semiHidden="0" w:uiPriority="67" w:unhideWhenUsed="0"/>
+    <w:lsdException w:name="Medium Grid 2" w:semiHidden="0" w:uiPriority="68" w:unhideWhenUsed="0"/>
+    <w:lsdException w:name="Medium Grid 3" w:semiHidden="0" w:uiPriority="69" w:unhideWhenUsed="0"/>
+    <w:lsdException w:name="Dark List" w:semiHidden="0" w:uiPriority="70" w:unhideWhenUsed="0"/>
+    <w:lsdException w:name="Colorful Shading" w:semiHidden="0" w:uiPriority="71" w:unhideWhenUsed="0"/>
+    <w:lsdException w:name="Colorful List" w:semiHidden="0" w:uiPriority="72" w:unhideWhenUsed="0"/>
+    <w:lsdException w:name="Colorful Grid" w:semiHidden="0" w:uiPriority="73" w:unhideWhenUsed="0"/>
+    <w:lsdException w:name="Light Shading Accent 1" w:semiHidden="0" w:uiPriority="60" w:unhideWhenUsed="0"/>
+    <w:lsdException w:name="Light List Accent 1" w:semiHidden="0" w:uiPriority="61" w:unhideWhenUsed="0"/>
+    <w:lsdException w:name="Light Grid Accent 1" w:semiHidden="0" w:uiPriority="62" w:unhideWhenUsed="0"/>
+    <w:lsdException w:name="Medium Shading 1 Accent 1" w:semiHidden="0" w:uiPriority="63" w:unhideWhenUsed="0"/>
+    <w:lsdException w:name="Medium Shading 2 Accent 1" w:semiHidden="0" w:uiPriority="64" w:unhideWhenUsed="0"/>
+    <w:lsdException w:name="Medium List 1 Accent 1" w:semiHidden="0" w:uiPriority="65" w:unhideWhenUsed="0"/>
+    <w:lsdException w:name="Revision" w:unhideWhenUsed="0"/>
+    <w:lsdException w:name="List Paragraph" w:uiPriority="34" w:qFormat="1"/>
+    <w:lsdException w:name="Quote" w:uiPriority="29" w:qFormat="1"/>
+    <w:lsdException w:name="Intense Quote" w:uiPriority="30" w:qFormat="1"/>
+    <w:lsdException w:name="Medium List 2 Accent 1" w:semiHidden="0" w:uiPriority="66" w:unhideWhenUsed="0"/>
+    <w:lsdException w:name="Medium Grid 1 Accent 1" w:semiHidden="0" w:uiPriority="67" w:unhideWhenUsed="0"/>
+    <w:lsdException w:name="Medium Grid 2 Accent 1" w:semiHidden="0" w:uiPriority="68" w:unhideWhenUsed="0"/>
+    <w:lsdException w:name="Medium Grid 3 Accent 1" w:semiHidden="0" w:uiPriority="69" w:unhideWhenUsed="0"/>
+    <w:lsdException w:name="Dark List Accent 1" w:semiHidden="0" w:uiPriority="70" w:unhideWhenUsed="0"/>
+    <w:lsdException w:name="Colorful Shading Accent 1" w:semiHidden="0" w:uiPriority="71" w:unhideWhenUsed="0"/>
+    <w:lsdException w:name="Colorful List Accent 1" w:semiHidden="0" w:uiPriority="72" w:unhideWhenUsed="0"/>
+    <w:lsdException w:name="Colorful Grid Accent 1" w:semiHidden="0" w:uiPriority="73" w:unhideWhenUsed="0"/>
+    <w:lsdException w:name="Light Shading Accent 2" w:semiHidden="0" w:uiPriority="60" w:unhideWhenUsed="0"/>
+    <w:lsdException w:name="Light List Accent 2" w:semiHidden="0" w:uiPriority="61" w:unhideWhenUsed="0"/>
+    <w:lsdException w:name="Light Grid Accent 2" w:semiHidden="0" w:uiPriority="62" w:unhideWhenUsed="0"/>
+    <w:lsdException w:name="Medium Shading 1 Accent 2" w:semiHidden="0" w:uiPriority="63" w:unhideWhenUsed="0"/>
+    <w:lsdException w:name="Medium Shading 2 Accent 2" w:semiHidden="0" w:uiPriority="64" w:unhideWhenUsed="0"/>
+    <w:lsdException w:name="Medium List 1 Accent 2" w:semiHidden="0" w:uiPriority="65" w:unhideWhenUsed="0"/>
+    <w:lsdException w:name="Medium List 2 Accent 2" w:semiHidden="0" w:uiPriority="66" w:unhideWhenUsed="0"/>
+    <w:lsdException w:name="Medium Grid 1 Accent 2" w:semiHidden="0" w:uiPriority="67" w:unhideWhenUsed="0"/>
+    <w:lsdException w:name="Medium Grid 2 Accent 2" w:semiHidden="0" w:uiPriority="68" w:unhideWhenUsed="0"/>
+    <w:lsdException w:name="Medium Grid 3 Accent 2" w:semiHidden="0" w:uiPriority="69" w:unhideWhenUsed="0"/>
+    <w:lsdException w:name="Dark List Accent 2" w:semiHidden="0" w:uiPriority="70" w:unhideWhenUsed="0"/>
+    <w:lsdException w:name="Colorful Shading Accent 2" w:semiHidden="0" w:uiPriority="71" w:unhideWhenUsed="0"/>
+    <w:lsdException w:name="Colorful List Accent 2" w:semiHidden="0" w:uiPriority="72" w:unhideWhenUsed="0"/>
+    <w:lsdException w:name="Colorful Grid Accent 2" w:semiHidden="0" w:uiPriority="73" w:unhideWhenUsed="0"/>
+    <w:lsdException w:name="Light Shading Accent 3" w:semiHidden="0" w:uiPriority="60" w:unhideWhenUsed="0"/>
+    <w:lsdException w:name="Light List Accent 3" w:semiHidden="0" w:uiPriority="61" w:unhideWhenUsed="0"/>
+    <w:lsdException w:name="Light Grid Accent 3" w:semiHidden="0" w:uiPriority="62" w:unhideWhenUsed="0"/>
+    <w:lsdException w:name="Medium Shading 1 Accent 3" w:semiHidden="0" w:uiPriority="63" w:unhideWhenUsed="0"/>
+    <w:lsdException w:name="Medium Shading 2 Accent 3" w:semiHidden="0" w:uiPriority="64" w:unhideWhenUsed="0"/>
+    <w:lsdException w:name="Medium List 1 Accent 3" w:semiHidden="0" w:uiPriority="65" w:unhideWhenUsed="0"/>
+    <w:lsdException w:name="Medium List 2 Accent 3" w:semiHidden="0" w:uiPriority="66" w:unhideWhenUsed="0"/>
+    <w:lsdException w:name="Medium Grid 1 Accent 3" w:semiHidden="0" w:uiPriority="67" w:unhideWhenUsed="0"/>
+    <w:lsdException w:name="Medium Grid 2 Accent 3" w:semiHidden="0" w:uiPriority="68" w:unhideWhenUsed="0"/>
+    <w:lsdException w:name="Medium Grid 3 Accent 3" w:semiHidden="0" w:uiPriority="69" w:unhideWhenUsed="0"/>
+    <w:lsdException w:name="Dark List Accent 3" w:semiHidden="0" w:uiPriority="70" w:unhideWhenUsed="0"/>
+    <w:lsdException w:name="Colorful Shading Accent 3" w:semiHidden="0" w:uiPriority="71" w:unhideWhenUsed="0"/>
+    <w:lsdException w:name="Colorful List Accent 3" w:semiHidden="0" w:uiPriority="72" w:unhideWhenUsed="0"/>
+    <w:lsdException w:name="Colorful Grid Accent 3" w:semiHidden="0" w:uiPriority="73" w:unhideWhenUsed="0"/>
+    <w:lsdException w:name="Light Shading Accent 4" w:semiHidden="0" w:uiPriority="60" w:unhideWhenUsed="0"/>
+    <w:lsdException w:name="Light List Accent 4" w:semiHidden="0" w:uiPriority="61" w:unhideWhenUsed="0"/>
+    <w:lsdException w:name="Light Grid Accent 4" w:semiHidden="0" w:uiPriority="62" w:unhideWhenUsed="0"/>
+    <w:lsdException w:name="Medium Shading 1 Accent 4" w:semiHidden="0" w:uiPriority="63" w:unhideWhenUsed="0"/>
+    <w:lsdException w:name="Medium Shading 2 Accent 4" w:semiHidden="0" w:uiPriority="64" w:unhideWhenUsed="0"/>
+    <w:lsdException w:name="Medium List 1 Accent 4" w:semiHidden="0" w:uiPriority="65" w:unhideWhenUsed="0"/>
+    <w:lsdException w:name="Medium List 2 Accent 4" w:semiHidden="0" w:uiPriority="66" w:unhideWhenUsed="0"/>
+    <w:lsdException w:name="Medium Grid 1 Accent 4" w:semiHidden="0" w:uiPriority="67" w:unhideWhenUsed="0"/>
+    <w:lsdException w:name="Medium Grid 2 Accent 4" w:semiHidden="0" w:uiPriority="68" w:unhideWhenUsed="0"/>
+    <w:lsdException w:name="Medium Grid 3 Accent 4" w:semiHidden="0" w:uiPriority="69" w:unhideWhenUsed="0"/>
+    <w:lsdException w:name="Dark List Accent 4" w:semiHidden="0" w:uiPriority="70" w:unhideWhenUsed="0"/>
+    <w:lsdException w:name="Colorful Shading Accent 4" w:semiHidden="0" w:uiPriority="71" w:unhideWhenUsed="0"/>
+    <w:lsdException w:name="Colorful List Accent 4" w:semiHidden="0" w:uiPriority="72" w:unhideWhenUsed="0"/>
+    <w:lsdException w:name="Colorful Grid Accent 4" w:semiHidden="0" w:uiPriority="73" w:unhideWhenUsed="0"/>
+    <w:lsdException w:name="Light Shading Accent 5" w:semiHidden="0" w:uiPriority="60" w:unhideWhenUsed="0"/>
+    <w:lsdException w:name="Light List Accent 5" w:semiHidden="0" w:uiPriority="61" w:unhideWhenUsed="0"/>
+    <w:lsdException w:name="Light Grid Accent 5" w:semiHidden="0" w:uiPriority="62" w:unhideWhenUsed="0"/>
+    <w:lsdException w:name="Medium Shading 1 Accent 5" w:semiHidden="0" w:uiPriority="63" w:unhideWhenUsed="0"/>
+    <w:lsdException w:name="Medium Shading 2 Accent 5" w:semiHidden="0" w:uiPriority="64" w:unhideWhenUsed="0"/>
+    <w:lsdException w:name="Medium List 1 Accent 5" w:semiHidden="0" w:uiPriority="65" w:unhideWhenUsed="0"/>
+    <w:lsdException w:name="Medium List 2 Accent 5" w:semiHidden="0" w:uiPriority="66" w:unhideWhenUsed="0"/>
+    <w:lsdException w:name="Medium Grid 1 Accent 5" w:semiHidden="0" w:uiPriority="67" w:unhideWhenUsed="0"/>
+    <w:lsdException w:name="Medium Grid 2 Accent 5" w:semiHidden="0" w:uiPriority="68" w:unhideWhenUsed="0"/>
+    <w:lsdException w:name="Medium Grid 3 Accent 5" w:semiHidden="0" w:uiPriority="69" w:unhideWhenUsed="0"/>
+    <w:lsdException w:name="Dark List Accent 5" w:semiHidden="0" w:uiPriority="70" w:unhideWhenUsed="0"/>
+    <w:lsdException w:name="Colorful Shading Accent 5" w:semiHidden="0" w:uiPriority="71" w:unhideWhenUsed="0"/>
+    <w:lsdException w:name="Colorful List Accent 5" w:semiHidden="0" w:uiPriority="72" w:unhideWhenUsed="0"/>
+    <w:lsdException w:name="Colorful Grid Accent 5" w:semiHidden="0" w:uiPriority="73" w:unhideWhenUsed="0"/>
+    <w:lsdException w:name="Light Shading Accent 6" w:semiHidden="0" w:uiPriority="60" w:unhideWhenUsed="0"/>
+    <w:lsdException w:name="Light List Accent 6" w:semiHidden="0" w:uiPriority="61" w:unhideWhenUsed="0"/>
+    <w:lsdException w:name="Light Grid Accent 6" w:semiHidden="0" w:uiPriority="62" w:unhideWhenUsed="0"/>
+    <w:lsdException w:name="Medium Shading 1 Accent 6" w:semiHidden="0" w:uiPriority="63" w:unhideWhenUsed="0"/>
+    <w:lsdException w:name="Medium Shading 2 Accent 6" w:semiHidden="0" w:uiPriority="64" w:unhideWhenUsed="0"/>
+    <w:lsdException w:name="Medium List 1 Accent 6" w:semiHidden="0" w:uiPriority="65" w:unhideWhenUsed="0"/>
+    <w:lsdException w:name="Medium List 2 Accent 6" w:semiHidden="0" w:uiPriority="66" w:unhideWhenUsed="0"/>
+    <w:lsdException w:name="Medium Grid 1 Accent 6" w:semiHidden="0" w:uiPriority="67" w:unhideWhenUsed="0"/>
+    <w:lsdException w:name="Medium Grid 2 Accent 6" w:semiHidden="0" w:uiPriority="68" w:unhideWhenUsed="0"/>
+    <w:lsdException w:name="Medium Grid 3 Accent 6" w:semiHidden="0" w:uiPriority="69" w:unhideWhenUsed="0"/>
+    <w:lsdException w:name="Dark List Accent 6" w:semiHidden="0" w:uiPriority="70" w:unhideWhenUsed="0"/>
+    <w:lsdException w:name="Colorful Shading Accent 6" w:semiHidden="0" w:uiPriority="71" w:unhideWhenUsed="0"/>
+    <w:lsdException w:name="Colorful List Accent 6" w:semiHidden="0" w:uiPriority="72" w:unhideWhenUsed="0"/>
+    <w:lsdException w:name="Colorful Grid Accent 6" w:semiHidden="0" w:uiPriority="73" w:unhideWhenUsed="0"/>
+    <w:lsdException w:name="Subtle Emphasis" w:uiPriority="19" w:qFormat="1"/>
+    <w:lsdException w:name="Intense Emphasis" w:uiPriority="21" w:qFormat="1"/>
+    <w:lsdException w:name="Subtle Reference" w:uiPriority="31" w:qFormat="1"/>
+    <w:lsdException w:name="Intense Reference" w:uiPriority="32" w:qFormat="1"/>
+    <w:lsdException w:name="Book Title" w:uiPriority="33" w:qFormat="1"/>
+    <w:lsdException w:name="Bibliography" w:uiPriority="37"/>
+    <w:lsdException w:name="TOC Heading" w:uiPriority="39" w:qFormat="1"/>
   </w:latentStyles>
   <w:style w:type="paragraph" w:default="1" w:styleId="Normal">
     <w:name w:val="Normal"/>
@@ -1235,6 +1004,7 @@
       <w:spacing w:after="0" w:line="240" w:lineRule="auto"/>
     </w:pPr>
     <w:tblPr>
+      <w:tblInd w:w="0" w:type="dxa"/>
       <w:tblBorders>
         <w:top w:val="single" w:sz="4" w:space="0" w:color="auto"/>
         <w:left w:val="single" w:sz="4" w:space="0" w:color="auto"/>
@@ -1243,6 +1013,12 @@
         <w:insideH w:val="single" w:sz="4" w:space="0" w:color="auto"/>
         <w:insideV w:val="single" w:sz="4" w:space="0" w:color="auto"/>
       </w:tblBorders>
+      <w:tblCellMar>
+        <w:top w:w="0" w:type="dxa"/>
+        <w:left w:w="108" w:type="dxa"/>
+        <w:bottom w:w="0" w:type="dxa"/>
+        <w:right w:w="108" w:type="dxa"/>
+      </w:tblCellMar>
     </w:tblPr>
   </w:style>
   <w:style w:type="paragraph" w:styleId="Subtitle">
@@ -1299,9 +1075,11 @@
       <w:spacing w:after="0" w:line="240" w:lineRule="auto"/>
     </w:pPr>
     <w:tblPr>
+      <w:tblInd w:w="0" w:type="dxa"/>
       <w:tblCellMar>
         <w:top w:w="144" w:type="dxa"/>
         <w:left w:w="0" w:type="dxa"/>
+        <w:bottom w:w="0" w:type="dxa"/>
         <w:right w:w="0" w:type="dxa"/>
       </w:tblCellMar>
     </w:tblPr>
@@ -1422,7 +1200,7 @@
       <w:sz w:val="20"/>
     </w:rPr>
   </w:style>
-  <w:style w:type="table" w:styleId="GridTable4-Accent1">
+  <w:style w:type="table" w:customStyle="1" w:styleId="GridTable4Accent1">
     <w:name w:val="Grid Table 4 Accent 1"/>
     <w:basedOn w:val="TableNormal"/>
     <w:uiPriority w:val="49"/>
@@ -1432,6 +1210,7 @@
     <w:tblPr>
       <w:tblStyleRowBandSize w:val="1"/>
       <w:tblStyleColBandSize w:val="1"/>
+      <w:tblInd w:w="0" w:type="dxa"/>
       <w:tblBorders>
         <w:top w:val="single" w:sz="4" w:space="0" w:color="9CC2E5" w:themeColor="accent1" w:themeTint="99"/>
         <w:left w:val="single" w:sz="4" w:space="0" w:color="9CC2E5" w:themeColor="accent1" w:themeTint="99"/>
@@ -1442,7 +1221,9 @@
       </w:tblBorders>
       <w:tblCellMar>
         <w:top w:w="29" w:type="dxa"/>
+        <w:left w:w="108" w:type="dxa"/>
         <w:bottom w:w="29" w:type="dxa"/>
+        <w:right w:w="108" w:type="dxa"/>
       </w:tblCellMar>
     </w:tblPr>
     <w:tblStylePr w:type="firstRow">
@@ -1501,7 +1282,7 @@
       </w:tcPr>
     </w:tblStylePr>
   </w:style>
-  <w:style w:type="table" w:styleId="TableGridLight">
+  <w:style w:type="table" w:customStyle="1" w:styleId="GridTableLight">
     <w:name w:val="Grid Table Light"/>
     <w:basedOn w:val="TableNormal"/>
     <w:uiPriority w:val="40"/>
@@ -1509,6 +1290,7 @@
       <w:spacing w:after="0" w:line="240" w:lineRule="auto"/>
     </w:pPr>
     <w:tblPr>
+      <w:tblInd w:w="0" w:type="dxa"/>
       <w:tblBorders>
         <w:top w:val="single" w:sz="4" w:space="0" w:color="BFBFBF" w:themeColor="background1" w:themeShade="BF"/>
         <w:left w:val="single" w:sz="4" w:space="0" w:color="BFBFBF" w:themeColor="background1" w:themeShade="BF"/>
@@ -1517,6 +1299,12 @@
         <w:insideH w:val="single" w:sz="4" w:space="0" w:color="BFBFBF" w:themeColor="background1" w:themeShade="BF"/>
         <w:insideV w:val="single" w:sz="4" w:space="0" w:color="BFBFBF" w:themeColor="background1" w:themeShade="BF"/>
       </w:tblBorders>
+      <w:tblCellMar>
+        <w:top w:w="0" w:type="dxa"/>
+        <w:left w:w="108" w:type="dxa"/>
+        <w:bottom w:w="0" w:type="dxa"/>
+        <w:right w:w="108" w:type="dxa"/>
+      </w:tblCellMar>
     </w:tblPr>
   </w:style>
   <w:style w:type="table" w:customStyle="1" w:styleId="ProjectScopeTable">
@@ -1527,6 +1315,7 @@
       <w:spacing w:before="120" w:after="120" w:line="240" w:lineRule="auto"/>
     </w:pPr>
     <w:tblPr>
+      <w:tblInd w:w="0" w:type="dxa"/>
       <w:tblBorders>
         <w:top w:val="single" w:sz="4" w:space="0" w:color="5B9BD5" w:themeColor="accent1"/>
         <w:left w:val="single" w:sz="4" w:space="0" w:color="5B9BD5" w:themeColor="accent1"/>
@@ -1536,7 +1325,9 @@
         <w:insideV w:val="single" w:sz="4" w:space="0" w:color="5B9BD5" w:themeColor="accent1"/>
       </w:tblBorders>
       <w:tblCellMar>
+        <w:top w:w="0" w:type="dxa"/>
         <w:left w:w="144" w:type="dxa"/>
+        <w:bottom w:w="0" w:type="dxa"/>
         <w:right w:w="144" w:type="dxa"/>
       </w:tblCellMar>
     </w:tblPr>
@@ -1622,8 +1413,726 @@
 </w:styles>
 </file>
 
+<file path=word/stylesWithEffects.xml><?xml version="1.0" encoding="utf-8"?>
+<w:styles xmlns:wpc="http://schemas.microsoft.com/office/word/2010/wordprocessingCanvas" xmlns:mo="http://schemas.microsoft.com/office/mac/office/2008/main" xmlns:mc="http://schemas.openxmlformats.org/markup-compatibility/2006" xmlns:mv="urn:schemas-microsoft-com:mac:vml" xmlns:o="urn:schemas-microsoft-com:office:office" xmlns:r="http://schemas.openxmlformats.org/officeDocument/2006/relationships" xmlns:m="http://schemas.openxmlformats.org/officeDocument/2006/math" xmlns:v="urn:schemas-microsoft-com:vml" xmlns:wp14="http://schemas.microsoft.com/office/word/2010/wordprocessingDrawing" xmlns:wp="http://schemas.openxmlformats.org/drawingml/2006/wordprocessingDrawing" xmlns:w10="urn:schemas-microsoft-com:office:word" xmlns:w="http://schemas.openxmlformats.org/wordprocessingml/2006/main" xmlns:w14="http://schemas.microsoft.com/office/word/2010/wordml" xmlns:wpg="http://schemas.microsoft.com/office/word/2010/wordprocessingGroup" xmlns:wpi="http://schemas.microsoft.com/office/word/2010/wordprocessingInk" xmlns:wne="http://schemas.microsoft.com/office/word/2006/wordml" xmlns:wps="http://schemas.microsoft.com/office/word/2010/wordprocessingShape" mc:Ignorable="w14 wp14">
+  <w:docDefaults>
+    <w:rPrDefault>
+      <w:rPr>
+        <w:rFonts w:asciiTheme="minorHAnsi" w:eastAsiaTheme="minorHAnsi" w:hAnsiTheme="minorHAnsi" w:cstheme="minorBidi"/>
+        <w:color w:val="404040" w:themeColor="text1" w:themeTint="BF"/>
+        <w:sz w:val="18"/>
+        <w:lang w:val="en-US" w:eastAsia="ja-JP" w:bidi="ar-SA"/>
+      </w:rPr>
+    </w:rPrDefault>
+    <w:pPrDefault>
+      <w:pPr>
+        <w:spacing w:after="180" w:line="288" w:lineRule="auto"/>
+      </w:pPr>
+    </w:pPrDefault>
+  </w:docDefaults>
+  <w:latentStyles w:defLockedState="0" w:defUIPriority="99" w:defSemiHidden="1" w:defUnhideWhenUsed="1" w:defQFormat="0" w:count="276">
+    <w:lsdException w:name="Normal" w:semiHidden="0" w:uiPriority="0" w:unhideWhenUsed="0" w:qFormat="1"/>
+    <w:lsdException w:name="heading 1" w:semiHidden="0" w:uiPriority="9" w:unhideWhenUsed="0" w:qFormat="1"/>
+    <w:lsdException w:name="heading 2" w:uiPriority="9" w:qFormat="1"/>
+    <w:lsdException w:name="heading 3" w:uiPriority="9" w:qFormat="1"/>
+    <w:lsdException w:name="heading 4" w:uiPriority="9" w:qFormat="1"/>
+    <w:lsdException w:name="heading 5" w:uiPriority="9" w:qFormat="1"/>
+    <w:lsdException w:name="heading 6" w:uiPriority="9" w:qFormat="1"/>
+    <w:lsdException w:name="heading 7" w:uiPriority="9" w:qFormat="1"/>
+    <w:lsdException w:name="heading 8" w:uiPriority="9" w:qFormat="1"/>
+    <w:lsdException w:name="heading 9" w:uiPriority="9" w:qFormat="1"/>
+    <w:lsdException w:name="toc 1" w:uiPriority="39"/>
+    <w:lsdException w:name="toc 2" w:uiPriority="39"/>
+    <w:lsdException w:name="toc 3" w:uiPriority="39"/>
+    <w:lsdException w:name="toc 4" w:uiPriority="39"/>
+    <w:lsdException w:name="toc 5" w:uiPriority="39"/>
+    <w:lsdException w:name="toc 6" w:uiPriority="39"/>
+    <w:lsdException w:name="toc 7" w:uiPriority="39"/>
+    <w:lsdException w:name="toc 8" w:uiPriority="39"/>
+    <w:lsdException w:name="toc 9" w:uiPriority="39"/>
+    <w:lsdException w:name="caption" w:uiPriority="35" w:qFormat="1"/>
+    <w:lsdException w:name="List Bullet" w:qFormat="1"/>
+    <w:lsdException w:name="Title" w:semiHidden="0" w:uiPriority="10" w:unhideWhenUsed="0" w:qFormat="1"/>
+    <w:lsdException w:name="Signature" w:qFormat="1"/>
+    <w:lsdException w:name="Default Paragraph Font" w:uiPriority="1"/>
+    <w:lsdException w:name="Subtitle" w:semiHidden="0" w:uiPriority="11" w:unhideWhenUsed="0" w:qFormat="1"/>
+    <w:lsdException w:name="Strong" w:uiPriority="22" w:qFormat="1"/>
+    <w:lsdException w:name="Emphasis" w:uiPriority="20" w:qFormat="1"/>
+    <w:lsdException w:name="Table Grid" w:semiHidden="0" w:uiPriority="39" w:unhideWhenUsed="0"/>
+    <w:lsdException w:name="Note Level 1" w:semiHidden="0" w:unhideWhenUsed="0"/>
+    <w:lsdException w:name="Note Level 2" w:semiHidden="0" w:unhideWhenUsed="0"/>
+    <w:lsdException w:name="Note Level 3" w:semiHidden="0" w:unhideWhenUsed="0"/>
+    <w:lsdException w:name="Note Level 4" w:semiHidden="0" w:unhideWhenUsed="0"/>
+    <w:lsdException w:name="Note Level 5" w:semiHidden="0" w:unhideWhenUsed="0"/>
+    <w:lsdException w:name="Note Level 6" w:semiHidden="0" w:unhideWhenUsed="0"/>
+    <w:lsdException w:name="Note Level 7" w:semiHidden="0" w:unhideWhenUsed="0"/>
+    <w:lsdException w:name="Note Level 8" w:semiHidden="0" w:unhideWhenUsed="0"/>
+    <w:lsdException w:name="Note Level 9" w:semiHidden="0" w:unhideWhenUsed="0"/>
+    <w:lsdException w:name="Placeholder Text" w:unhideWhenUsed="0"/>
+    <w:lsdException w:name="No Spacing" w:semiHidden="0" w:uiPriority="36" w:unhideWhenUsed="0" w:qFormat="1"/>
+    <w:lsdException w:name="Light Shading" w:semiHidden="0" w:uiPriority="60" w:unhideWhenUsed="0"/>
+    <w:lsdException w:name="Light List" w:semiHidden="0" w:uiPriority="61" w:unhideWhenUsed="0"/>
+    <w:lsdException w:name="Light Grid" w:semiHidden="0" w:uiPriority="62" w:unhideWhenUsed="0"/>
+    <w:lsdException w:name="Medium Shading 1" w:semiHidden="0" w:uiPriority="63" w:unhideWhenUsed="0"/>
+    <w:lsdException w:name="Medium Shading 2" w:semiHidden="0" w:uiPriority="64" w:unhideWhenUsed="0"/>
+    <w:lsdException w:name="Medium List 1" w:semiHidden="0" w:uiPriority="65" w:unhideWhenUsed="0"/>
+    <w:lsdException w:name="Medium List 2" w:semiHidden="0" w:uiPriority="66" w:unhideWhenUsed="0"/>
+    <w:lsdException w:name="Medium Grid 1" w:semiHidden="0" w:uiPriority="67" w:unhideWhenUsed="0"/>
+    <w:lsdException w:name="Medium Grid 2" w:semiHidden="0" w:uiPriority="68" w:unhideWhenUsed="0"/>
+    <w:lsdException w:name="Medium Grid 3" w:semiHidden="0" w:uiPriority="69" w:unhideWhenUsed="0"/>
+    <w:lsdException w:name="Dark List" w:semiHidden="0" w:uiPriority="70" w:unhideWhenUsed="0"/>
+    <w:lsdException w:name="Colorful Shading" w:semiHidden="0" w:uiPriority="71" w:unhideWhenUsed="0"/>
+    <w:lsdException w:name="Colorful List" w:semiHidden="0" w:uiPriority="72" w:unhideWhenUsed="0"/>
+    <w:lsdException w:name="Colorful Grid" w:semiHidden="0" w:uiPriority="73" w:unhideWhenUsed="0"/>
+    <w:lsdException w:name="Light Shading Accent 1" w:semiHidden="0" w:uiPriority="60" w:unhideWhenUsed="0"/>
+    <w:lsdException w:name="Light List Accent 1" w:semiHidden="0" w:uiPriority="61" w:unhideWhenUsed="0"/>
+    <w:lsdException w:name="Light Grid Accent 1" w:semiHidden="0" w:uiPriority="62" w:unhideWhenUsed="0"/>
+    <w:lsdException w:name="Medium Shading 1 Accent 1" w:semiHidden="0" w:uiPriority="63" w:unhideWhenUsed="0"/>
+    <w:lsdException w:name="Medium Shading 2 Accent 1" w:semiHidden="0" w:uiPriority="64" w:unhideWhenUsed="0"/>
+    <w:lsdException w:name="Medium List 1 Accent 1" w:semiHidden="0" w:uiPriority="65" w:unhideWhenUsed="0"/>
+    <w:lsdException w:name="Revision" w:unhideWhenUsed="0"/>
+    <w:lsdException w:name="List Paragraph" w:uiPriority="34" w:qFormat="1"/>
+    <w:lsdException w:name="Quote" w:uiPriority="29" w:qFormat="1"/>
+    <w:lsdException w:name="Intense Quote" w:uiPriority="30" w:qFormat="1"/>
+    <w:lsdException w:name="Medium List 2 Accent 1" w:semiHidden="0" w:uiPriority="66" w:unhideWhenUsed="0"/>
+    <w:lsdException w:name="Medium Grid 1 Accent 1" w:semiHidden="0" w:uiPriority="67" w:unhideWhenUsed="0"/>
+    <w:lsdException w:name="Medium Grid 2 Accent 1" w:semiHidden="0" w:uiPriority="68" w:unhideWhenUsed="0"/>
+    <w:lsdException w:name="Medium Grid 3 Accent 1" w:semiHidden="0" w:uiPriority="69" w:unhideWhenUsed="0"/>
+    <w:lsdException w:name="Dark List Accent 1" w:semiHidden="0" w:uiPriority="70" w:unhideWhenUsed="0"/>
+    <w:lsdException w:name="Colorful Shading Accent 1" w:semiHidden="0" w:uiPriority="71" w:unhideWhenUsed="0"/>
+    <w:lsdException w:name="Colorful List Accent 1" w:semiHidden="0" w:uiPriority="72" w:unhideWhenUsed="0"/>
+    <w:lsdException w:name="Colorful Grid Accent 1" w:semiHidden="0" w:uiPriority="73" w:unhideWhenUsed="0"/>
+    <w:lsdException w:name="Light Shading Accent 2" w:semiHidden="0" w:uiPriority="60" w:unhideWhenUsed="0"/>
+    <w:lsdException w:name="Light List Accent 2" w:semiHidden="0" w:uiPriority="61" w:unhideWhenUsed="0"/>
+    <w:lsdException w:name="Light Grid Accent 2" w:semiHidden="0" w:uiPriority="62" w:unhideWhenUsed="0"/>
+    <w:lsdException w:name="Medium Shading 1 Accent 2" w:semiHidden="0" w:uiPriority="63" w:unhideWhenUsed="0"/>
+    <w:lsdException w:name="Medium Shading 2 Accent 2" w:semiHidden="0" w:uiPriority="64" w:unhideWhenUsed="0"/>
+    <w:lsdException w:name="Medium List 1 Accent 2" w:semiHidden="0" w:uiPriority="65" w:unhideWhenUsed="0"/>
+    <w:lsdException w:name="Medium List 2 Accent 2" w:semiHidden="0" w:uiPriority="66" w:unhideWhenUsed="0"/>
+    <w:lsdException w:name="Medium Grid 1 Accent 2" w:semiHidden="0" w:uiPriority="67" w:unhideWhenUsed="0"/>
+    <w:lsdException w:name="Medium Grid 2 Accent 2" w:semiHidden="0" w:uiPriority="68" w:unhideWhenUsed="0"/>
+    <w:lsdException w:name="Medium Grid 3 Accent 2" w:semiHidden="0" w:uiPriority="69" w:unhideWhenUsed="0"/>
+    <w:lsdException w:name="Dark List Accent 2" w:semiHidden="0" w:uiPriority="70" w:unhideWhenUsed="0"/>
+    <w:lsdException w:name="Colorful Shading Accent 2" w:semiHidden="0" w:uiPriority="71" w:unhideWhenUsed="0"/>
+    <w:lsdException w:name="Colorful List Accent 2" w:semiHidden="0" w:uiPriority="72" w:unhideWhenUsed="0"/>
+    <w:lsdException w:name="Colorful Grid Accent 2" w:semiHidden="0" w:uiPriority="73" w:unhideWhenUsed="0"/>
+    <w:lsdException w:name="Light Shading Accent 3" w:semiHidden="0" w:uiPriority="60" w:unhideWhenUsed="0"/>
+    <w:lsdException w:name="Light List Accent 3" w:semiHidden="0" w:uiPriority="61" w:unhideWhenUsed="0"/>
+    <w:lsdException w:name="Light Grid Accent 3" w:semiHidden="0" w:uiPriority="62" w:unhideWhenUsed="0"/>
+    <w:lsdException w:name="Medium Shading 1 Accent 3" w:semiHidden="0" w:uiPriority="63" w:unhideWhenUsed="0"/>
+    <w:lsdException w:name="Medium Shading 2 Accent 3" w:semiHidden="0" w:uiPriority="64" w:unhideWhenUsed="0"/>
+    <w:lsdException w:name="Medium List 1 Accent 3" w:semiHidden="0" w:uiPriority="65" w:unhideWhenUsed="0"/>
+    <w:lsdException w:name="Medium List 2 Accent 3" w:semiHidden="0" w:uiPriority="66" w:unhideWhenUsed="0"/>
+    <w:lsdException w:name="Medium Grid 1 Accent 3" w:semiHidden="0" w:uiPriority="67" w:unhideWhenUsed="0"/>
+    <w:lsdException w:name="Medium Grid 2 Accent 3" w:semiHidden="0" w:uiPriority="68" w:unhideWhenUsed="0"/>
+    <w:lsdException w:name="Medium Grid 3 Accent 3" w:semiHidden="0" w:uiPriority="69" w:unhideWhenUsed="0"/>
+    <w:lsdException w:name="Dark List Accent 3" w:semiHidden="0" w:uiPriority="70" w:unhideWhenUsed="0"/>
+    <w:lsdException w:name="Colorful Shading Accent 3" w:semiHidden="0" w:uiPriority="71" w:unhideWhenUsed="0"/>
+    <w:lsdException w:name="Colorful List Accent 3" w:semiHidden="0" w:uiPriority="72" w:unhideWhenUsed="0"/>
+    <w:lsdException w:name="Colorful Grid Accent 3" w:semiHidden="0" w:uiPriority="73" w:unhideWhenUsed="0"/>
+    <w:lsdException w:name="Light Shading Accent 4" w:semiHidden="0" w:uiPriority="60" w:unhideWhenUsed="0"/>
+    <w:lsdException w:name="Light List Accent 4" w:semiHidden="0" w:uiPriority="61" w:unhideWhenUsed="0"/>
+    <w:lsdException w:name="Light Grid Accent 4" w:semiHidden="0" w:uiPriority="62" w:unhideWhenUsed="0"/>
+    <w:lsdException w:name="Medium Shading 1 Accent 4" w:semiHidden="0" w:uiPriority="63" w:unhideWhenUsed="0"/>
+    <w:lsdException w:name="Medium Shading 2 Accent 4" w:semiHidden="0" w:uiPriority="64" w:unhideWhenUsed="0"/>
+    <w:lsdException w:name="Medium List 1 Accent 4" w:semiHidden="0" w:uiPriority="65" w:unhideWhenUsed="0"/>
+    <w:lsdException w:name="Medium List 2 Accent 4" w:semiHidden="0" w:uiPriority="66" w:unhideWhenUsed="0"/>
+    <w:lsdException w:name="Medium Grid 1 Accent 4" w:semiHidden="0" w:uiPriority="67" w:unhideWhenUsed="0"/>
+    <w:lsdException w:name="Medium Grid 2 Accent 4" w:semiHidden="0" w:uiPriority="68" w:unhideWhenUsed="0"/>
+    <w:lsdException w:name="Medium Grid 3 Accent 4" w:semiHidden="0" w:uiPriority="69" w:unhideWhenUsed="0"/>
+    <w:lsdException w:name="Dark List Accent 4" w:semiHidden="0" w:uiPriority="70" w:unhideWhenUsed="0"/>
+    <w:lsdException w:name="Colorful Shading Accent 4" w:semiHidden="0" w:uiPriority="71" w:unhideWhenUsed="0"/>
+    <w:lsdException w:name="Colorful List Accent 4" w:semiHidden="0" w:uiPriority="72" w:unhideWhenUsed="0"/>
+    <w:lsdException w:name="Colorful Grid Accent 4" w:semiHidden="0" w:uiPriority="73" w:unhideWhenUsed="0"/>
+    <w:lsdException w:name="Light Shading Accent 5" w:semiHidden="0" w:uiPriority="60" w:unhideWhenUsed="0"/>
+    <w:lsdException w:name="Light List Accent 5" w:semiHidden="0" w:uiPriority="61" w:unhideWhenUsed="0"/>
+    <w:lsdException w:name="Light Grid Accent 5" w:semiHidden="0" w:uiPriority="62" w:unhideWhenUsed="0"/>
+    <w:lsdException w:name="Medium Shading 1 Accent 5" w:semiHidden="0" w:uiPriority="63" w:unhideWhenUsed="0"/>
+    <w:lsdException w:name="Medium Shading 2 Accent 5" w:semiHidden="0" w:uiPriority="64" w:unhideWhenUsed="0"/>
+    <w:lsdException w:name="Medium List 1 Accent 5" w:semiHidden="0" w:uiPriority="65" w:unhideWhenUsed="0"/>
+    <w:lsdException w:name="Medium List 2 Accent 5" w:semiHidden="0" w:uiPriority="66" w:unhideWhenUsed="0"/>
+    <w:lsdException w:name="Medium Grid 1 Accent 5" w:semiHidden="0" w:uiPriority="67" w:unhideWhenUsed="0"/>
+    <w:lsdException w:name="Medium Grid 2 Accent 5" w:semiHidden="0" w:uiPriority="68" w:unhideWhenUsed="0"/>
+    <w:lsdException w:name="Medium Grid 3 Accent 5" w:semiHidden="0" w:uiPriority="69" w:unhideWhenUsed="0"/>
+    <w:lsdException w:name="Dark List Accent 5" w:semiHidden="0" w:uiPriority="70" w:unhideWhenUsed="0"/>
+    <w:lsdException w:name="Colorful Shading Accent 5" w:semiHidden="0" w:uiPriority="71" w:unhideWhenUsed="0"/>
+    <w:lsdException w:name="Colorful List Accent 5" w:semiHidden="0" w:uiPriority="72" w:unhideWhenUsed="0"/>
+    <w:lsdException w:name="Colorful Grid Accent 5" w:semiHidden="0" w:uiPriority="73" w:unhideWhenUsed="0"/>
+    <w:lsdException w:name="Light Shading Accent 6" w:semiHidden="0" w:uiPriority="60" w:unhideWhenUsed="0"/>
+    <w:lsdException w:name="Light List Accent 6" w:semiHidden="0" w:uiPriority="61" w:unhideWhenUsed="0"/>
+    <w:lsdException w:name="Light Grid Accent 6" w:semiHidden="0" w:uiPriority="62" w:unhideWhenUsed="0"/>
+    <w:lsdException w:name="Medium Shading 1 Accent 6" w:semiHidden="0" w:uiPriority="63" w:unhideWhenUsed="0"/>
+    <w:lsdException w:name="Medium Shading 2 Accent 6" w:semiHidden="0" w:uiPriority="64" w:unhideWhenUsed="0"/>
+    <w:lsdException w:name="Medium List 1 Accent 6" w:semiHidden="0" w:uiPriority="65" w:unhideWhenUsed="0"/>
+    <w:lsdException w:name="Medium List 2 Accent 6" w:semiHidden="0" w:uiPriority="66" w:unhideWhenUsed="0"/>
+    <w:lsdException w:name="Medium Grid 1 Accent 6" w:semiHidden="0" w:uiPriority="67" w:unhideWhenUsed="0"/>
+    <w:lsdException w:name="Medium Grid 2 Accent 6" w:semiHidden="0" w:uiPriority="68" w:unhideWhenUsed="0"/>
+    <w:lsdException w:name="Medium Grid 3 Accent 6" w:semiHidden="0" w:uiPriority="69" w:unhideWhenUsed="0"/>
+    <w:lsdException w:name="Dark List Accent 6" w:semiHidden="0" w:uiPriority="70" w:unhideWhenUsed="0"/>
+    <w:lsdException w:name="Colorful Shading Accent 6" w:semiHidden="0" w:uiPriority="71" w:unhideWhenUsed="0"/>
+    <w:lsdException w:name="Colorful List Accent 6" w:semiHidden="0" w:uiPriority="72" w:unhideWhenUsed="0"/>
+    <w:lsdException w:name="Colorful Grid Accent 6" w:semiHidden="0" w:uiPriority="73" w:unhideWhenUsed="0"/>
+    <w:lsdException w:name="Subtle Emphasis" w:uiPriority="19" w:qFormat="1"/>
+    <w:lsdException w:name="Intense Emphasis" w:uiPriority="21" w:qFormat="1"/>
+    <w:lsdException w:name="Subtle Reference" w:uiPriority="31" w:qFormat="1"/>
+    <w:lsdException w:name="Intense Reference" w:uiPriority="32" w:qFormat="1"/>
+    <w:lsdException w:name="Book Title" w:uiPriority="33" w:qFormat="1"/>
+    <w:lsdException w:name="Bibliography" w:uiPriority="37"/>
+    <w:lsdException w:name="TOC Heading" w:uiPriority="39" w:qFormat="1"/>
+  </w:latentStyles>
+  <w:style w:type="paragraph" w:default="1" w:styleId="Normal">
+    <w:name w:val="Normal"/>
+    <w:qFormat/>
+    <w:rsid w:val="00F00151"/>
+    <w:rPr>
+      <w:rFonts w:ascii="Calibri" w:hAnsi="Calibri"/>
+      <w:color w:val="auto"/>
+      <w:sz w:val="24"/>
+    </w:rPr>
+  </w:style>
+  <w:style w:type="paragraph" w:styleId="Heading1">
+    <w:name w:val="heading 1"/>
+    <w:basedOn w:val="Normal"/>
+    <w:next w:val="Normal"/>
+    <w:link w:val="Heading1Char"/>
+    <w:uiPriority w:val="9"/>
+    <w:qFormat/>
+    <w:pPr>
+      <w:keepNext/>
+      <w:keepLines/>
+      <w:spacing w:before="600" w:after="240" w:line="240" w:lineRule="auto"/>
+      <w:outlineLvl w:val="0"/>
+    </w:pPr>
+    <w:rPr>
+      <w:b/>
+      <w:bCs/>
+      <w:caps/>
+      <w:color w:val="1F4E79" w:themeColor="accent1" w:themeShade="80"/>
+      <w:sz w:val="28"/>
+    </w:rPr>
+  </w:style>
+  <w:style w:type="paragraph" w:styleId="Heading2">
+    <w:name w:val="heading 2"/>
+    <w:basedOn w:val="Normal"/>
+    <w:next w:val="Normal"/>
+    <w:link w:val="Heading2Char"/>
+    <w:uiPriority w:val="9"/>
+    <w:unhideWhenUsed/>
+    <w:qFormat/>
+    <w:rsid w:val="00F00151"/>
+    <w:pPr>
+      <w:keepNext/>
+      <w:keepLines/>
+      <w:numPr>
+        <w:numId w:val="4"/>
+      </w:numPr>
+      <w:spacing w:before="360" w:after="120" w:line="240" w:lineRule="auto"/>
+      <w:outlineLvl w:val="1"/>
+    </w:pPr>
+    <w:rPr>
+      <w:b/>
+      <w:bCs/>
+    </w:rPr>
+  </w:style>
+  <w:style w:type="paragraph" w:styleId="Heading3">
+    <w:name w:val="heading 3"/>
+    <w:basedOn w:val="Normal"/>
+    <w:next w:val="Normal"/>
+    <w:link w:val="Heading3Char"/>
+    <w:uiPriority w:val="9"/>
+    <w:unhideWhenUsed/>
+    <w:qFormat/>
+    <w:rsid w:val="00F00151"/>
+    <w:pPr>
+      <w:keepNext/>
+      <w:keepLines/>
+      <w:spacing w:before="240" w:after="240" w:line="240" w:lineRule="auto"/>
+      <w:outlineLvl w:val="2"/>
+    </w:pPr>
+    <w:rPr>
+      <w:rFonts w:eastAsiaTheme="majorEastAsia" w:cstheme="majorBidi"/>
+      <w:szCs w:val="24"/>
+    </w:rPr>
+  </w:style>
+  <w:style w:type="character" w:default="1" w:styleId="DefaultParagraphFont">
+    <w:name w:val="Default Paragraph Font"/>
+    <w:uiPriority w:val="1"/>
+    <w:semiHidden/>
+    <w:unhideWhenUsed/>
+  </w:style>
+  <w:style w:type="table" w:default="1" w:styleId="TableNormal">
+    <w:name w:val="Normal Table"/>
+    <w:uiPriority w:val="99"/>
+    <w:semiHidden/>
+    <w:unhideWhenUsed/>
+    <w:tblPr>
+      <w:tblInd w:w="0" w:type="dxa"/>
+      <w:tblCellMar>
+        <w:top w:w="0" w:type="dxa"/>
+        <w:left w:w="108" w:type="dxa"/>
+        <w:bottom w:w="0" w:type="dxa"/>
+        <w:right w:w="108" w:type="dxa"/>
+      </w:tblCellMar>
+    </w:tblPr>
+  </w:style>
+  <w:style w:type="numbering" w:default="1" w:styleId="NoList">
+    <w:name w:val="No List"/>
+    <w:uiPriority w:val="99"/>
+    <w:semiHidden/>
+    <w:unhideWhenUsed/>
+  </w:style>
+  <w:style w:type="paragraph" w:styleId="Title">
+    <w:name w:val="Title"/>
+    <w:basedOn w:val="Normal"/>
+    <w:next w:val="Normal"/>
+    <w:link w:val="TitleChar"/>
+    <w:uiPriority w:val="10"/>
+    <w:qFormat/>
+    <w:rsid w:val="00F00151"/>
+    <w:pPr>
+      <w:spacing w:after="0" w:line="420" w:lineRule="exact"/>
+    </w:pPr>
+    <w:rPr>
+      <w:rFonts w:asciiTheme="majorHAnsi" w:eastAsiaTheme="majorEastAsia" w:hAnsiTheme="majorHAnsi" w:cstheme="majorBidi"/>
+      <w:caps/>
+      <w:color w:val="1F4E79" w:themeColor="accent1" w:themeShade="80"/>
+      <w:kern w:val="28"/>
+      <w:sz w:val="38"/>
+    </w:rPr>
+  </w:style>
+  <w:style w:type="character" w:customStyle="1" w:styleId="TitleChar">
+    <w:name w:val="Title Char"/>
+    <w:basedOn w:val="DefaultParagraphFont"/>
+    <w:link w:val="Title"/>
+    <w:uiPriority w:val="10"/>
+    <w:rsid w:val="00F00151"/>
+    <w:rPr>
+      <w:rFonts w:asciiTheme="majorHAnsi" w:eastAsiaTheme="majorEastAsia" w:hAnsiTheme="majorHAnsi" w:cstheme="majorBidi"/>
+      <w:caps/>
+      <w:color w:val="1F4E79" w:themeColor="accent1" w:themeShade="80"/>
+      <w:kern w:val="28"/>
+      <w:sz w:val="38"/>
+    </w:rPr>
+  </w:style>
+  <w:style w:type="table" w:styleId="TableGrid">
+    <w:name w:val="Table Grid"/>
+    <w:basedOn w:val="TableNormal"/>
+    <w:uiPriority w:val="39"/>
+    <w:pPr>
+      <w:spacing w:after="0" w:line="240" w:lineRule="auto"/>
+    </w:pPr>
+    <w:tblPr>
+      <w:tblInd w:w="0" w:type="dxa"/>
+      <w:tblBorders>
+        <w:top w:val="single" w:sz="4" w:space="0" w:color="auto"/>
+        <w:left w:val="single" w:sz="4" w:space="0" w:color="auto"/>
+        <w:bottom w:val="single" w:sz="4" w:space="0" w:color="auto"/>
+        <w:right w:val="single" w:sz="4" w:space="0" w:color="auto"/>
+        <w:insideH w:val="single" w:sz="4" w:space="0" w:color="auto"/>
+        <w:insideV w:val="single" w:sz="4" w:space="0" w:color="auto"/>
+      </w:tblBorders>
+      <w:tblCellMar>
+        <w:top w:w="0" w:type="dxa"/>
+        <w:left w:w="108" w:type="dxa"/>
+        <w:bottom w:w="0" w:type="dxa"/>
+        <w:right w:w="108" w:type="dxa"/>
+      </w:tblCellMar>
+    </w:tblPr>
+  </w:style>
+  <w:style w:type="paragraph" w:styleId="Subtitle">
+    <w:name w:val="Subtitle"/>
+    <w:basedOn w:val="Normal"/>
+    <w:next w:val="Normal"/>
+    <w:link w:val="SubtitleChar"/>
+    <w:uiPriority w:val="11"/>
+    <w:qFormat/>
+    <w:rsid w:val="00F00151"/>
+    <w:pPr>
+      <w:numPr>
+        <w:ilvl w:val="1"/>
+      </w:numPr>
+      <w:spacing w:before="80" w:after="0" w:line="280" w:lineRule="exact"/>
+    </w:pPr>
+    <w:rPr>
+      <w:b/>
+      <w:bCs/>
+      <w:sz w:val="28"/>
+    </w:rPr>
+  </w:style>
+  <w:style w:type="character" w:customStyle="1" w:styleId="SubtitleChar">
+    <w:name w:val="Subtitle Char"/>
+    <w:basedOn w:val="DefaultParagraphFont"/>
+    <w:link w:val="Subtitle"/>
+    <w:uiPriority w:val="11"/>
+    <w:rsid w:val="00F00151"/>
+    <w:rPr>
+      <w:b/>
+      <w:bCs/>
+      <w:color w:val="auto"/>
+      <w:sz w:val="28"/>
+    </w:rPr>
+  </w:style>
+  <w:style w:type="character" w:customStyle="1" w:styleId="Heading1Char">
+    <w:name w:val="Heading 1 Char"/>
+    <w:basedOn w:val="DefaultParagraphFont"/>
+    <w:link w:val="Heading1"/>
+    <w:uiPriority w:val="9"/>
+    <w:rPr>
+      <w:b/>
+      <w:bCs/>
+      <w:caps/>
+      <w:color w:val="1F4E79" w:themeColor="accent1" w:themeShade="80"/>
+      <w:sz w:val="28"/>
+    </w:rPr>
+  </w:style>
+  <w:style w:type="table" w:customStyle="1" w:styleId="TipTable">
+    <w:name w:val="Tip Table"/>
+    <w:basedOn w:val="TableNormal"/>
+    <w:uiPriority w:val="99"/>
+    <w:pPr>
+      <w:spacing w:after="0" w:line="240" w:lineRule="auto"/>
+    </w:pPr>
+    <w:tblPr>
+      <w:tblInd w:w="0" w:type="dxa"/>
+      <w:tblCellMar>
+        <w:top w:w="144" w:type="dxa"/>
+        <w:left w:w="0" w:type="dxa"/>
+        <w:bottom w:w="0" w:type="dxa"/>
+        <w:right w:w="0" w:type="dxa"/>
+      </w:tblCellMar>
+    </w:tblPr>
+    <w:tcPr>
+      <w:shd w:val="clear" w:color="auto" w:fill="DEEAF6" w:themeFill="accent1" w:themeFillTint="33"/>
+    </w:tcPr>
+    <w:tblStylePr w:type="firstCol">
+      <w:pPr>
+        <w:wordWrap/>
+        <w:jc w:val="center"/>
+      </w:pPr>
+    </w:tblStylePr>
+  </w:style>
+  <w:style w:type="paragraph" w:customStyle="1" w:styleId="TipText">
+    <w:name w:val="Tip Text"/>
+    <w:basedOn w:val="Normal"/>
+    <w:uiPriority w:val="99"/>
+    <w:pPr>
+      <w:spacing w:after="160" w:line="264" w:lineRule="auto"/>
+      <w:ind w:right="576"/>
+    </w:pPr>
+    <w:rPr>
+      <w:i/>
+      <w:iCs/>
+      <w:color w:val="7F7F7F" w:themeColor="text1" w:themeTint="80"/>
+      <w:sz w:val="16"/>
+    </w:rPr>
+  </w:style>
+  <w:style w:type="character" w:styleId="PlaceholderText">
+    <w:name w:val="Placeholder Text"/>
+    <w:basedOn w:val="DefaultParagraphFont"/>
+    <w:uiPriority w:val="99"/>
+    <w:semiHidden/>
+    <w:rPr>
+      <w:color w:val="808080"/>
+    </w:rPr>
+  </w:style>
+  <w:style w:type="paragraph" w:styleId="NoSpacing">
+    <w:name w:val="No Spacing"/>
+    <w:uiPriority w:val="36"/>
+    <w:qFormat/>
+    <w:pPr>
+      <w:spacing w:after="0" w:line="240" w:lineRule="auto"/>
+    </w:pPr>
+  </w:style>
+  <w:style w:type="character" w:customStyle="1" w:styleId="Heading2Char">
+    <w:name w:val="Heading 2 Char"/>
+    <w:basedOn w:val="DefaultParagraphFont"/>
+    <w:link w:val="Heading2"/>
+    <w:uiPriority w:val="9"/>
+    <w:rsid w:val="00F00151"/>
+    <w:rPr>
+      <w:b/>
+      <w:bCs/>
+      <w:sz w:val="24"/>
+    </w:rPr>
+  </w:style>
+  <w:style w:type="paragraph" w:styleId="ListBullet">
+    <w:name w:val="List Bullet"/>
+    <w:basedOn w:val="Normal"/>
+    <w:uiPriority w:val="1"/>
+    <w:unhideWhenUsed/>
+    <w:qFormat/>
+    <w:pPr>
+      <w:numPr>
+        <w:numId w:val="2"/>
+      </w:numPr>
+      <w:spacing w:after="60"/>
+    </w:pPr>
+  </w:style>
+  <w:style w:type="paragraph" w:styleId="Header">
+    <w:name w:val="header"/>
+    <w:basedOn w:val="Normal"/>
+    <w:link w:val="HeaderChar"/>
+    <w:uiPriority w:val="99"/>
+    <w:unhideWhenUsed/>
+    <w:pPr>
+      <w:tabs>
+        <w:tab w:val="center" w:pos="4680"/>
+        <w:tab w:val="right" w:pos="9360"/>
+      </w:tabs>
+      <w:spacing w:after="0" w:line="240" w:lineRule="auto"/>
+    </w:pPr>
+  </w:style>
+  <w:style w:type="character" w:customStyle="1" w:styleId="HeaderChar">
+    <w:name w:val="Header Char"/>
+    <w:basedOn w:val="DefaultParagraphFont"/>
+    <w:link w:val="Header"/>
+    <w:uiPriority w:val="99"/>
+  </w:style>
+  <w:style w:type="paragraph" w:styleId="Footer">
+    <w:name w:val="footer"/>
+    <w:basedOn w:val="Normal"/>
+    <w:link w:val="FooterChar"/>
+    <w:uiPriority w:val="99"/>
+    <w:unhideWhenUsed/>
+    <w:pPr>
+      <w:spacing w:before="200" w:after="0" w:line="240" w:lineRule="auto"/>
+      <w:contextualSpacing/>
+      <w:jc w:val="right"/>
+    </w:pPr>
+    <w:rPr>
+      <w:rFonts w:asciiTheme="majorHAnsi" w:eastAsiaTheme="majorEastAsia" w:hAnsiTheme="majorHAnsi" w:cstheme="majorBidi"/>
+      <w:noProof/>
+      <w:color w:val="1F4E79" w:themeColor="accent1" w:themeShade="80"/>
+      <w:sz w:val="20"/>
+    </w:rPr>
+  </w:style>
+  <w:style w:type="character" w:customStyle="1" w:styleId="FooterChar">
+    <w:name w:val="Footer Char"/>
+    <w:basedOn w:val="DefaultParagraphFont"/>
+    <w:link w:val="Footer"/>
+    <w:uiPriority w:val="99"/>
+    <w:rPr>
+      <w:rFonts w:asciiTheme="majorHAnsi" w:eastAsiaTheme="majorEastAsia" w:hAnsiTheme="majorHAnsi" w:cstheme="majorBidi"/>
+      <w:noProof/>
+      <w:color w:val="1F4E79" w:themeColor="accent1" w:themeShade="80"/>
+      <w:sz w:val="20"/>
+    </w:rPr>
+  </w:style>
+  <w:style w:type="table" w:customStyle="1" w:styleId="GridTable4Accent1">
+    <w:name w:val="Grid Table 4 Accent 1"/>
+    <w:basedOn w:val="TableNormal"/>
+    <w:uiPriority w:val="49"/>
+    <w:pPr>
+      <w:spacing w:after="0" w:line="240" w:lineRule="auto"/>
+    </w:pPr>
+    <w:tblPr>
+      <w:tblStyleRowBandSize w:val="1"/>
+      <w:tblStyleColBandSize w:val="1"/>
+      <w:tblInd w:w="0" w:type="dxa"/>
+      <w:tblBorders>
+        <w:top w:val="single" w:sz="4" w:space="0" w:color="9CC2E5" w:themeColor="accent1" w:themeTint="99"/>
+        <w:left w:val="single" w:sz="4" w:space="0" w:color="9CC2E5" w:themeColor="accent1" w:themeTint="99"/>
+        <w:bottom w:val="single" w:sz="4" w:space="0" w:color="9CC2E5" w:themeColor="accent1" w:themeTint="99"/>
+        <w:right w:val="single" w:sz="4" w:space="0" w:color="9CC2E5" w:themeColor="accent1" w:themeTint="99"/>
+        <w:insideH w:val="single" w:sz="4" w:space="0" w:color="9CC2E5" w:themeColor="accent1" w:themeTint="99"/>
+        <w:insideV w:val="single" w:sz="4" w:space="0" w:color="9CC2E5" w:themeColor="accent1" w:themeTint="99"/>
+      </w:tblBorders>
+      <w:tblCellMar>
+        <w:top w:w="29" w:type="dxa"/>
+        <w:left w:w="108" w:type="dxa"/>
+        <w:bottom w:w="29" w:type="dxa"/>
+        <w:right w:w="108" w:type="dxa"/>
+      </w:tblCellMar>
+    </w:tblPr>
+    <w:tblStylePr w:type="firstRow">
+      <w:rPr>
+        <w:b/>
+        <w:bCs/>
+        <w:color w:val="FFFFFF" w:themeColor="background1"/>
+      </w:rPr>
+      <w:tblPr/>
+      <w:tcPr>
+        <w:tcBorders>
+          <w:top w:val="single" w:sz="4" w:space="0" w:color="5B9BD5" w:themeColor="accent1"/>
+          <w:left w:val="single" w:sz="4" w:space="0" w:color="5B9BD5" w:themeColor="accent1"/>
+          <w:bottom w:val="single" w:sz="4" w:space="0" w:color="5B9BD5" w:themeColor="accent1"/>
+          <w:right w:val="single" w:sz="4" w:space="0" w:color="5B9BD5" w:themeColor="accent1"/>
+          <w:insideH w:val="nil"/>
+          <w:insideV w:val="nil"/>
+        </w:tcBorders>
+        <w:shd w:val="clear" w:color="auto" w:fill="5B9BD5" w:themeFill="accent1"/>
+      </w:tcPr>
+    </w:tblStylePr>
+    <w:tblStylePr w:type="lastRow">
+      <w:rPr>
+        <w:b/>
+        <w:bCs/>
+      </w:rPr>
+      <w:tblPr/>
+      <w:tcPr>
+        <w:tcBorders>
+          <w:top w:val="double" w:sz="4" w:space="0" w:color="5B9BD5" w:themeColor="accent1"/>
+        </w:tcBorders>
+      </w:tcPr>
+    </w:tblStylePr>
+    <w:tblStylePr w:type="firstCol">
+      <w:rPr>
+        <w:b/>
+        <w:bCs/>
+      </w:rPr>
+    </w:tblStylePr>
+    <w:tblStylePr w:type="lastCol">
+      <w:rPr>
+        <w:b/>
+        <w:bCs/>
+      </w:rPr>
+    </w:tblStylePr>
+    <w:tblStylePr w:type="band1Vert">
+      <w:tblPr/>
+      <w:tcPr>
+        <w:shd w:val="clear" w:color="auto" w:fill="DEEAF6" w:themeFill="accent1" w:themeFillTint="33"/>
+      </w:tcPr>
+    </w:tblStylePr>
+    <w:tblStylePr w:type="band1Horz">
+      <w:tblPr/>
+      <w:tcPr>
+        <w:shd w:val="clear" w:color="auto" w:fill="DEEAF6" w:themeFill="accent1" w:themeFillTint="33"/>
+      </w:tcPr>
+    </w:tblStylePr>
+  </w:style>
+  <w:style w:type="table" w:customStyle="1" w:styleId="GridTableLight">
+    <w:name w:val="Grid Table Light"/>
+    <w:basedOn w:val="TableNormal"/>
+    <w:uiPriority w:val="40"/>
+    <w:pPr>
+      <w:spacing w:after="0" w:line="240" w:lineRule="auto"/>
+    </w:pPr>
+    <w:tblPr>
+      <w:tblInd w:w="0" w:type="dxa"/>
+      <w:tblBorders>
+        <w:top w:val="single" w:sz="4" w:space="0" w:color="BFBFBF" w:themeColor="background1" w:themeShade="BF"/>
+        <w:left w:val="single" w:sz="4" w:space="0" w:color="BFBFBF" w:themeColor="background1" w:themeShade="BF"/>
+        <w:bottom w:val="single" w:sz="4" w:space="0" w:color="BFBFBF" w:themeColor="background1" w:themeShade="BF"/>
+        <w:right w:val="single" w:sz="4" w:space="0" w:color="BFBFBF" w:themeColor="background1" w:themeShade="BF"/>
+        <w:insideH w:val="single" w:sz="4" w:space="0" w:color="BFBFBF" w:themeColor="background1" w:themeShade="BF"/>
+        <w:insideV w:val="single" w:sz="4" w:space="0" w:color="BFBFBF" w:themeColor="background1" w:themeShade="BF"/>
+      </w:tblBorders>
+      <w:tblCellMar>
+        <w:top w:w="0" w:type="dxa"/>
+        <w:left w:w="108" w:type="dxa"/>
+        <w:bottom w:w="0" w:type="dxa"/>
+        <w:right w:w="108" w:type="dxa"/>
+      </w:tblCellMar>
+    </w:tblPr>
+  </w:style>
+  <w:style w:type="table" w:customStyle="1" w:styleId="ProjectScopeTable">
+    <w:name w:val="Project Scope Table"/>
+    <w:basedOn w:val="TableNormal"/>
+    <w:uiPriority w:val="99"/>
+    <w:pPr>
+      <w:spacing w:before="120" w:after="120" w:line="240" w:lineRule="auto"/>
+    </w:pPr>
+    <w:tblPr>
+      <w:tblInd w:w="0" w:type="dxa"/>
+      <w:tblBorders>
+        <w:top w:val="single" w:sz="4" w:space="0" w:color="5B9BD5" w:themeColor="accent1"/>
+        <w:left w:val="single" w:sz="4" w:space="0" w:color="5B9BD5" w:themeColor="accent1"/>
+        <w:bottom w:val="single" w:sz="4" w:space="0" w:color="5B9BD5" w:themeColor="accent1"/>
+        <w:right w:val="single" w:sz="4" w:space="0" w:color="5B9BD5" w:themeColor="accent1"/>
+        <w:insideH w:val="single" w:sz="4" w:space="0" w:color="5B9BD5" w:themeColor="accent1"/>
+        <w:insideV w:val="single" w:sz="4" w:space="0" w:color="5B9BD5" w:themeColor="accent1"/>
+      </w:tblBorders>
+      <w:tblCellMar>
+        <w:top w:w="0" w:type="dxa"/>
+        <w:left w:w="144" w:type="dxa"/>
+        <w:bottom w:w="0" w:type="dxa"/>
+        <w:right w:w="144" w:type="dxa"/>
+      </w:tblCellMar>
+    </w:tblPr>
+    <w:tblStylePr w:type="firstRow">
+      <w:pPr>
+        <w:keepNext/>
+        <w:wordWrap/>
+      </w:pPr>
+      <w:rPr>
+        <w:b/>
+      </w:rPr>
+      <w:tblPr/>
+      <w:tcPr>
+        <w:shd w:val="clear" w:color="auto" w:fill="DEEAF6" w:themeFill="accent1" w:themeFillTint="33"/>
+        <w:vAlign w:val="bottom"/>
+      </w:tcPr>
+    </w:tblStylePr>
+    <w:tblStylePr w:type="lastRow">
+      <w:rPr>
+        <w:b/>
+        <w:color w:val="FFFFFF" w:themeColor="background1"/>
+      </w:rPr>
+      <w:tblPr/>
+      <w:tcPr>
+        <w:shd w:val="clear" w:color="auto" w:fill="5B9BD5" w:themeFill="accent1"/>
+      </w:tcPr>
+    </w:tblStylePr>
+  </w:style>
+  <w:style w:type="paragraph" w:styleId="FootnoteText">
+    <w:name w:val="footnote text"/>
+    <w:basedOn w:val="Normal"/>
+    <w:link w:val="FootnoteTextChar"/>
+    <w:uiPriority w:val="12"/>
+    <w:unhideWhenUsed/>
+    <w:pPr>
+      <w:spacing w:before="140" w:after="0" w:line="240" w:lineRule="auto"/>
+    </w:pPr>
+    <w:rPr>
+      <w:i/>
+      <w:iCs/>
+      <w:sz w:val="14"/>
+    </w:rPr>
+  </w:style>
+  <w:style w:type="character" w:customStyle="1" w:styleId="FootnoteTextChar">
+    <w:name w:val="Footnote Text Char"/>
+    <w:basedOn w:val="DefaultParagraphFont"/>
+    <w:link w:val="FootnoteText"/>
+    <w:uiPriority w:val="12"/>
+    <w:rPr>
+      <w:i/>
+      <w:iCs/>
+      <w:sz w:val="14"/>
+    </w:rPr>
+  </w:style>
+  <w:style w:type="character" w:customStyle="1" w:styleId="Heading3Char">
+    <w:name w:val="Heading 3 Char"/>
+    <w:basedOn w:val="DefaultParagraphFont"/>
+    <w:link w:val="Heading3"/>
+    <w:uiPriority w:val="9"/>
+    <w:rsid w:val="00F00151"/>
+    <w:rPr>
+      <w:rFonts w:ascii="Calibri" w:eastAsiaTheme="majorEastAsia" w:hAnsi="Calibri" w:cstheme="majorBidi"/>
+      <w:color w:val="auto"/>
+      <w:sz w:val="24"/>
+      <w:szCs w:val="24"/>
+    </w:rPr>
+  </w:style>
+  <w:style w:type="paragraph" w:styleId="NormalWeb">
+    <w:name w:val="Normal (Web)"/>
+    <w:basedOn w:val="Normal"/>
+    <w:uiPriority w:val="99"/>
+    <w:unhideWhenUsed/>
+    <w:rsid w:val="00F00151"/>
+    <w:pPr>
+      <w:spacing w:before="100" w:beforeAutospacing="1" w:after="100" w:afterAutospacing="1" w:line="240" w:lineRule="auto"/>
+    </w:pPr>
+    <w:rPr>
+      <w:rFonts w:ascii="Times New Roman" w:eastAsia="Times New Roman" w:hAnsi="Times New Roman" w:cs="Times New Roman"/>
+      <w:szCs w:val="24"/>
+      <w:lang w:val="en-CA" w:eastAsia="en-CA"/>
+    </w:rPr>
+  </w:style>
+</w:styles>
+</file>
+
 <file path=word/glossary/document.xml><?xml version="1.0" encoding="utf-8"?>
-<w:glossaryDocument xmlns:wpc="http://schemas.microsoft.com/office/word/2010/wordprocessingCanvas" xmlns:mc="http://schemas.openxmlformats.org/markup-compatibility/2006" xmlns:o="urn:schemas-microsoft-com:office:office" xmlns:r="http://schemas.openxmlformats.org/officeDocument/2006/relationships" xmlns:m="http://schemas.openxmlformats.org/officeDocument/2006/math" xmlns:v="urn:schemas-microsoft-com:vml" xmlns:wp14="http://schemas.microsoft.com/office/word/2010/wordprocessingDrawing" xmlns:wp="http://schemas.openxmlformats.org/drawingml/2006/wordprocessingDrawing" xmlns:w10="urn:schemas-microsoft-com:office:word" xmlns:w="http://schemas.openxmlformats.org/wordprocessingml/2006/main" xmlns:w14="http://schemas.microsoft.com/office/word/2010/wordml" xmlns:w15="http://schemas.microsoft.com/office/word/2012/wordml" xmlns:wpg="http://schemas.microsoft.com/office/word/2010/wordprocessingGroup" xmlns:wpi="http://schemas.microsoft.com/office/word/2010/wordprocessingInk" xmlns:wne="http://schemas.microsoft.com/office/word/2006/wordml" xmlns:wps="http://schemas.microsoft.com/office/word/2010/wordprocessingShape" mc:Ignorable="w14 w15 wp14">
+<w:glossaryDocument xmlns:wpc="http://schemas.microsoft.com/office/word/2010/wordprocessingCanvas" xmlns:mo="http://schemas.microsoft.com/office/mac/office/2008/main" xmlns:mc="http://schemas.openxmlformats.org/markup-compatibility/2006" xmlns:mv="urn:schemas-microsoft-com:mac:vml" xmlns:o="urn:schemas-microsoft-com:office:office" xmlns:r="http://schemas.openxmlformats.org/officeDocument/2006/relationships" xmlns:m="http://schemas.openxmlformats.org/officeDocument/2006/math" xmlns:v="urn:schemas-microsoft-com:vml" xmlns:wp14="http://schemas.microsoft.com/office/word/2010/wordprocessingDrawing" xmlns:wp="http://schemas.openxmlformats.org/drawingml/2006/wordprocessingDrawing" xmlns:w10="urn:schemas-microsoft-com:office:word" xmlns:w="http://schemas.openxmlformats.org/wordprocessingml/2006/main" xmlns:w14="http://schemas.microsoft.com/office/word/2010/wordml" xmlns:wpg="http://schemas.microsoft.com/office/word/2010/wordprocessingGroup" xmlns:wpi="http://schemas.microsoft.com/office/word/2010/wordprocessingInk" xmlns:wne="http://schemas.microsoft.com/office/word/2006/wordml" xmlns:wps="http://schemas.microsoft.com/office/word/2010/wordprocessingShape" mc:Ignorable="w14 wp14">
   <w:docParts>
     <w:docPart>
       <w:docPartPr>
@@ -1656,27 +2165,27 @@
 </file>
 
 <file path=word/glossary/fontTable.xml><?xml version="1.0" encoding="utf-8"?>
-<w:fonts xmlns:mc="http://schemas.openxmlformats.org/markup-compatibility/2006" xmlns:r="http://schemas.openxmlformats.org/officeDocument/2006/relationships" xmlns:w="http://schemas.openxmlformats.org/wordprocessingml/2006/main" xmlns:w14="http://schemas.microsoft.com/office/word/2010/wordml" xmlns:w15="http://schemas.microsoft.com/office/word/2012/wordml" mc:Ignorable="w14 w15">
+<w:fonts xmlns:mc="http://schemas.openxmlformats.org/markup-compatibility/2006" xmlns:r="http://schemas.openxmlformats.org/officeDocument/2006/relationships" xmlns:w="http://schemas.openxmlformats.org/wordprocessingml/2006/main" xmlns:w14="http://schemas.microsoft.com/office/word/2010/wordml" mc:Ignorable="w14">
   <w:font w:name="Symbol">
-    <w:panose1 w:val="05050102010706020507"/>
+    <w:panose1 w:val="00000000000000000000"/>
     <w:charset w:val="02"/>
-    <w:family w:val="roman"/>
+    <w:family w:val="auto"/>
     <w:pitch w:val="variable"/>
     <w:sig w:usb0="00000000" w:usb1="10000000" w:usb2="00000000" w:usb3="00000000" w:csb0="80000000" w:csb1="00000000"/>
   </w:font>
   <w:font w:name="Times New Roman">
     <w:panose1 w:val="02020603050405020304"/>
     <w:charset w:val="00"/>
-    <w:family w:val="roman"/>
+    <w:family w:val="auto"/>
     <w:pitch w:val="variable"/>
-    <w:sig w:usb0="E0002EFF" w:usb1="C0007843" w:usb2="00000009" w:usb3="00000000" w:csb0="000001FF" w:csb1="00000000"/>
+    <w:sig w:usb0="00000003" w:usb1="00000000" w:usb2="00000000" w:usb3="00000000" w:csb0="00000001" w:csb1="00000000"/>
   </w:font>
   <w:font w:name="Courier New">
     <w:panose1 w:val="02070309020205020404"/>
     <w:charset w:val="00"/>
-    <w:family w:val="modern"/>
-    <w:pitch w:val="fixed"/>
-    <w:sig w:usb0="E0002AFF" w:usb1="C0007843" w:usb2="00000009" w:usb3="00000000" w:csb0="000001FF" w:csb1="00000000"/>
+    <w:family w:val="auto"/>
+    <w:pitch w:val="variable"/>
+    <w:sig w:usb0="00000003" w:usb1="00000000" w:usb2="00000000" w:usb3="00000000" w:csb0="00000001" w:csb1="00000000"/>
   </w:font>
   <w:font w:name="Wingdings">
     <w:panose1 w:val="05000000000000000000"/>
@@ -1688,50 +2197,66 @@
   <w:font w:name="Arial">
     <w:panose1 w:val="020B0604020202020204"/>
     <w:charset w:val="00"/>
-    <w:family w:val="swiss"/>
+    <w:family w:val="auto"/>
     <w:pitch w:val="variable"/>
-    <w:sig w:usb0="E0002AFF" w:usb1="C0007843" w:usb2="00000009" w:usb3="00000000" w:csb0="000001FF" w:csb1="00000000"/>
+    <w:sig w:usb0="00000003" w:usb1="00000000" w:usb2="00000000" w:usb3="00000000" w:csb0="00000001" w:csb1="00000000"/>
   </w:font>
   <w:font w:name="Calibri">
     <w:panose1 w:val="020F0502020204030204"/>
     <w:charset w:val="00"/>
-    <w:family w:val="swiss"/>
+    <w:family w:val="auto"/>
     <w:pitch w:val="variable"/>
-    <w:sig w:usb0="E00002FF" w:usb1="4000ACFF" w:usb2="00000001" w:usb3="00000000" w:csb0="0000019F" w:csb1="00000000"/>
+    <w:sig w:usb0="00000003" w:usb1="00000000" w:usb2="00000000" w:usb3="00000000" w:csb0="00000001" w:csb1="00000000"/>
+  </w:font>
+  <w:font w:name="ＭＳ ゴシック">
+    <w:panose1 w:val="00000000000000000000"/>
+    <w:charset w:val="80"/>
+    <w:family w:val="modern"/>
+    <w:notTrueType/>
+    <w:pitch w:val="fixed"/>
+    <w:sig w:usb0="00000001" w:usb1="08070000" w:usb2="00000010" w:usb3="00000000" w:csb0="00020000" w:csb1="00000000"/>
   </w:font>
   <w:font w:name="Arial Black">
     <w:panose1 w:val="020B0A04020102020204"/>
     <w:charset w:val="00"/>
-    <w:family w:val="swiss"/>
+    <w:family w:val="auto"/>
     <w:pitch w:val="variable"/>
-    <w:sig w:usb0="A00002AF" w:usb1="400078FB" w:usb2="00000000" w:usb3="00000000" w:csb0="0000009F" w:csb1="00000000"/>
+    <w:sig w:usb0="00000003" w:usb1="00000000" w:usb2="00000000" w:usb3="00000000" w:csb0="00000001" w:csb1="00000000"/>
   </w:font>
-  <w:font w:name="Calibri Light">
-    <w:panose1 w:val="020F0302020204030204"/>
+  <w:font w:name="Cambria">
+    <w:panose1 w:val="02040503050406030204"/>
     <w:charset w:val="00"/>
-    <w:family w:val="swiss"/>
+    <w:family w:val="auto"/>
     <w:pitch w:val="variable"/>
-    <w:sig w:usb0="A00002EF" w:usb1="4000207B" w:usb2="00000000" w:usb3="00000000" w:csb0="0000019F" w:csb1="00000000"/>
+    <w:sig w:usb0="00000003" w:usb1="00000000" w:usb2="00000000" w:usb3="00000000" w:csb0="00000001" w:csb1="00000000"/>
+  </w:font>
+  <w:font w:name="ＭＳ 明朝">
+    <w:panose1 w:val="00000000000000000000"/>
+    <w:charset w:val="80"/>
+    <w:family w:val="roman"/>
+    <w:notTrueType/>
+    <w:pitch w:val="fixed"/>
+    <w:sig w:usb0="00000001" w:usb1="08070000" w:usb2="00000010" w:usb3="00000000" w:csb0="00020000" w:csb1="00000000"/>
   </w:font>
 </w:fonts>
 </file>
 
 <file path=word/glossary/settings.xml><?xml version="1.0" encoding="utf-8"?>
-<w:settings xmlns:mc="http://schemas.openxmlformats.org/markup-compatibility/2006" xmlns:o="urn:schemas-microsoft-com:office:office" xmlns:r="http://schemas.openxmlformats.org/officeDocument/2006/relationships" xmlns:m="http://schemas.openxmlformats.org/officeDocument/2006/math" xmlns:v="urn:schemas-microsoft-com:vml" xmlns:w10="urn:schemas-microsoft-com:office:word" xmlns:w="http://schemas.openxmlformats.org/wordprocessingml/2006/main" xmlns:w14="http://schemas.microsoft.com/office/word/2010/wordml" xmlns:w15="http://schemas.microsoft.com/office/word/2012/wordml" xmlns:sl="http://schemas.openxmlformats.org/schemaLibrary/2006/main" mc:Ignorable="w14 w15">
+<w:settings xmlns:mc="http://schemas.openxmlformats.org/markup-compatibility/2006" xmlns:o="urn:schemas-microsoft-com:office:office" xmlns:r="http://schemas.openxmlformats.org/officeDocument/2006/relationships" xmlns:m="http://schemas.openxmlformats.org/officeDocument/2006/math" xmlns:v="urn:schemas-microsoft-com:vml" xmlns:w10="urn:schemas-microsoft-com:office:word" xmlns:w="http://schemas.openxmlformats.org/wordprocessingml/2006/main" xmlns:w14="http://schemas.microsoft.com/office/word/2010/wordml" xmlns:sl="http://schemas.openxmlformats.org/schemaLibrary/2006/main" mc:Ignorable="w14">
   <w:view w:val="normal"/>
   <w:defaultTabStop w:val="720"/>
   <w:characterSpacingControl w:val="doNotCompress"/>
   <w:compat>
     <w:useFELayout/>
-    <w:compatSetting w:name="compatibilityMode" w:uri="http://schemas.microsoft.com/office/word" w:val="15"/>
+    <w:compatSetting w:name="compatibilityMode" w:uri="http://schemas.microsoft.com/office/word" w:val="14"/>
     <w:compatSetting w:name="overrideTableStyleFontSizeAndJustification" w:uri="http://schemas.microsoft.com/office/word" w:val="1"/>
     <w:compatSetting w:name="enableOpenTypeFeatures" w:uri="http://schemas.microsoft.com/office/word" w:val="1"/>
     <w:compatSetting w:name="doNotFlipMirrorIndents" w:uri="http://schemas.microsoft.com/office/word" w:val="1"/>
-    <w:compatSetting w:name="differentiateMultirowTableHeaders" w:uri="http://schemas.microsoft.com/office/word" w:val="1"/>
   </w:compat>
   <w:rsids>
     <w:rsidRoot w:val="00A30131"/>
     <w:rsid w:val="00A30131"/>
+    <w:rsid w:val="00D311EA"/>
   </w:rsids>
   <m:mathPr>
     <m:mathFont m:val="Cambria Math"/>
@@ -1746,16 +2271,16 @@
     <m:intLim m:val="subSup"/>
     <m:naryLim m:val="undOvr"/>
   </m:mathPr>
-  <w:themeFontLang w:val="en-CA"/>
+  <w:themeFontLang w:val="en-CA" w:eastAsia="ja-JP"/>
   <w:clrSchemeMapping w:bg1="light1" w:t1="dark1" w:bg2="light2" w:t2="dark2" w:accent1="accent1" w:accent2="accent2" w:accent3="accent3" w:accent4="accent4" w:accent5="accent5" w:accent6="accent6" w:hyperlink="hyperlink" w:followedHyperlink="followedHyperlink"/>
+  <w:doNotAutoCompressPictures/>
   <w:decimalSymbol w:val="."/>
   <w:listSeparator w:val=","/>
-  <w15:chartTrackingRefBased/>
 </w:settings>
 </file>
 
 <file path=word/glossary/styles.xml><?xml version="1.0" encoding="utf-8"?>
-<w:styles xmlns:mc="http://schemas.openxmlformats.org/markup-compatibility/2006" xmlns:r="http://schemas.openxmlformats.org/officeDocument/2006/relationships" xmlns:w="http://schemas.openxmlformats.org/wordprocessingml/2006/main" xmlns:w14="http://schemas.microsoft.com/office/word/2010/wordml" xmlns:w15="http://schemas.microsoft.com/office/word/2012/wordml" mc:Ignorable="w14 w15">
+<w:styles xmlns:mc="http://schemas.openxmlformats.org/markup-compatibility/2006" xmlns:r="http://schemas.openxmlformats.org/officeDocument/2006/relationships" xmlns:w="http://schemas.openxmlformats.org/wordprocessingml/2006/main" xmlns:w14="http://schemas.microsoft.com/office/word/2010/wordml" mc:Ignorable="w14">
   <w:docDefaults>
     <w:rPrDefault>
       <w:rPr>
@@ -1771,378 +2296,153 @@
       </w:pPr>
     </w:pPrDefault>
   </w:docDefaults>
-  <w:latentStyles w:defLockedState="0" w:defUIPriority="99" w:defSemiHidden="0" w:defUnhideWhenUsed="0" w:defQFormat="0" w:count="371">
-    <w:lsdException w:name="Normal" w:uiPriority="0" w:qFormat="1"/>
-    <w:lsdException w:name="heading 1" w:uiPriority="9" w:qFormat="1"/>
-    <w:lsdException w:name="heading 2" w:semiHidden="1" w:uiPriority="9" w:unhideWhenUsed="1" w:qFormat="1"/>
-    <w:lsdException w:name="heading 3" w:semiHidden="1" w:uiPriority="9" w:unhideWhenUsed="1" w:qFormat="1"/>
-    <w:lsdException w:name="heading 4" w:semiHidden="1" w:uiPriority="9" w:unhideWhenUsed="1" w:qFormat="1"/>
-    <w:lsdException w:name="heading 5" w:semiHidden="1" w:uiPriority="9" w:unhideWhenUsed="1" w:qFormat="1"/>
-    <w:lsdException w:name="heading 6" w:semiHidden="1" w:uiPriority="9" w:unhideWhenUsed="1" w:qFormat="1"/>
-    <w:lsdException w:name="heading 7" w:semiHidden="1" w:uiPriority="9" w:unhideWhenUsed="1" w:qFormat="1"/>
-    <w:lsdException w:name="heading 8" w:semiHidden="1" w:uiPriority="9" w:unhideWhenUsed="1" w:qFormat="1"/>
-    <w:lsdException w:name="heading 9" w:semiHidden="1" w:uiPriority="9" w:unhideWhenUsed="1" w:qFormat="1"/>
-    <w:lsdException w:name="index 1" w:semiHidden="1" w:unhideWhenUsed="1"/>
-    <w:lsdException w:name="index 2" w:semiHidden="1" w:unhideWhenUsed="1"/>
-    <w:lsdException w:name="index 3" w:semiHidden="1" w:unhideWhenUsed="1"/>
-    <w:lsdException w:name="index 4" w:semiHidden="1" w:unhideWhenUsed="1"/>
-    <w:lsdException w:name="index 5" w:semiHidden="1" w:unhideWhenUsed="1"/>
-    <w:lsdException w:name="index 6" w:semiHidden="1" w:unhideWhenUsed="1"/>
-    <w:lsdException w:name="index 7" w:semiHidden="1" w:unhideWhenUsed="1"/>
-    <w:lsdException w:name="index 8" w:semiHidden="1" w:unhideWhenUsed="1"/>
-    <w:lsdException w:name="index 9" w:semiHidden="1" w:unhideWhenUsed="1"/>
-    <w:lsdException w:name="toc 1" w:semiHidden="1" w:uiPriority="39" w:unhideWhenUsed="1"/>
-    <w:lsdException w:name="toc 2" w:semiHidden="1" w:uiPriority="39" w:unhideWhenUsed="1"/>
-    <w:lsdException w:name="toc 3" w:semiHidden="1" w:uiPriority="39" w:unhideWhenUsed="1"/>
-    <w:lsdException w:name="toc 4" w:semiHidden="1" w:uiPriority="39" w:unhideWhenUsed="1"/>
-    <w:lsdException w:name="toc 5" w:semiHidden="1" w:uiPriority="39" w:unhideWhenUsed="1"/>
-    <w:lsdException w:name="toc 6" w:semiHidden="1" w:uiPriority="39" w:unhideWhenUsed="1"/>
-    <w:lsdException w:name="toc 7" w:semiHidden="1" w:uiPriority="39" w:unhideWhenUsed="1"/>
-    <w:lsdException w:name="toc 8" w:semiHidden="1" w:uiPriority="39" w:unhideWhenUsed="1"/>
-    <w:lsdException w:name="toc 9" w:semiHidden="1" w:uiPriority="39" w:unhideWhenUsed="1"/>
-    <w:lsdException w:name="Normal Indent" w:semiHidden="1" w:unhideWhenUsed="1"/>
-    <w:lsdException w:name="footnote text" w:semiHidden="1" w:unhideWhenUsed="1"/>
-    <w:lsdException w:name="annotation text" w:semiHidden="1" w:unhideWhenUsed="1"/>
-    <w:lsdException w:name="header" w:semiHidden="1" w:unhideWhenUsed="1"/>
-    <w:lsdException w:name="footer" w:semiHidden="1" w:unhideWhenUsed="1"/>
-    <w:lsdException w:name="index heading" w:semiHidden="1" w:unhideWhenUsed="1"/>
-    <w:lsdException w:name="caption" w:semiHidden="1" w:uiPriority="35" w:unhideWhenUsed="1" w:qFormat="1"/>
-    <w:lsdException w:name="table of figures" w:semiHidden="1" w:unhideWhenUsed="1"/>
-    <w:lsdException w:name="envelope address" w:semiHidden="1" w:unhideWhenUsed="1"/>
-    <w:lsdException w:name="envelope return" w:semiHidden="1" w:unhideWhenUsed="1"/>
-    <w:lsdException w:name="footnote reference" w:semiHidden="1" w:unhideWhenUsed="1"/>
-    <w:lsdException w:name="annotation reference" w:semiHidden="1" w:unhideWhenUsed="1"/>
-    <w:lsdException w:name="line number" w:semiHidden="1" w:unhideWhenUsed="1"/>
-    <w:lsdException w:name="page number" w:semiHidden="1" w:unhideWhenUsed="1"/>
-    <w:lsdException w:name="endnote reference" w:semiHidden="1" w:unhideWhenUsed="1"/>
-    <w:lsdException w:name="endnote text" w:semiHidden="1" w:unhideWhenUsed="1"/>
-    <w:lsdException w:name="table of authorities" w:semiHidden="1" w:unhideWhenUsed="1"/>
-    <w:lsdException w:name="macro" w:semiHidden="1" w:unhideWhenUsed="1"/>
-    <w:lsdException w:name="toa heading" w:semiHidden="1" w:unhideWhenUsed="1"/>
-    <w:lsdException w:name="List" w:semiHidden="1" w:unhideWhenUsed="1"/>
-    <w:lsdException w:name="List Bullet" w:semiHidden="1" w:unhideWhenUsed="1"/>
-    <w:lsdException w:name="List Number" w:semiHidden="1" w:unhideWhenUsed="1"/>
-    <w:lsdException w:name="List 2" w:semiHidden="1" w:unhideWhenUsed="1"/>
-    <w:lsdException w:name="List 3" w:semiHidden="1" w:unhideWhenUsed="1"/>
-    <w:lsdException w:name="List 4" w:semiHidden="1" w:unhideWhenUsed="1"/>
-    <w:lsdException w:name="List 5" w:semiHidden="1" w:unhideWhenUsed="1"/>
-    <w:lsdException w:name="List Bullet 2" w:semiHidden="1" w:unhideWhenUsed="1"/>
-    <w:lsdException w:name="List Bullet 3" w:semiHidden="1" w:unhideWhenUsed="1"/>
-    <w:lsdException w:name="List Bullet 4" w:semiHidden="1" w:unhideWhenUsed="1"/>
-    <w:lsdException w:name="List Bullet 5" w:semiHidden="1" w:unhideWhenUsed="1"/>
-    <w:lsdException w:name="List Number 2" w:semiHidden="1" w:unhideWhenUsed="1"/>
-    <w:lsdException w:name="List Number 3" w:semiHidden="1" w:unhideWhenUsed="1"/>
-    <w:lsdException w:name="List Number 4" w:semiHidden="1" w:unhideWhenUsed="1"/>
-    <w:lsdException w:name="List Number 5" w:semiHidden="1" w:unhideWhenUsed="1"/>
-    <w:lsdException w:name="Title" w:uiPriority="10" w:qFormat="1"/>
-    <w:lsdException w:name="Closing" w:semiHidden="1" w:unhideWhenUsed="1"/>
-    <w:lsdException w:name="Signature" w:semiHidden="1" w:unhideWhenUsed="1"/>
-    <w:lsdException w:name="Default Paragraph Font" w:semiHidden="1" w:uiPriority="1" w:unhideWhenUsed="1"/>
-    <w:lsdException w:name="Body Text" w:semiHidden="1" w:unhideWhenUsed="1"/>
-    <w:lsdException w:name="Body Text Indent" w:semiHidden="1" w:unhideWhenUsed="1"/>
-    <w:lsdException w:name="List Continue" w:semiHidden="1" w:unhideWhenUsed="1"/>
-    <w:lsdException w:name="List Continue 2" w:semiHidden="1" w:unhideWhenUsed="1"/>
-    <w:lsdException w:name="List Continue 3" w:semiHidden="1" w:unhideWhenUsed="1"/>
-    <w:lsdException w:name="List Continue 4" w:semiHidden="1" w:unhideWhenUsed="1"/>
-    <w:lsdException w:name="List Continue 5" w:semiHidden="1" w:unhideWhenUsed="1"/>
-    <w:lsdException w:name="Message Header" w:semiHidden="1" w:unhideWhenUsed="1"/>
-    <w:lsdException w:name="Subtitle" w:uiPriority="11" w:qFormat="1"/>
-    <w:lsdException w:name="Salutation" w:semiHidden="1" w:unhideWhenUsed="1"/>
-    <w:lsdException w:name="Date" w:semiHidden="1" w:unhideWhenUsed="1"/>
-    <w:lsdException w:name="Body Text First Indent" w:semiHidden="1" w:unhideWhenUsed="1"/>
-    <w:lsdException w:name="Body Text First Indent 2" w:semiHidden="1" w:unhideWhenUsed="1"/>
-    <w:lsdException w:name="Note Heading" w:semiHidden="1" w:unhideWhenUsed="1"/>
-    <w:lsdException w:name="Body Text 2" w:semiHidden="1" w:unhideWhenUsed="1"/>
-    <w:lsdException w:name="Body Text 3" w:semiHidden="1" w:unhideWhenUsed="1"/>
-    <w:lsdException w:name="Body Text Indent 2" w:semiHidden="1" w:unhideWhenUsed="1"/>
-    <w:lsdException w:name="Body Text Indent 3" w:semiHidden="1" w:unhideWhenUsed="1"/>
-    <w:lsdException w:name="Block Text" w:semiHidden="1" w:unhideWhenUsed="1"/>
-    <w:lsdException w:name="Hyperlink" w:semiHidden="1" w:unhideWhenUsed="1"/>
-    <w:lsdException w:name="FollowedHyperlink" w:semiHidden="1" w:unhideWhenUsed="1"/>
-    <w:lsdException w:name="Strong" w:uiPriority="22" w:qFormat="1"/>
-    <w:lsdException w:name="Emphasis" w:uiPriority="20" w:qFormat="1"/>
-    <w:lsdException w:name="Document Map" w:semiHidden="1" w:unhideWhenUsed="1"/>
-    <w:lsdException w:name="Plain Text" w:semiHidden="1" w:unhideWhenUsed="1"/>
-    <w:lsdException w:name="E-mail Signature" w:semiHidden="1" w:unhideWhenUsed="1"/>
-    <w:lsdException w:name="HTML Top of Form" w:semiHidden="1" w:unhideWhenUsed="1"/>
-    <w:lsdException w:name="HTML Bottom of Form" w:semiHidden="1" w:unhideWhenUsed="1"/>
-    <w:lsdException w:name="Normal (Web)" w:semiHidden="1" w:unhideWhenUsed="1"/>
-    <w:lsdException w:name="HTML Acronym" w:semiHidden="1" w:unhideWhenUsed="1"/>
-    <w:lsdException w:name="HTML Address" w:semiHidden="1" w:unhideWhenUsed="1"/>
-    <w:lsdException w:name="HTML Cite" w:semiHidden="1" w:unhideWhenUsed="1"/>
-    <w:lsdException w:name="HTML Code" w:semiHidden="1" w:unhideWhenUsed="1"/>
-    <w:lsdException w:name="HTML Definition" w:semiHidden="1" w:unhideWhenUsed="1"/>
-    <w:lsdException w:name="HTML Keyboard" w:semiHidden="1" w:unhideWhenUsed="1"/>
-    <w:lsdException w:name="HTML Preformatted" w:semiHidden="1" w:unhideWhenUsed="1"/>
-    <w:lsdException w:name="HTML Sample" w:semiHidden="1" w:unhideWhenUsed="1"/>
-    <w:lsdException w:name="HTML Typewriter" w:semiHidden="1" w:unhideWhenUsed="1"/>
-    <w:lsdException w:name="HTML Variable" w:semiHidden="1" w:unhideWhenUsed="1"/>
-    <w:lsdException w:name="Normal Table" w:semiHidden="1" w:unhideWhenUsed="1"/>
-    <w:lsdException w:name="annotation subject" w:semiHidden="1" w:unhideWhenUsed="1"/>
-    <w:lsdException w:name="No List" w:semiHidden="1" w:unhideWhenUsed="1"/>
-    <w:lsdException w:name="Outline List 1" w:semiHidden="1" w:unhideWhenUsed="1"/>
-    <w:lsdException w:name="Outline List 2" w:semiHidden="1" w:unhideWhenUsed="1"/>
-    <w:lsdException w:name="Outline List 3" w:semiHidden="1" w:unhideWhenUsed="1"/>
-    <w:lsdException w:name="Table Simple 1" w:semiHidden="1" w:unhideWhenUsed="1"/>
-    <w:lsdException w:name="Table Simple 2" w:semiHidden="1" w:unhideWhenUsed="1"/>
-    <w:lsdException w:name="Table Simple 3" w:semiHidden="1" w:unhideWhenUsed="1"/>
-    <w:lsdException w:name="Table Classic 1" w:semiHidden="1" w:unhideWhenUsed="1"/>
-    <w:lsdException w:name="Table Classic 2" w:semiHidden="1" w:unhideWhenUsed="1"/>
-    <w:lsdException w:name="Table Classic 3" w:semiHidden="1" w:unhideWhenUsed="1"/>
-    <w:lsdException w:name="Table Classic 4" w:semiHidden="1" w:unhideWhenUsed="1"/>
-    <w:lsdException w:name="Table Colorful 1" w:semiHidden="1" w:unhideWhenUsed="1"/>
-    <w:lsdException w:name="Table Colorful 2" w:semiHidden="1" w:unhideWhenUsed="1"/>
-    <w:lsdException w:name="Table Colorful 3" w:semiHidden="1" w:unhideWhenUsed="1"/>
-    <w:lsdException w:name="Table Columns 1" w:semiHidden="1" w:unhideWhenUsed="1"/>
-    <w:lsdException w:name="Table Columns 2" w:semiHidden="1" w:unhideWhenUsed="1"/>
-    <w:lsdException w:name="Table Columns 3" w:semiHidden="1" w:unhideWhenUsed="1"/>
-    <w:lsdException w:name="Table Columns 4" w:semiHidden="1" w:unhideWhenUsed="1"/>
-    <w:lsdException w:name="Table Columns 5" w:semiHidden="1" w:unhideWhenUsed="1"/>
-    <w:lsdException w:name="Table Grid 1" w:semiHidden="1" w:unhideWhenUsed="1"/>
-    <w:lsdException w:name="Table Grid 2" w:semiHidden="1" w:unhideWhenUsed="1"/>
-    <w:lsdException w:name="Table Grid 3" w:semiHidden="1" w:unhideWhenUsed="1"/>
-    <w:lsdException w:name="Table Grid 4" w:semiHidden="1" w:unhideWhenUsed="1"/>
-    <w:lsdException w:name="Table Grid 5" w:semiHidden="1" w:unhideWhenUsed="1"/>
-    <w:lsdException w:name="Table Grid 6" w:semiHidden="1" w:unhideWhenUsed="1"/>
-    <w:lsdException w:name="Table Grid 7" w:semiHidden="1" w:unhideWhenUsed="1"/>
-    <w:lsdException w:name="Table Grid 8" w:semiHidden="1" w:unhideWhenUsed="1"/>
-    <w:lsdException w:name="Table List 1" w:semiHidden="1" w:unhideWhenUsed="1"/>
-    <w:lsdException w:name="Table List 2" w:semiHidden="1" w:unhideWhenUsed="1"/>
-    <w:lsdException w:name="Table List 3" w:semiHidden="1" w:unhideWhenUsed="1"/>
-    <w:lsdException w:name="Table List 4" w:semiHidden="1" w:unhideWhenUsed="1"/>
-    <w:lsdException w:name="Table List 5" w:semiHidden="1" w:unhideWhenUsed="1"/>
-    <w:lsdException w:name="Table List 6" w:semiHidden="1" w:unhideWhenUsed="1"/>
-    <w:lsdException w:name="Table List 7" w:semiHidden="1" w:unhideWhenUsed="1"/>
-    <w:lsdException w:name="Table List 8" w:semiHidden="1" w:unhideWhenUsed="1"/>
-    <w:lsdException w:name="Table 3D effects 1" w:semiHidden="1" w:unhideWhenUsed="1"/>
-    <w:lsdException w:name="Table 3D effects 2" w:semiHidden="1" w:unhideWhenUsed="1"/>
-    <w:lsdException w:name="Table 3D effects 3" w:semiHidden="1" w:unhideWhenUsed="1"/>
-    <w:lsdException w:name="Table Contemporary" w:semiHidden="1" w:unhideWhenUsed="1"/>
-    <w:lsdException w:name="Table Elegant" w:semiHidden="1" w:unhideWhenUsed="1"/>
-    <w:lsdException w:name="Table Professional" w:semiHidden="1" w:unhideWhenUsed="1"/>
-    <w:lsdException w:name="Table Subtle 1" w:semiHidden="1" w:unhideWhenUsed="1"/>
-    <w:lsdException w:name="Table Subtle 2" w:semiHidden="1" w:unhideWhenUsed="1"/>
-    <w:lsdException w:name="Table Web 1" w:semiHidden="1" w:unhideWhenUsed="1"/>
-    <w:lsdException w:name="Table Web 2" w:semiHidden="1" w:unhideWhenUsed="1"/>
-    <w:lsdException w:name="Table Web 3" w:semiHidden="1" w:unhideWhenUsed="1"/>
-    <w:lsdException w:name="Balloon Text" w:semiHidden="1" w:unhideWhenUsed="1"/>
-    <w:lsdException w:name="Table Grid" w:uiPriority="39"/>
-    <w:lsdException w:name="Table Theme" w:semiHidden="1" w:unhideWhenUsed="1"/>
-    <w:lsdException w:name="Placeholder Text" w:semiHidden="1"/>
-    <w:lsdException w:name="No Spacing" w:uiPriority="1" w:qFormat="1"/>
-    <w:lsdException w:name="Light Shading" w:uiPriority="60"/>
-    <w:lsdException w:name="Light List" w:uiPriority="61"/>
-    <w:lsdException w:name="Light Grid" w:uiPriority="62"/>
-    <w:lsdException w:name="Medium Shading 1" w:uiPriority="63"/>
-    <w:lsdException w:name="Medium Shading 2" w:uiPriority="64"/>
-    <w:lsdException w:name="Medium List 1" w:uiPriority="65"/>
-    <w:lsdException w:name="Medium List 2" w:uiPriority="66"/>
-    <w:lsdException w:name="Medium Grid 1" w:uiPriority="67"/>
-    <w:lsdException w:name="Medium Grid 2" w:uiPriority="68"/>
-    <w:lsdException w:name="Medium Grid 3" w:uiPriority="69"/>
-    <w:lsdException w:name="Dark List" w:uiPriority="70"/>
-    <w:lsdException w:name="Colorful Shading" w:uiPriority="71"/>
-    <w:lsdException w:name="Colorful List" w:uiPriority="72"/>
-    <w:lsdException w:name="Colorful Grid" w:uiPriority="73"/>
-    <w:lsdException w:name="Light Shading Accent 1" w:uiPriority="60"/>
-    <w:lsdException w:name="Light List Accent 1" w:uiPriority="61"/>
-    <w:lsdException w:name="Light Grid Accent 1" w:uiPriority="62"/>
-    <w:lsdException w:name="Medium Shading 1 Accent 1" w:uiPriority="63"/>
-    <w:lsdException w:name="Medium Shading 2 Accent 1" w:uiPriority="64"/>
-    <w:lsdException w:name="Medium List 1 Accent 1" w:uiPriority="65"/>
-    <w:lsdException w:name="Revision" w:semiHidden="1"/>
-    <w:lsdException w:name="List Paragraph" w:uiPriority="34" w:qFormat="1"/>
-    <w:lsdException w:name="Quote" w:uiPriority="29" w:qFormat="1"/>
-    <w:lsdException w:name="Intense Quote" w:uiPriority="30" w:qFormat="1"/>
-    <w:lsdException w:name="Medium List 2 Accent 1" w:uiPriority="66"/>
-    <w:lsdException w:name="Medium Grid 1 Accent 1" w:uiPriority="67"/>
-    <w:lsdException w:name="Medium Grid 2 Accent 1" w:uiPriority="68"/>
-    <w:lsdException w:name="Medium Grid 3 Accent 1" w:uiPriority="69"/>
-    <w:lsdException w:name="Dark List Accent 1" w:uiPriority="70"/>
-    <w:lsdException w:name="Colorful Shading Accent 1" w:uiPriority="71"/>
-    <w:lsdException w:name="Colorful List Accent 1" w:uiPriority="72"/>
-    <w:lsdException w:name="Colorful Grid Accent 1" w:uiPriority="73"/>
-    <w:lsdException w:name="Light Shading Accent 2" w:uiPriority="60"/>
-    <w:lsdException w:name="Light List Accent 2" w:uiPriority="61"/>
-    <w:lsdException w:name="Light Grid Accent 2" w:uiPriority="62"/>
-    <w:lsdException w:name="Medium Shading 1 Accent 2" w:uiPriority="63"/>
-    <w:lsdException w:name="Medium Shading 2 Accent 2" w:uiPriority="64"/>
-    <w:lsdException w:name="Medium List 1 Accent 2" w:uiPriority="65"/>
-    <w:lsdException w:name="Medium List 2 Accent 2" w:uiPriority="66"/>
-    <w:lsdException w:name="Medium Grid 1 Accent 2" w:uiPriority="67"/>
-    <w:lsdException w:name="Medium Grid 2 Accent 2" w:uiPriority="68"/>
-    <w:lsdException w:name="Medium Grid 3 Accent 2" w:uiPriority="69"/>
-    <w:lsdException w:name="Dark List Accent 2" w:uiPriority="70"/>
-    <w:lsdException w:name="Colorful Shading Accent 2" w:uiPriority="71"/>
-    <w:lsdException w:name="Colorful List Accent 2" w:uiPriority="72"/>
-    <w:lsdException w:name="Colorful Grid Accent 2" w:uiPriority="73"/>
-    <w:lsdException w:name="Light Shading Accent 3" w:uiPriority="60"/>
-    <w:lsdException w:name="Light List Accent 3" w:uiPriority="61"/>
-    <w:lsdException w:name="Light Grid Accent 3" w:uiPriority="62"/>
-    <w:lsdException w:name="Medium Shading 1 Accent 3" w:uiPriority="63"/>
-    <w:lsdException w:name="Medium Shading 2 Accent 3" w:uiPriority="64"/>
-    <w:lsdException w:name="Medium List 1 Accent 3" w:uiPriority="65"/>
-    <w:lsdException w:name="Medium List 2 Accent 3" w:uiPriority="66"/>
-    <w:lsdException w:name="Medium Grid 1 Accent 3" w:uiPriority="67"/>
-    <w:lsdException w:name="Medium Grid 2 Accent 3" w:uiPriority="68"/>
-    <w:lsdException w:name="Medium Grid 3 Accent 3" w:uiPriority="69"/>
-    <w:lsdException w:name="Dark List Accent 3" w:uiPriority="70"/>
-    <w:lsdException w:name="Colorful Shading Accent 3" w:uiPriority="71"/>
-    <w:lsdException w:name="Colorful List Accent 3" w:uiPriority="72"/>
-    <w:lsdException w:name="Colorful Grid Accent 3" w:uiPriority="73"/>
-    <w:lsdException w:name="Light Shading Accent 4" w:uiPriority="60"/>
-    <w:lsdException w:name="Light List Accent 4" w:uiPriority="61"/>
-    <w:lsdException w:name="Light Grid Accent 4" w:uiPriority="62"/>
-    <w:lsdException w:name="Medium Shading 1 Accent 4" w:uiPriority="63"/>
-    <w:lsdException w:name="Medium Shading 2 Accent 4" w:uiPriority="64"/>
-    <w:lsdException w:name="Medium List 1 Accent 4" w:uiPriority="65"/>
-    <w:lsdException w:name="Medium List 2 Accent 4" w:uiPriority="66"/>
-    <w:lsdException w:name="Medium Grid 1 Accent 4" w:uiPriority="67"/>
-    <w:lsdException w:name="Medium Grid 2 Accent 4" w:uiPriority="68"/>
-    <w:lsdException w:name="Medium Grid 3 Accent 4" w:uiPriority="69"/>
-    <w:lsdException w:name="Dark List Accent 4" w:uiPriority="70"/>
-    <w:lsdException w:name="Colorful Shading Accent 4" w:uiPriority="71"/>
-    <w:lsdException w:name="Colorful List Accent 4" w:uiPriority="72"/>
-    <w:lsdException w:name="Colorful Grid Accent 4" w:uiPriority="73"/>
-    <w:lsdException w:name="Light Shading Accent 5" w:uiPriority="60"/>
-    <w:lsdException w:name="Light List Accent 5" w:uiPriority="61"/>
-    <w:lsdException w:name="Light Grid Accent 5" w:uiPriority="62"/>
-    <w:lsdException w:name="Medium Shading 1 Accent 5" w:uiPriority="63"/>
-    <w:lsdException w:name="Medium Shading 2 Accent 5" w:uiPriority="64"/>
-    <w:lsdException w:name="Medium List 1 Accent 5" w:uiPriority="65"/>
-    <w:lsdException w:name="Medium List 2 Accent 5" w:uiPriority="66"/>
-    <w:lsdException w:name="Medium Grid 1 Accent 5" w:uiPriority="67"/>
-    <w:lsdException w:name="Medium Grid 2 Accent 5" w:uiPriority="68"/>
-    <w:lsdException w:name="Medium Grid 3 Accent 5" w:uiPriority="69"/>
-    <w:lsdException w:name="Dark List Accent 5" w:uiPriority="70"/>
-    <w:lsdException w:name="Colorful Shading Accent 5" w:uiPriority="71"/>
-    <w:lsdException w:name="Colorful List Accent 5" w:uiPriority="72"/>
-    <w:lsdException w:name="Colorful Grid Accent 5" w:uiPriority="73"/>
-    <w:lsdException w:name="Light Shading Accent 6" w:uiPriority="60"/>
-    <w:lsdException w:name="Light List Accent 6" w:uiPriority="61"/>
-    <w:lsdException w:name="Light Grid Accent 6" w:uiPriority="62"/>
-    <w:lsdException w:name="Medium Shading 1 Accent 6" w:uiPriority="63"/>
-    <w:lsdException w:name="Medium Shading 2 Accent 6" w:uiPriority="64"/>
-    <w:lsdException w:name="Medium List 1 Accent 6" w:uiPriority="65"/>
-    <w:lsdException w:name="Medium List 2 Accent 6" w:uiPriority="66"/>
-    <w:lsdException w:name="Medium Grid 1 Accent 6" w:uiPriority="67"/>
-    <w:lsdException w:name="Medium Grid 2 Accent 6" w:uiPriority="68"/>
-    <w:lsdException w:name="Medium Grid 3 Accent 6" w:uiPriority="69"/>
-    <w:lsdException w:name="Dark List Accent 6" w:uiPriority="70"/>
-    <w:lsdException w:name="Colorful Shading Accent 6" w:uiPriority="71"/>
-    <w:lsdException w:name="Colorful List Accent 6" w:uiPriority="72"/>
-    <w:lsdException w:name="Colorful Grid Accent 6" w:uiPriority="73"/>
-    <w:lsdException w:name="Subtle Emphasis" w:uiPriority="19" w:qFormat="1"/>
-    <w:lsdException w:name="Intense Emphasis" w:uiPriority="21" w:qFormat="1"/>
-    <w:lsdException w:name="Subtle Reference" w:uiPriority="31" w:qFormat="1"/>
-    <w:lsdException w:name="Intense Reference" w:uiPriority="32" w:qFormat="1"/>
-    <w:lsdException w:name="Book Title" w:uiPriority="33" w:qFormat="1"/>
-    <w:lsdException w:name="Bibliography" w:semiHidden="1" w:uiPriority="37" w:unhideWhenUsed="1"/>
-    <w:lsdException w:name="TOC Heading" w:semiHidden="1" w:uiPriority="39" w:unhideWhenUsed="1" w:qFormat="1"/>
-    <w:lsdException w:name="Plain Table 1" w:uiPriority="41"/>
-    <w:lsdException w:name="Plain Table 2" w:uiPriority="42"/>
-    <w:lsdException w:name="Plain Table 3" w:uiPriority="43"/>
-    <w:lsdException w:name="Plain Table 4" w:uiPriority="44"/>
-    <w:lsdException w:name="Plain Table 5" w:uiPriority="45"/>
-    <w:lsdException w:name="Grid Table Light" w:uiPriority="40"/>
-    <w:lsdException w:name="Grid Table 1 Light" w:uiPriority="46"/>
-    <w:lsdException w:name="Grid Table 2" w:uiPriority="47"/>
-    <w:lsdException w:name="Grid Table 3" w:uiPriority="48"/>
-    <w:lsdException w:name="Grid Table 4" w:uiPriority="49"/>
-    <w:lsdException w:name="Grid Table 5 Dark" w:uiPriority="50"/>
-    <w:lsdException w:name="Grid Table 6 Colorful" w:uiPriority="51"/>
-    <w:lsdException w:name="Grid Table 7 Colorful" w:uiPriority="52"/>
-    <w:lsdException w:name="Grid Table 1 Light Accent 1" w:uiPriority="46"/>
-    <w:lsdException w:name="Grid Table 2 Accent 1" w:uiPriority="47"/>
-    <w:lsdException w:name="Grid Table 3 Accent 1" w:uiPriority="48"/>
-    <w:lsdException w:name="Grid Table 4 Accent 1" w:uiPriority="49"/>
-    <w:lsdException w:name="Grid Table 5 Dark Accent 1" w:uiPriority="50"/>
-    <w:lsdException w:name="Grid Table 6 Colorful Accent 1" w:uiPriority="51"/>
-    <w:lsdException w:name="Grid Table 7 Colorful Accent 1" w:uiPriority="52"/>
-    <w:lsdException w:name="Grid Table 1 Light Accent 2" w:uiPriority="46"/>
-    <w:lsdException w:name="Grid Table 2 Accent 2" w:uiPriority="47"/>
-    <w:lsdException w:name="Grid Table 3 Accent 2" w:uiPriority="48"/>
-    <w:lsdException w:name="Grid Table 4 Accent 2" w:uiPriority="49"/>
-    <w:lsdException w:name="Grid Table 5 Dark Accent 2" w:uiPriority="50"/>
-    <w:lsdException w:name="Grid Table 6 Colorful Accent 2" w:uiPriority="51"/>
-    <w:lsdException w:name="Grid Table 7 Colorful Accent 2" w:uiPriority="52"/>
-    <w:lsdException w:name="Grid Table 1 Light Accent 3" w:uiPriority="46"/>
-    <w:lsdException w:name="Grid Table 2 Accent 3" w:uiPriority="47"/>
-    <w:lsdException w:name="Grid Table 3 Accent 3" w:uiPriority="48"/>
-    <w:lsdException w:name="Grid Table 4 Accent 3" w:uiPriority="49"/>
-    <w:lsdException w:name="Grid Table 5 Dark Accent 3" w:uiPriority="50"/>
-    <w:lsdException w:name="Grid Table 6 Colorful Accent 3" w:uiPriority="51"/>
-    <w:lsdException w:name="Grid Table 7 Colorful Accent 3" w:uiPriority="52"/>
-    <w:lsdException w:name="Grid Table 1 Light Accent 4" w:uiPriority="46"/>
-    <w:lsdException w:name="Grid Table 2 Accent 4" w:uiPriority="47"/>
-    <w:lsdException w:name="Grid Table 3 Accent 4" w:uiPriority="48"/>
-    <w:lsdException w:name="Grid Table 4 Accent 4" w:uiPriority="49"/>
-    <w:lsdException w:name="Grid Table 5 Dark Accent 4" w:uiPriority="50"/>
-    <w:lsdException w:name="Grid Table 6 Colorful Accent 4" w:uiPriority="51"/>
-    <w:lsdException w:name="Grid Table 7 Colorful Accent 4" w:uiPriority="52"/>
-    <w:lsdException w:name="Grid Table 1 Light Accent 5" w:uiPriority="46"/>
-    <w:lsdException w:name="Grid Table 2 Accent 5" w:uiPriority="47"/>
-    <w:lsdException w:name="Grid Table 3 Accent 5" w:uiPriority="48"/>
-    <w:lsdException w:name="Grid Table 4 Accent 5" w:uiPriority="49"/>
-    <w:lsdException w:name="Grid Table 5 Dark Accent 5" w:uiPriority="50"/>
-    <w:lsdException w:name="Grid Table 6 Colorful Accent 5" w:uiPriority="51"/>
-    <w:lsdException w:name="Grid Table 7 Colorful Accent 5" w:uiPriority="52"/>
-    <w:lsdException w:name="Grid Table 1 Light Accent 6" w:uiPriority="46"/>
-    <w:lsdException w:name="Grid Table 2 Accent 6" w:uiPriority="47"/>
-    <w:lsdException w:name="Grid Table 3 Accent 6" w:uiPriority="48"/>
-    <w:lsdException w:name="Grid Table 4 Accent 6" w:uiPriority="49"/>
-    <w:lsdException w:name="Grid Table 5 Dark Accent 6" w:uiPriority="50"/>
-    <w:lsdException w:name="Grid Table 6 Colorful Accent 6" w:uiPriority="51"/>
-    <w:lsdException w:name="Grid Table 7 Colorful Accent 6" w:uiPriority="52"/>
-    <w:lsdException w:name="List Table 1 Light" w:uiPriority="46"/>
-    <w:lsdException w:name="List Table 2" w:uiPriority="47"/>
-    <w:lsdException w:name="List Table 3" w:uiPriority="48"/>
-    <w:lsdException w:name="List Table 4" w:uiPriority="49"/>
-    <w:lsdException w:name="List Table 5 Dark" w:uiPriority="50"/>
-    <w:lsdException w:name="List Table 6 Colorful" w:uiPriority="51"/>
-    <w:lsdException w:name="List Table 7 Colorful" w:uiPriority="52"/>
-    <w:lsdException w:name="List Table 1 Light Accent 1" w:uiPriority="46"/>
-    <w:lsdException w:name="List Table 2 Accent 1" w:uiPriority="47"/>
-    <w:lsdException w:name="List Table 3 Accent 1" w:uiPriority="48"/>
-    <w:lsdException w:name="List Table 4 Accent 1" w:uiPriority="49"/>
-    <w:lsdException w:name="List Table 5 Dark Accent 1" w:uiPriority="50"/>
-    <w:lsdException w:name="List Table 6 Colorful Accent 1" w:uiPriority="51"/>
-    <w:lsdException w:name="List Table 7 Colorful Accent 1" w:uiPriority="52"/>
-    <w:lsdException w:name="List Table 1 Light Accent 2" w:uiPriority="46"/>
-    <w:lsdException w:name="List Table 2 Accent 2" w:uiPriority="47"/>
-    <w:lsdException w:name="List Table 3 Accent 2" w:uiPriority="48"/>
-    <w:lsdException w:name="List Table 4 Accent 2" w:uiPriority="49"/>
-    <w:lsdException w:name="List Table 5 Dark Accent 2" w:uiPriority="50"/>
-    <w:lsdException w:name="List Table 6 Colorful Accent 2" w:uiPriority="51"/>
-    <w:lsdException w:name="List Table 7 Colorful Accent 2" w:uiPriority="52"/>
-    <w:lsdException w:name="List Table 1 Light Accent 3" w:uiPriority="46"/>
-    <w:lsdException w:name="List Table 2 Accent 3" w:uiPriority="47"/>
-    <w:lsdException w:name="List Table 3 Accent 3" w:uiPriority="48"/>
-    <w:lsdException w:name="List Table 4 Accent 3" w:uiPriority="49"/>
-    <w:lsdException w:name="List Table 5 Dark Accent 3" w:uiPriority="50"/>
-    <w:lsdException w:name="List Table 6 Colorful Accent 3" w:uiPriority="51"/>
-    <w:lsdException w:name="List Table 7 Colorful Accent 3" w:uiPriority="52"/>
-    <w:lsdException w:name="List Table 1 Light Accent 4" w:uiPriority="46"/>
-    <w:lsdException w:name="List Table 2 Accent 4" w:uiPriority="47"/>
-    <w:lsdException w:name="List Table 3 Accent 4" w:uiPriority="48"/>
-    <w:lsdException w:name="List Table 4 Accent 4" w:uiPriority="49"/>
-    <w:lsdException w:name="List Table 5 Dark Accent 4" w:uiPriority="50"/>
-    <w:lsdException w:name="List Table 6 Colorful Accent 4" w:uiPriority="51"/>
-    <w:lsdException w:name="List Table 7 Colorful Accent 4" w:uiPriority="52"/>
-    <w:lsdException w:name="List Table 1 Light Accent 5" w:uiPriority="46"/>
-    <w:lsdException w:name="List Table 2 Accent 5" w:uiPriority="47"/>
-    <w:lsdException w:name="List Table 3 Accent 5" w:uiPriority="48"/>
-    <w:lsdException w:name="List Table 4 Accent 5" w:uiPriority="49"/>
-    <w:lsdException w:name="List Table 5 Dark Accent 5" w:uiPriority="50"/>
-    <w:lsdException w:name="List Table 6 Colorful Accent 5" w:uiPriority="51"/>
-    <w:lsdException w:name="List Table 7 Colorful Accent 5" w:uiPriority="52"/>
-    <w:lsdException w:name="List Table 1 Light Accent 6" w:uiPriority="46"/>
-    <w:lsdException w:name="List Table 2 Accent 6" w:uiPriority="47"/>
-    <w:lsdException w:name="List Table 3 Accent 6" w:uiPriority="48"/>
-    <w:lsdException w:name="List Table 4 Accent 6" w:uiPriority="49"/>
-    <w:lsdException w:name="List Table 5 Dark Accent 6" w:uiPriority="50"/>
-    <w:lsdException w:name="List Table 6 Colorful Accent 6" w:uiPriority="51"/>
-    <w:lsdException w:name="List Table 7 Colorful Accent 6" w:uiPriority="52"/>
+  <w:latentStyles w:defLockedState="0" w:defUIPriority="99" w:defSemiHidden="1" w:defUnhideWhenUsed="1" w:defQFormat="0" w:count="276">
+    <w:lsdException w:name="Normal" w:semiHidden="0" w:uiPriority="0" w:unhideWhenUsed="0" w:qFormat="1"/>
+    <w:lsdException w:name="heading 1" w:semiHidden="0" w:uiPriority="9" w:unhideWhenUsed="0" w:qFormat="1"/>
+    <w:lsdException w:name="heading 2" w:uiPriority="9" w:qFormat="1"/>
+    <w:lsdException w:name="heading 3" w:uiPriority="9" w:qFormat="1"/>
+    <w:lsdException w:name="heading 4" w:uiPriority="9" w:qFormat="1"/>
+    <w:lsdException w:name="heading 5" w:uiPriority="9" w:qFormat="1"/>
+    <w:lsdException w:name="heading 6" w:uiPriority="9" w:qFormat="1"/>
+    <w:lsdException w:name="heading 7" w:uiPriority="9" w:qFormat="1"/>
+    <w:lsdException w:name="heading 8" w:uiPriority="9" w:qFormat="1"/>
+    <w:lsdException w:name="heading 9" w:uiPriority="9" w:qFormat="1"/>
+    <w:lsdException w:name="toc 1" w:uiPriority="39"/>
+    <w:lsdException w:name="toc 2" w:uiPriority="39"/>
+    <w:lsdException w:name="toc 3" w:uiPriority="39"/>
+    <w:lsdException w:name="toc 4" w:uiPriority="39"/>
+    <w:lsdException w:name="toc 5" w:uiPriority="39"/>
+    <w:lsdException w:name="toc 6" w:uiPriority="39"/>
+    <w:lsdException w:name="toc 7" w:uiPriority="39"/>
+    <w:lsdException w:name="toc 8" w:uiPriority="39"/>
+    <w:lsdException w:name="toc 9" w:uiPriority="39"/>
+    <w:lsdException w:name="caption" w:uiPriority="35" w:qFormat="1"/>
+    <w:lsdException w:name="Title" w:semiHidden="0" w:uiPriority="10" w:unhideWhenUsed="0" w:qFormat="1"/>
+    <w:lsdException w:name="Default Paragraph Font" w:uiPriority="1"/>
+    <w:lsdException w:name="Subtitle" w:semiHidden="0" w:uiPriority="11" w:unhideWhenUsed="0" w:qFormat="1"/>
+    <w:lsdException w:name="Strong" w:semiHidden="0" w:uiPriority="22" w:unhideWhenUsed="0" w:qFormat="1"/>
+    <w:lsdException w:name="Emphasis" w:semiHidden="0" w:uiPriority="20" w:unhideWhenUsed="0" w:qFormat="1"/>
+    <w:lsdException w:name="Table Grid" w:semiHidden="0" w:uiPriority="39" w:unhideWhenUsed="0"/>
+    <w:lsdException w:name="Note Level 1" w:semiHidden="0" w:unhideWhenUsed="0"/>
+    <w:lsdException w:name="Note Level 2" w:semiHidden="0" w:unhideWhenUsed="0"/>
+    <w:lsdException w:name="Note Level 3" w:semiHidden="0" w:unhideWhenUsed="0"/>
+    <w:lsdException w:name="Note Level 4" w:semiHidden="0" w:unhideWhenUsed="0"/>
+    <w:lsdException w:name="Note Level 5" w:semiHidden="0" w:unhideWhenUsed="0"/>
+    <w:lsdException w:name="Note Level 6" w:semiHidden="0" w:unhideWhenUsed="0"/>
+    <w:lsdException w:name="Note Level 7" w:semiHidden="0" w:unhideWhenUsed="0"/>
+    <w:lsdException w:name="Note Level 8" w:semiHidden="0" w:unhideWhenUsed="0"/>
+    <w:lsdException w:name="Note Level 9" w:semiHidden="0" w:unhideWhenUsed="0"/>
+    <w:lsdException w:name="Placeholder Text" w:unhideWhenUsed="0"/>
+    <w:lsdException w:name="No Spacing" w:semiHidden="0" w:uiPriority="1" w:unhideWhenUsed="0" w:qFormat="1"/>
+    <w:lsdException w:name="Light Shading" w:semiHidden="0" w:uiPriority="60" w:unhideWhenUsed="0"/>
+    <w:lsdException w:name="Light List" w:semiHidden="0" w:uiPriority="61" w:unhideWhenUsed="0"/>
+    <w:lsdException w:name="Light Grid" w:semiHidden="0" w:uiPriority="62" w:unhideWhenUsed="0"/>
+    <w:lsdException w:name="Medium Shading 1" w:semiHidden="0" w:uiPriority="63" w:unhideWhenUsed="0"/>
+    <w:lsdException w:name="Medium Shading 2" w:semiHidden="0" w:uiPriority="64" w:unhideWhenUsed="0"/>
+    <w:lsdException w:name="Medium List 1" w:semiHidden="0" w:uiPriority="65" w:unhideWhenUsed="0"/>
+    <w:lsdException w:name="Medium List 2" w:semiHidden="0" w:uiPriority="66" w:unhideWhenUsed="0"/>
+    <w:lsdException w:name="Medium Grid 1" w:semiHidden="0" w:uiPriority="67" w:unhideWhenUsed="0"/>
+    <w:lsdException w:name="Medium Grid 2" w:semiHidden="0" w:uiPriority="68" w:unhideWhenUsed="0"/>
+    <w:lsdException w:name="Medium Grid 3" w:semiHidden="0" w:uiPriority="69" w:unhideWhenUsed="0"/>
+    <w:lsdException w:name="Dark List" w:semiHidden="0" w:uiPriority="70" w:unhideWhenUsed="0"/>
+    <w:lsdException w:name="Colorful Shading" w:semiHidden="0" w:uiPriority="71" w:unhideWhenUsed="0"/>
+    <w:lsdException w:name="Colorful List" w:semiHidden="0" w:uiPriority="72" w:unhideWhenUsed="0"/>
+    <w:lsdException w:name="Colorful Grid" w:semiHidden="0" w:uiPriority="73" w:unhideWhenUsed="0"/>
+    <w:lsdException w:name="Light Shading Accent 1" w:semiHidden="0" w:uiPriority="60" w:unhideWhenUsed="0"/>
+    <w:lsdException w:name="Light List Accent 1" w:semiHidden="0" w:uiPriority="61" w:unhideWhenUsed="0"/>
+    <w:lsdException w:name="Light Grid Accent 1" w:semiHidden="0" w:uiPriority="62" w:unhideWhenUsed="0"/>
+    <w:lsdException w:name="Medium Shading 1 Accent 1" w:semiHidden="0" w:uiPriority="63" w:unhideWhenUsed="0"/>
+    <w:lsdException w:name="Medium Shading 2 Accent 1" w:semiHidden="0" w:uiPriority="64" w:unhideWhenUsed="0"/>
+    <w:lsdException w:name="Medium List 1 Accent 1" w:semiHidden="0" w:uiPriority="65" w:unhideWhenUsed="0"/>
+    <w:lsdException w:name="Revision" w:unhideWhenUsed="0"/>
+    <w:lsdException w:name="List Paragraph" w:semiHidden="0" w:uiPriority="34" w:unhideWhenUsed="0" w:qFormat="1"/>
+    <w:lsdException w:name="Quote" w:semiHidden="0" w:uiPriority="29" w:unhideWhenUsed="0" w:qFormat="1"/>
+    <w:lsdException w:name="Intense Quote" w:semiHidden="0" w:uiPriority="30" w:unhideWhenUsed="0" w:qFormat="1"/>
+    <w:lsdException w:name="Medium List 2 Accent 1" w:semiHidden="0" w:uiPriority="66" w:unhideWhenUsed="0"/>
+    <w:lsdException w:name="Medium Grid 1 Accent 1" w:semiHidden="0" w:uiPriority="67" w:unhideWhenUsed="0"/>
+    <w:lsdException w:name="Medium Grid 2 Accent 1" w:semiHidden="0" w:uiPriority="68" w:unhideWhenUsed="0"/>
+    <w:lsdException w:name="Medium Grid 3 Accent 1" w:semiHidden="0" w:uiPriority="69" w:unhideWhenUsed="0"/>
+    <w:lsdException w:name="Dark List Accent 1" w:semiHidden="0" w:uiPriority="70" w:unhideWhenUsed="0"/>
+    <w:lsdException w:name="Colorful Shading Accent 1" w:semiHidden="0" w:uiPriority="71" w:unhideWhenUsed="0"/>
+    <w:lsdException w:name="Colorful List Accent 1" w:semiHidden="0" w:uiPriority="72" w:unhideWhenUsed="0"/>
+    <w:lsdException w:name="Colorful Grid Accent 1" w:semiHidden="0" w:uiPriority="73" w:unhideWhenUsed="0"/>
+    <w:lsdException w:name="Light Shading Accent 2" w:semiHidden="0" w:uiPriority="60" w:unhideWhenUsed="0"/>
+    <w:lsdException w:name="Light List Accent 2" w:semiHidden="0" w:uiPriority="61" w:unhideWhenUsed="0"/>
+    <w:lsdException w:name="Light Grid Accent 2" w:semiHidden="0" w:uiPriority="62" w:unhideWhenUsed="0"/>
+    <w:lsdException w:name="Medium Shading 1 Accent 2" w:semiHidden="0" w:uiPriority="63" w:unhideWhenUsed="0"/>
+    <w:lsdException w:name="Medium Shading 2 Accent 2" w:semiHidden="0" w:uiPriority="64" w:unhideWhenUsed="0"/>
+    <w:lsdException w:name="Medium List 1 Accent 2" w:semiHidden="0" w:uiPriority="65" w:unhideWhenUsed="0"/>
+    <w:lsdException w:name="Medium List 2 Accent 2" w:semiHidden="0" w:uiPriority="66" w:unhideWhenUsed="0"/>
+    <w:lsdException w:name="Medium Grid 1 Accent 2" w:semiHidden="0" w:uiPriority="67" w:unhideWhenUsed="0"/>
+    <w:lsdException w:name="Medium Grid 2 Accent 2" w:semiHidden="0" w:uiPriority="68" w:unhideWhenUsed="0"/>
+    <w:lsdException w:name="Medium Grid 3 Accent 2" w:semiHidden="0" w:uiPriority="69" w:unhideWhenUsed="0"/>
+    <w:lsdException w:name="Dark List Accent 2" w:semiHidden="0" w:uiPriority="70" w:unhideWhenUsed="0"/>
+    <w:lsdException w:name="Colorful Shading Accent 2" w:semiHidden="0" w:uiPriority="71" w:unhideWhenUsed="0"/>
+    <w:lsdException w:name="Colorful List Accent 2" w:semiHidden="0" w:uiPriority="72" w:unhideWhenUsed="0"/>
+    <w:lsdException w:name="Colorful Grid Accent 2" w:semiHidden="0" w:uiPriority="73" w:unhideWhenUsed="0"/>
+    <w:lsdException w:name="Light Shading Accent 3" w:semiHidden="0" w:uiPriority="60" w:unhideWhenUsed="0"/>
+    <w:lsdException w:name="Light List Accent 3" w:semiHidden="0" w:uiPriority="61" w:unhideWhenUsed="0"/>
+    <w:lsdException w:name="Light Grid Accent 3" w:semiHidden="0" w:uiPriority="62" w:unhideWhenUsed="0"/>
+    <w:lsdException w:name="Medium Shading 1 Accent 3" w:semiHidden="0" w:uiPriority="63" w:unhideWhenUsed="0"/>
+    <w:lsdException w:name="Medium Shading 2 Accent 3" w:semiHidden="0" w:uiPriority="64" w:unhideWhenUsed="0"/>
+    <w:lsdException w:name="Medium List 1 Accent 3" w:semiHidden="0" w:uiPriority="65" w:unhideWhenUsed="0"/>
+    <w:lsdException w:name="Medium List 2 Accent 3" w:semiHidden="0" w:uiPriority="66" w:unhideWhenUsed="0"/>
+    <w:lsdException w:name="Medium Grid 1 Accent 3" w:semiHidden="0" w:uiPriority="67" w:unhideWhenUsed="0"/>
+    <w:lsdException w:name="Medium Grid 2 Accent 3" w:semiHidden="0" w:uiPriority="68" w:unhideWhenUsed="0"/>
+    <w:lsdException w:name="Medium Grid 3 Accent 3" w:semiHidden="0" w:uiPriority="69" w:unhideWhenUsed="0"/>
+    <w:lsdException w:name="Dark List Accent 3" w:semiHidden="0" w:uiPriority="70" w:unhideWhenUsed="0"/>
+    <w:lsdException w:name="Colorful Shading Accent 3" w:semiHidden="0" w:uiPriority="71" w:unhideWhenUsed="0"/>
+    <w:lsdException w:name="Colorful List Accent 3" w:semiHidden="0" w:uiPriority="72" w:unhideWhenUsed="0"/>
+    <w:lsdException w:name="Colorful Grid Accent 3" w:semiHidden="0" w:uiPriority="73" w:unhideWhenUsed="0"/>
+    <w:lsdException w:name="Light Shading Accent 4" w:semiHidden="0" w:uiPriority="60" w:unhideWhenUsed="0"/>
+    <w:lsdException w:name="Light List Accent 4" w:semiHidden="0" w:uiPriority="61" w:unhideWhenUsed="0"/>
+    <w:lsdException w:name="Light Grid Accent 4" w:semiHidden="0" w:uiPriority="62" w:unhideWhenUsed="0"/>
+    <w:lsdException w:name="Medium Shading 1 Accent 4" w:semiHidden="0" w:uiPriority="63" w:unhideWhenUsed="0"/>
+    <w:lsdException w:name="Medium Shading 2 Accent 4" w:semiHidden="0" w:uiPriority="64" w:unhideWhenUsed="0"/>
+    <w:lsdException w:name="Medium List 1 Accent 4" w:semiHidden="0" w:uiPriority="65" w:unhideWhenUsed="0"/>
+    <w:lsdException w:name="Medium List 2 Accent 4" w:semiHidden="0" w:uiPriority="66" w:unhideWhenUsed="0"/>
+    <w:lsdException w:name="Medium Grid 1 Accent 4" w:semiHidden="0" w:uiPriority="67" w:unhideWhenUsed="0"/>
+    <w:lsdException w:name="Medium Grid 2 Accent 4" w:semiHidden="0" w:uiPriority="68" w:unhideWhenUsed="0"/>
+    <w:lsdException w:name="Medium Grid 3 Accent 4" w:semiHidden="0" w:uiPriority="69" w:unhideWhenUsed="0"/>
+    <w:lsdException w:name="Dark List Accent 4" w:semiHidden="0" w:uiPriority="70" w:unhideWhenUsed="0"/>
+    <w:lsdException w:name="Colorful Shading Accent 4" w:semiHidden="0" w:uiPriority="71" w:unhideWhenUsed="0"/>
+    <w:lsdException w:name="Colorful List Accent 4" w:semiHidden="0" w:uiPriority="72" w:unhideWhenUsed="0"/>
+    <w:lsdException w:name="Colorful Grid Accent 4" w:semiHidden="0" w:uiPriority="73" w:unhideWhenUsed="0"/>
+    <w:lsdException w:name="Light Shading Accent 5" w:semiHidden="0" w:uiPriority="60" w:unhideWhenUsed="0"/>
+    <w:lsdException w:name="Light List Accent 5" w:semiHidden="0" w:uiPriority="61" w:unhideWhenUsed="0"/>
+    <w:lsdException w:name="Light Grid Accent 5" w:semiHidden="0" w:uiPriority="62" w:unhideWhenUsed="0"/>
+    <w:lsdException w:name="Medium Shading 1 Accent 5" w:semiHidden="0" w:uiPriority="63" w:unhideWhenUsed="0"/>
+    <w:lsdException w:name="Medium Shading 2 Accent 5" w:semiHidden="0" w:uiPriority="64" w:unhideWhenUsed="0"/>
+    <w:lsdException w:name="Medium List 1 Accent 5" w:semiHidden="0" w:uiPriority="65" w:unhideWhenUsed="0"/>
+    <w:lsdException w:name="Medium List 2 Accent 5" w:semiHidden="0" w:uiPriority="66" w:unhideWhenUsed="0"/>
+    <w:lsdException w:name="Medium Grid 1 Accent 5" w:semiHidden="0" w:uiPriority="67" w:unhideWhenUsed="0"/>
+    <w:lsdException w:name="Medium Grid 2 Accent 5" w:semiHidden="0" w:uiPriority="68" w:unhideWhenUsed="0"/>
+    <w:lsdException w:name="Medium Grid 3 Accent 5" w:semiHidden="0" w:uiPriority="69" w:unhideWhenUsed="0"/>
+    <w:lsdException w:name="Dark List Accent 5" w:semiHidden="0" w:uiPriority="70" w:unhideWhenUsed="0"/>
+    <w:lsdException w:name="Colorful Shading Accent 5" w:semiHidden="0" w:uiPriority="71" w:unhideWhenUsed="0"/>
+    <w:lsdException w:name="Colorful List Accent 5" w:semiHidden="0" w:uiPriority="72" w:unhideWhenUsed="0"/>
+    <w:lsdException w:name="Colorful Grid Accent 5" w:semiHidden="0" w:uiPriority="73" w:unhideWhenUsed="0"/>
+    <w:lsdException w:name="Light Shading Accent 6" w:semiHidden="0" w:uiPriority="60" w:unhideWhenUsed="0"/>
+    <w:lsdException w:name="Light List Accent 6" w:semiHidden="0" w:uiPriority="61" w:unhideWhenUsed="0"/>
+    <w:lsdException w:name="Light Grid Accent 6" w:semiHidden="0" w:uiPriority="62" w:unhideWhenUsed="0"/>
+    <w:lsdException w:name="Medium Shading 1 Accent 6" w:semiHidden="0" w:uiPriority="63" w:unhideWhenUsed="0"/>
+    <w:lsdException w:name="Medium Shading 2 Accent 6" w:semiHidden="0" w:uiPriority="64" w:unhideWhenUsed="0"/>
+    <w:lsdException w:name="Medium List 1 Accent 6" w:semiHidden="0" w:uiPriority="65" w:unhideWhenUsed="0"/>
+    <w:lsdException w:name="Medium List 2 Accent 6" w:semiHidden="0" w:uiPriority="66" w:unhideWhenUsed="0"/>
+    <w:lsdException w:name="Medium Grid 1 Accent 6" w:semiHidden="0" w:uiPriority="67" w:unhideWhenUsed="0"/>
+    <w:lsdException w:name="Medium Grid 2 Accent 6" w:semiHidden="0" w:uiPriority="68" w:unhideWhenUsed="0"/>
+    <w:lsdException w:name="Medium Grid 3 Accent 6" w:semiHidden="0" w:uiPriority="69" w:unhideWhenUsed="0"/>
+    <w:lsdException w:name="Dark List Accent 6" w:semiHidden="0" w:uiPriority="70" w:unhideWhenUsed="0"/>
+    <w:lsdException w:name="Colorful Shading Accent 6" w:semiHidden="0" w:uiPriority="71" w:unhideWhenUsed="0"/>
+    <w:lsdException w:name="Colorful List Accent 6" w:semiHidden="0" w:uiPriority="72" w:unhideWhenUsed="0"/>
+    <w:lsdException w:name="Colorful Grid Accent 6" w:semiHidden="0" w:uiPriority="73" w:unhideWhenUsed="0"/>
+    <w:lsdException w:name="Subtle Emphasis" w:semiHidden="0" w:uiPriority="19" w:unhideWhenUsed="0" w:qFormat="1"/>
+    <w:lsdException w:name="Intense Emphasis" w:semiHidden="0" w:uiPriority="21" w:unhideWhenUsed="0" w:qFormat="1"/>
+    <w:lsdException w:name="Subtle Reference" w:semiHidden="0" w:uiPriority="31" w:unhideWhenUsed="0" w:qFormat="1"/>
+    <w:lsdException w:name="Intense Reference" w:semiHidden="0" w:uiPriority="32" w:unhideWhenUsed="0" w:qFormat="1"/>
+    <w:lsdException w:name="Book Title" w:semiHidden="0" w:uiPriority="33" w:unhideWhenUsed="0" w:qFormat="1"/>
+    <w:lsdException w:name="Bibliography" w:uiPriority="37"/>
+    <w:lsdException w:name="TOC Heading" w:uiPriority="39" w:qFormat="1"/>
   </w:latentStyles>
   <w:style w:type="paragraph" w:default="1" w:styleId="Normal">
     <w:name w:val="Normal"/>
@@ -2196,10 +2496,228 @@
 </w:styles>
 </file>
 
+<file path=word/glossary/stylesWithEffects.xml><?xml version="1.0" encoding="utf-8"?>
+<w:styles xmlns:wpc="http://schemas.microsoft.com/office/word/2010/wordprocessingCanvas" xmlns:mo="http://schemas.microsoft.com/office/mac/office/2008/main" xmlns:mc="http://schemas.openxmlformats.org/markup-compatibility/2006" xmlns:mv="urn:schemas-microsoft-com:mac:vml" xmlns:o="urn:schemas-microsoft-com:office:office" xmlns:r="http://schemas.openxmlformats.org/officeDocument/2006/relationships" xmlns:m="http://schemas.openxmlformats.org/officeDocument/2006/math" xmlns:v="urn:schemas-microsoft-com:vml" xmlns:wp14="http://schemas.microsoft.com/office/word/2010/wordprocessingDrawing" xmlns:wp="http://schemas.openxmlformats.org/drawingml/2006/wordprocessingDrawing" xmlns:w10="urn:schemas-microsoft-com:office:word" xmlns:w="http://schemas.openxmlformats.org/wordprocessingml/2006/main" xmlns:w14="http://schemas.microsoft.com/office/word/2010/wordml" xmlns:wpg="http://schemas.microsoft.com/office/word/2010/wordprocessingGroup" xmlns:wpi="http://schemas.microsoft.com/office/word/2010/wordprocessingInk" xmlns:wne="http://schemas.microsoft.com/office/word/2006/wordml" xmlns:wps="http://schemas.microsoft.com/office/word/2010/wordprocessingShape" mc:Ignorable="w14 wp14">
+  <w:docDefaults>
+    <w:rPrDefault>
+      <w:rPr>
+        <w:rFonts w:asciiTheme="minorHAnsi" w:eastAsiaTheme="minorEastAsia" w:hAnsiTheme="minorHAnsi" w:cstheme="minorBidi"/>
+        <w:sz w:val="22"/>
+        <w:szCs w:val="22"/>
+        <w:lang w:val="en-CA" w:eastAsia="en-CA" w:bidi="ar-SA"/>
+      </w:rPr>
+    </w:rPrDefault>
+    <w:pPrDefault>
+      <w:pPr>
+        <w:spacing w:after="160" w:line="259" w:lineRule="auto"/>
+      </w:pPr>
+    </w:pPrDefault>
+  </w:docDefaults>
+  <w:latentStyles w:defLockedState="0" w:defUIPriority="99" w:defSemiHidden="1" w:defUnhideWhenUsed="1" w:defQFormat="0" w:count="276">
+    <w:lsdException w:name="Normal" w:semiHidden="0" w:uiPriority="0" w:unhideWhenUsed="0" w:qFormat="1"/>
+    <w:lsdException w:name="heading 1" w:semiHidden="0" w:uiPriority="9" w:unhideWhenUsed="0" w:qFormat="1"/>
+    <w:lsdException w:name="heading 2" w:uiPriority="9" w:qFormat="1"/>
+    <w:lsdException w:name="heading 3" w:uiPriority="9" w:qFormat="1"/>
+    <w:lsdException w:name="heading 4" w:uiPriority="9" w:qFormat="1"/>
+    <w:lsdException w:name="heading 5" w:uiPriority="9" w:qFormat="1"/>
+    <w:lsdException w:name="heading 6" w:uiPriority="9" w:qFormat="1"/>
+    <w:lsdException w:name="heading 7" w:uiPriority="9" w:qFormat="1"/>
+    <w:lsdException w:name="heading 8" w:uiPriority="9" w:qFormat="1"/>
+    <w:lsdException w:name="heading 9" w:uiPriority="9" w:qFormat="1"/>
+    <w:lsdException w:name="toc 1" w:uiPriority="39"/>
+    <w:lsdException w:name="toc 2" w:uiPriority="39"/>
+    <w:lsdException w:name="toc 3" w:uiPriority="39"/>
+    <w:lsdException w:name="toc 4" w:uiPriority="39"/>
+    <w:lsdException w:name="toc 5" w:uiPriority="39"/>
+    <w:lsdException w:name="toc 6" w:uiPriority="39"/>
+    <w:lsdException w:name="toc 7" w:uiPriority="39"/>
+    <w:lsdException w:name="toc 8" w:uiPriority="39"/>
+    <w:lsdException w:name="toc 9" w:uiPriority="39"/>
+    <w:lsdException w:name="caption" w:uiPriority="35" w:qFormat="1"/>
+    <w:lsdException w:name="Title" w:semiHidden="0" w:uiPriority="10" w:unhideWhenUsed="0" w:qFormat="1"/>
+    <w:lsdException w:name="Default Paragraph Font" w:uiPriority="1"/>
+    <w:lsdException w:name="Subtitle" w:semiHidden="0" w:uiPriority="11" w:unhideWhenUsed="0" w:qFormat="1"/>
+    <w:lsdException w:name="Strong" w:semiHidden="0" w:uiPriority="22" w:unhideWhenUsed="0" w:qFormat="1"/>
+    <w:lsdException w:name="Emphasis" w:semiHidden="0" w:uiPriority="20" w:unhideWhenUsed="0" w:qFormat="1"/>
+    <w:lsdException w:name="Table Grid" w:semiHidden="0" w:uiPriority="39" w:unhideWhenUsed="0"/>
+    <w:lsdException w:name="Note Level 1" w:semiHidden="0" w:unhideWhenUsed="0"/>
+    <w:lsdException w:name="Note Level 2" w:semiHidden="0" w:unhideWhenUsed="0"/>
+    <w:lsdException w:name="Note Level 3" w:semiHidden="0" w:unhideWhenUsed="0"/>
+    <w:lsdException w:name="Note Level 4" w:semiHidden="0" w:unhideWhenUsed="0"/>
+    <w:lsdException w:name="Note Level 5" w:semiHidden="0" w:unhideWhenUsed="0"/>
+    <w:lsdException w:name="Note Level 6" w:semiHidden="0" w:unhideWhenUsed="0"/>
+    <w:lsdException w:name="Note Level 7" w:semiHidden="0" w:unhideWhenUsed="0"/>
+    <w:lsdException w:name="Note Level 8" w:semiHidden="0" w:unhideWhenUsed="0"/>
+    <w:lsdException w:name="Note Level 9" w:semiHidden="0" w:unhideWhenUsed="0"/>
+    <w:lsdException w:name="Placeholder Text" w:unhideWhenUsed="0"/>
+    <w:lsdException w:name="No Spacing" w:semiHidden="0" w:uiPriority="1" w:unhideWhenUsed="0" w:qFormat="1"/>
+    <w:lsdException w:name="Light Shading" w:semiHidden="0" w:uiPriority="60" w:unhideWhenUsed="0"/>
+    <w:lsdException w:name="Light List" w:semiHidden="0" w:uiPriority="61" w:unhideWhenUsed="0"/>
+    <w:lsdException w:name="Light Grid" w:semiHidden="0" w:uiPriority="62" w:unhideWhenUsed="0"/>
+    <w:lsdException w:name="Medium Shading 1" w:semiHidden="0" w:uiPriority="63" w:unhideWhenUsed="0"/>
+    <w:lsdException w:name="Medium Shading 2" w:semiHidden="0" w:uiPriority="64" w:unhideWhenUsed="0"/>
+    <w:lsdException w:name="Medium List 1" w:semiHidden="0" w:uiPriority="65" w:unhideWhenUsed="0"/>
+    <w:lsdException w:name="Medium List 2" w:semiHidden="0" w:uiPriority="66" w:unhideWhenUsed="0"/>
+    <w:lsdException w:name="Medium Grid 1" w:semiHidden="0" w:uiPriority="67" w:unhideWhenUsed="0"/>
+    <w:lsdException w:name="Medium Grid 2" w:semiHidden="0" w:uiPriority="68" w:unhideWhenUsed="0"/>
+    <w:lsdException w:name="Medium Grid 3" w:semiHidden="0" w:uiPriority="69" w:unhideWhenUsed="0"/>
+    <w:lsdException w:name="Dark List" w:semiHidden="0" w:uiPriority="70" w:unhideWhenUsed="0"/>
+    <w:lsdException w:name="Colorful Shading" w:semiHidden="0" w:uiPriority="71" w:unhideWhenUsed="0"/>
+    <w:lsdException w:name="Colorful List" w:semiHidden="0" w:uiPriority="72" w:unhideWhenUsed="0"/>
+    <w:lsdException w:name="Colorful Grid" w:semiHidden="0" w:uiPriority="73" w:unhideWhenUsed="0"/>
+    <w:lsdException w:name="Light Shading Accent 1" w:semiHidden="0" w:uiPriority="60" w:unhideWhenUsed="0"/>
+    <w:lsdException w:name="Light List Accent 1" w:semiHidden="0" w:uiPriority="61" w:unhideWhenUsed="0"/>
+    <w:lsdException w:name="Light Grid Accent 1" w:semiHidden="0" w:uiPriority="62" w:unhideWhenUsed="0"/>
+    <w:lsdException w:name="Medium Shading 1 Accent 1" w:semiHidden="0" w:uiPriority="63" w:unhideWhenUsed="0"/>
+    <w:lsdException w:name="Medium Shading 2 Accent 1" w:semiHidden="0" w:uiPriority="64" w:unhideWhenUsed="0"/>
+    <w:lsdException w:name="Medium List 1 Accent 1" w:semiHidden="0" w:uiPriority="65" w:unhideWhenUsed="0"/>
+    <w:lsdException w:name="Revision" w:unhideWhenUsed="0"/>
+    <w:lsdException w:name="List Paragraph" w:semiHidden="0" w:uiPriority="34" w:unhideWhenUsed="0" w:qFormat="1"/>
+    <w:lsdException w:name="Quote" w:semiHidden="0" w:uiPriority="29" w:unhideWhenUsed="0" w:qFormat="1"/>
+    <w:lsdException w:name="Intense Quote" w:semiHidden="0" w:uiPriority="30" w:unhideWhenUsed="0" w:qFormat="1"/>
+    <w:lsdException w:name="Medium List 2 Accent 1" w:semiHidden="0" w:uiPriority="66" w:unhideWhenUsed="0"/>
+    <w:lsdException w:name="Medium Grid 1 Accent 1" w:semiHidden="0" w:uiPriority="67" w:unhideWhenUsed="0"/>
+    <w:lsdException w:name="Medium Grid 2 Accent 1" w:semiHidden="0" w:uiPriority="68" w:unhideWhenUsed="0"/>
+    <w:lsdException w:name="Medium Grid 3 Accent 1" w:semiHidden="0" w:uiPriority="69" w:unhideWhenUsed="0"/>
+    <w:lsdException w:name="Dark List Accent 1" w:semiHidden="0" w:uiPriority="70" w:unhideWhenUsed="0"/>
+    <w:lsdException w:name="Colorful Shading Accent 1" w:semiHidden="0" w:uiPriority="71" w:unhideWhenUsed="0"/>
+    <w:lsdException w:name="Colorful List Accent 1" w:semiHidden="0" w:uiPriority="72" w:unhideWhenUsed="0"/>
+    <w:lsdException w:name="Colorful Grid Accent 1" w:semiHidden="0" w:uiPriority="73" w:unhideWhenUsed="0"/>
+    <w:lsdException w:name="Light Shading Accent 2" w:semiHidden="0" w:uiPriority="60" w:unhideWhenUsed="0"/>
+    <w:lsdException w:name="Light List Accent 2" w:semiHidden="0" w:uiPriority="61" w:unhideWhenUsed="0"/>
+    <w:lsdException w:name="Light Grid Accent 2" w:semiHidden="0" w:uiPriority="62" w:unhideWhenUsed="0"/>
+    <w:lsdException w:name="Medium Shading 1 Accent 2" w:semiHidden="0" w:uiPriority="63" w:unhideWhenUsed="0"/>
+    <w:lsdException w:name="Medium Shading 2 Accent 2" w:semiHidden="0" w:uiPriority="64" w:unhideWhenUsed="0"/>
+    <w:lsdException w:name="Medium List 1 Accent 2" w:semiHidden="0" w:uiPriority="65" w:unhideWhenUsed="0"/>
+    <w:lsdException w:name="Medium List 2 Accent 2" w:semiHidden="0" w:uiPriority="66" w:unhideWhenUsed="0"/>
+    <w:lsdException w:name="Medium Grid 1 Accent 2" w:semiHidden="0" w:uiPriority="67" w:unhideWhenUsed="0"/>
+    <w:lsdException w:name="Medium Grid 2 Accent 2" w:semiHidden="0" w:uiPriority="68" w:unhideWhenUsed="0"/>
+    <w:lsdException w:name="Medium Grid 3 Accent 2" w:semiHidden="0" w:uiPriority="69" w:unhideWhenUsed="0"/>
+    <w:lsdException w:name="Dark List Accent 2" w:semiHidden="0" w:uiPriority="70" w:unhideWhenUsed="0"/>
+    <w:lsdException w:name="Colorful Shading Accent 2" w:semiHidden="0" w:uiPriority="71" w:unhideWhenUsed="0"/>
+    <w:lsdException w:name="Colorful List Accent 2" w:semiHidden="0" w:uiPriority="72" w:unhideWhenUsed="0"/>
+    <w:lsdException w:name="Colorful Grid Accent 2" w:semiHidden="0" w:uiPriority="73" w:unhideWhenUsed="0"/>
+    <w:lsdException w:name="Light Shading Accent 3" w:semiHidden="0" w:uiPriority="60" w:unhideWhenUsed="0"/>
+    <w:lsdException w:name="Light List Accent 3" w:semiHidden="0" w:uiPriority="61" w:unhideWhenUsed="0"/>
+    <w:lsdException w:name="Light Grid Accent 3" w:semiHidden="0" w:uiPriority="62" w:unhideWhenUsed="0"/>
+    <w:lsdException w:name="Medium Shading 1 Accent 3" w:semiHidden="0" w:uiPriority="63" w:unhideWhenUsed="0"/>
+    <w:lsdException w:name="Medium Shading 2 Accent 3" w:semiHidden="0" w:uiPriority="64" w:unhideWhenUsed="0"/>
+    <w:lsdException w:name="Medium List 1 Accent 3" w:semiHidden="0" w:uiPriority="65" w:unhideWhenUsed="0"/>
+    <w:lsdException w:name="Medium List 2 Accent 3" w:semiHidden="0" w:uiPriority="66" w:unhideWhenUsed="0"/>
+    <w:lsdException w:name="Medium Grid 1 Accent 3" w:semiHidden="0" w:uiPriority="67" w:unhideWhenUsed="0"/>
+    <w:lsdException w:name="Medium Grid 2 Accent 3" w:semiHidden="0" w:uiPriority="68" w:unhideWhenUsed="0"/>
+    <w:lsdException w:name="Medium Grid 3 Accent 3" w:semiHidden="0" w:uiPriority="69" w:unhideWhenUsed="0"/>
+    <w:lsdException w:name="Dark List Accent 3" w:semiHidden="0" w:uiPriority="70" w:unhideWhenUsed="0"/>
+    <w:lsdException w:name="Colorful Shading Accent 3" w:semiHidden="0" w:uiPriority="71" w:unhideWhenUsed="0"/>
+    <w:lsdException w:name="Colorful List Accent 3" w:semiHidden="0" w:uiPriority="72" w:unhideWhenUsed="0"/>
+    <w:lsdException w:name="Colorful Grid Accent 3" w:semiHidden="0" w:uiPriority="73" w:unhideWhenUsed="0"/>
+    <w:lsdException w:name="Light Shading Accent 4" w:semiHidden="0" w:uiPriority="60" w:unhideWhenUsed="0"/>
+    <w:lsdException w:name="Light List Accent 4" w:semiHidden="0" w:uiPriority="61" w:unhideWhenUsed="0"/>
+    <w:lsdException w:name="Light Grid Accent 4" w:semiHidden="0" w:uiPriority="62" w:unhideWhenUsed="0"/>
+    <w:lsdException w:name="Medium Shading 1 Accent 4" w:semiHidden="0" w:uiPriority="63" w:unhideWhenUsed="0"/>
+    <w:lsdException w:name="Medium Shading 2 Accent 4" w:semiHidden="0" w:uiPriority="64" w:unhideWhenUsed="0"/>
+    <w:lsdException w:name="Medium List 1 Accent 4" w:semiHidden="0" w:uiPriority="65" w:unhideWhenUsed="0"/>
+    <w:lsdException w:name="Medium List 2 Accent 4" w:semiHidden="0" w:uiPriority="66" w:unhideWhenUsed="0"/>
+    <w:lsdException w:name="Medium Grid 1 Accent 4" w:semiHidden="0" w:uiPriority="67" w:unhideWhenUsed="0"/>
+    <w:lsdException w:name="Medium Grid 2 Accent 4" w:semiHidden="0" w:uiPriority="68" w:unhideWhenUsed="0"/>
+    <w:lsdException w:name="Medium Grid 3 Accent 4" w:semiHidden="0" w:uiPriority="69" w:unhideWhenUsed="0"/>
+    <w:lsdException w:name="Dark List Accent 4" w:semiHidden="0" w:uiPriority="70" w:unhideWhenUsed="0"/>
+    <w:lsdException w:name="Colorful Shading Accent 4" w:semiHidden="0" w:uiPriority="71" w:unhideWhenUsed="0"/>
+    <w:lsdException w:name="Colorful List Accent 4" w:semiHidden="0" w:uiPriority="72" w:unhideWhenUsed="0"/>
+    <w:lsdException w:name="Colorful Grid Accent 4" w:semiHidden="0" w:uiPriority="73" w:unhideWhenUsed="0"/>
+    <w:lsdException w:name="Light Shading Accent 5" w:semiHidden="0" w:uiPriority="60" w:unhideWhenUsed="0"/>
+    <w:lsdException w:name="Light List Accent 5" w:semiHidden="0" w:uiPriority="61" w:unhideWhenUsed="0"/>
+    <w:lsdException w:name="Light Grid Accent 5" w:semiHidden="0" w:uiPriority="62" w:unhideWhenUsed="0"/>
+    <w:lsdException w:name="Medium Shading 1 Accent 5" w:semiHidden="0" w:uiPriority="63" w:unhideWhenUsed="0"/>
+    <w:lsdException w:name="Medium Shading 2 Accent 5" w:semiHidden="0" w:uiPriority="64" w:unhideWhenUsed="0"/>
+    <w:lsdException w:name="Medium List 1 Accent 5" w:semiHidden="0" w:uiPriority="65" w:unhideWhenUsed="0"/>
+    <w:lsdException w:name="Medium List 2 Accent 5" w:semiHidden="0" w:uiPriority="66" w:unhideWhenUsed="0"/>
+    <w:lsdException w:name="Medium Grid 1 Accent 5" w:semiHidden="0" w:uiPriority="67" w:unhideWhenUsed="0"/>
+    <w:lsdException w:name="Medium Grid 2 Accent 5" w:semiHidden="0" w:uiPriority="68" w:unhideWhenUsed="0"/>
+    <w:lsdException w:name="Medium Grid 3 Accent 5" w:semiHidden="0" w:uiPriority="69" w:unhideWhenUsed="0"/>
+    <w:lsdException w:name="Dark List Accent 5" w:semiHidden="0" w:uiPriority="70" w:unhideWhenUsed="0"/>
+    <w:lsdException w:name="Colorful Shading Accent 5" w:semiHidden="0" w:uiPriority="71" w:unhideWhenUsed="0"/>
+    <w:lsdException w:name="Colorful List Accent 5" w:semiHidden="0" w:uiPriority="72" w:unhideWhenUsed="0"/>
+    <w:lsdException w:name="Colorful Grid Accent 5" w:semiHidden="0" w:uiPriority="73" w:unhideWhenUsed="0"/>
+    <w:lsdException w:name="Light Shading Accent 6" w:semiHidden="0" w:uiPriority="60" w:unhideWhenUsed="0"/>
+    <w:lsdException w:name="Light List Accent 6" w:semiHidden="0" w:uiPriority="61" w:unhideWhenUsed="0"/>
+    <w:lsdException w:name="Light Grid Accent 6" w:semiHidden="0" w:uiPriority="62" w:unhideWhenUsed="0"/>
+    <w:lsdException w:name="Medium Shading 1 Accent 6" w:semiHidden="0" w:uiPriority="63" w:unhideWhenUsed="0"/>
+    <w:lsdException w:name="Medium Shading 2 Accent 6" w:semiHidden="0" w:uiPriority="64" w:unhideWhenUsed="0"/>
+    <w:lsdException w:name="Medium List 1 Accent 6" w:semiHidden="0" w:uiPriority="65" w:unhideWhenUsed="0"/>
+    <w:lsdException w:name="Medium List 2 Accent 6" w:semiHidden="0" w:uiPriority="66" w:unhideWhenUsed="0"/>
+    <w:lsdException w:name="Medium Grid 1 Accent 6" w:semiHidden="0" w:uiPriority="67" w:unhideWhenUsed="0"/>
+    <w:lsdException w:name="Medium Grid 2 Accent 6" w:semiHidden="0" w:uiPriority="68" w:unhideWhenUsed="0"/>
+    <w:lsdException w:name="Medium Grid 3 Accent 6" w:semiHidden="0" w:uiPriority="69" w:unhideWhenUsed="0"/>
+    <w:lsdException w:name="Dark List Accent 6" w:semiHidden="0" w:uiPriority="70" w:unhideWhenUsed="0"/>
+    <w:lsdException w:name="Colorful Shading Accent 6" w:semiHidden="0" w:uiPriority="71" w:unhideWhenUsed="0"/>
+    <w:lsdException w:name="Colorful List Accent 6" w:semiHidden="0" w:uiPriority="72" w:unhideWhenUsed="0"/>
+    <w:lsdException w:name="Colorful Grid Accent 6" w:semiHidden="0" w:uiPriority="73" w:unhideWhenUsed="0"/>
+    <w:lsdException w:name="Subtle Emphasis" w:semiHidden="0" w:uiPriority="19" w:unhideWhenUsed="0" w:qFormat="1"/>
+    <w:lsdException w:name="Intense Emphasis" w:semiHidden="0" w:uiPriority="21" w:unhideWhenUsed="0" w:qFormat="1"/>
+    <w:lsdException w:name="Subtle Reference" w:semiHidden="0" w:uiPriority="31" w:unhideWhenUsed="0" w:qFormat="1"/>
+    <w:lsdException w:name="Intense Reference" w:semiHidden="0" w:uiPriority="32" w:unhideWhenUsed="0" w:qFormat="1"/>
+    <w:lsdException w:name="Book Title" w:semiHidden="0" w:uiPriority="33" w:unhideWhenUsed="0" w:qFormat="1"/>
+    <w:lsdException w:name="Bibliography" w:uiPriority="37"/>
+    <w:lsdException w:name="TOC Heading" w:uiPriority="39" w:qFormat="1"/>
+  </w:latentStyles>
+  <w:style w:type="paragraph" w:default="1" w:styleId="Normal">
+    <w:name w:val="Normal"/>
+    <w:qFormat/>
+  </w:style>
+  <w:style w:type="character" w:default="1" w:styleId="DefaultParagraphFont">
+    <w:name w:val="Default Paragraph Font"/>
+    <w:uiPriority w:val="1"/>
+    <w:semiHidden/>
+    <w:unhideWhenUsed/>
+  </w:style>
+  <w:style w:type="table" w:default="1" w:styleId="TableNormal">
+    <w:name w:val="Normal Table"/>
+    <w:uiPriority w:val="99"/>
+    <w:semiHidden/>
+    <w:unhideWhenUsed/>
+    <w:tblPr>
+      <w:tblInd w:w="0" w:type="dxa"/>
+      <w:tblCellMar>
+        <w:top w:w="0" w:type="dxa"/>
+        <w:left w:w="108" w:type="dxa"/>
+        <w:bottom w:w="0" w:type="dxa"/>
+        <w:right w:w="108" w:type="dxa"/>
+      </w:tblCellMar>
+    </w:tblPr>
+  </w:style>
+  <w:style w:type="numbering" w:default="1" w:styleId="NoList">
+    <w:name w:val="No List"/>
+    <w:uiPriority w:val="99"/>
+    <w:semiHidden/>
+    <w:unhideWhenUsed/>
+  </w:style>
+  <w:style w:type="paragraph" w:customStyle="1" w:styleId="4851055A7616404E8F080CAE93CB3FA6">
+    <w:name w:val="4851055A7616404E8F080CAE93CB3FA6"/>
+  </w:style>
+  <w:style w:type="paragraph" w:customStyle="1" w:styleId="3BB1EACFF3E84813ADE1792DA324850B">
+    <w:name w:val="3BB1EACFF3E84813ADE1792DA324850B"/>
+  </w:style>
+  <w:style w:type="character" w:styleId="PlaceholderText">
+    <w:name w:val="Placeholder Text"/>
+    <w:basedOn w:val="DefaultParagraphFont"/>
+    <w:uiPriority w:val="99"/>
+    <w:semiHidden/>
+    <w:rPr>
+      <w:color w:val="808080"/>
+    </w:rPr>
+  </w:style>
+  <w:style w:type="paragraph" w:customStyle="1" w:styleId="0596593D9D92494B8427B292969A2EA3">
+    <w:name w:val="0596593D9D92494B8427B292969A2EA3"/>
+  </w:style>
+</w:styles>
+</file>
+
 <file path=word/glossary/webSettings.xml><?xml version="1.0" encoding="utf-8"?>
-<w:webSettings xmlns:mc="http://schemas.openxmlformats.org/markup-compatibility/2006" xmlns:r="http://schemas.openxmlformats.org/officeDocument/2006/relationships" xmlns:w="http://schemas.openxmlformats.org/wordprocessingml/2006/main" xmlns:w14="http://schemas.microsoft.com/office/word/2010/wordml" xmlns:w15="http://schemas.microsoft.com/office/word/2012/wordml" mc:Ignorable="w14 w15">
+<w:webSettings xmlns:mc="http://schemas.openxmlformats.org/markup-compatibility/2006" xmlns:r="http://schemas.openxmlformats.org/officeDocument/2006/relationships" xmlns:w="http://schemas.openxmlformats.org/wordprocessingml/2006/main" xmlns:w14="http://schemas.microsoft.com/office/word/2010/wordml" mc:Ignorable="w14">
   <w:optimizeForBrowser/>
   <w:allowPNG/>
+  <w:doNotSaveAsSingleFile/>
 </w:webSettings>
 </file>
 
@@ -2458,7 +2976,7 @@
   <a:extraClrSchemeLst/>
   <a:extLst>
     <a:ext uri="{05A4C25C-085E-4340-85A3-A5531E510DB2}">
-      <thm15:themeFamily xmlns:thm15="http://schemas.microsoft.com/office/thememl/2012/main" name="Office Theme" id="{62F939B6-93AF-4DB8-9C6B-D6C7DFDC589F}" vid="{4A3C46E8-61CC-4603-A589-7422A47A8E4A}"/>
+      <thm15:themeFamily xmlns:thm15="http://schemas.microsoft.com/office/thememl/2012/main" xmlns="" name="Office Theme" id="{62F939B6-93AF-4DB8-9C6B-D6C7DFDC589F}" vid="{4A3C46E8-61CC-4603-A589-7422A47A8E4A}"/>
     </a:ext>
   </a:extLst>
 </a:theme>
@@ -2486,7 +3004,7 @@
 </file>
 
 <file path=customXml/itemProps2.xml><?xml version="1.0" encoding="utf-8"?>
-<ds:datastoreItem xmlns:ds="http://schemas.openxmlformats.org/officeDocument/2006/customXml" ds:itemID="{899BA04B-0B6A-4FFF-80D3-86E99BA1BCEE}">
+<ds:datastoreItem xmlns:ds="http://schemas.openxmlformats.org/officeDocument/2006/customXml" ds:itemID="{A6E0A4EF-9ABE-AB4B-9E6A-B395715F7E15}">
   <ds:schemaRefs>
     <ds:schemaRef ds:uri="http://schemas.openxmlformats.org/officeDocument/2006/bibliography"/>
   </ds:schemaRefs>

</xml_diff>